<commit_message>
Aca se empezo a resolver
</commit_message>
<xml_diff>
--- a/text/paper_wtr.docx
+++ b/text/paper_wtr.docx
@@ -4428,7 +4428,7 @@
           <v:shape id="_x0000_i1025" type="#_x0000_t75" style="width:17.65pt;height:18.35pt" o:ole="">
             <v:imagedata r:id="rId14" o:title=""/>
           </v:shape>
-          <o:OLEObject Type="Embed" ProgID="Equation.DSMT4" ShapeID="_x0000_i1025" DrawAspect="Content" ObjectID="_1687781668" r:id="rId15"/>
+          <o:OLEObject Type="Embed" ProgID="Equation.DSMT4" ShapeID="_x0000_i1025" DrawAspect="Content" ObjectID="_1687784345" r:id="rId15"/>
         </w:object>
       </w:r>
       <w:r>
@@ -4677,7 +4677,7 @@
           <v:shape id="_x0000_i1026" type="#_x0000_t75" style="width:24.7pt;height:14.1pt" o:ole="">
             <v:imagedata r:id="rId17" o:title=""/>
           </v:shape>
-          <o:OLEObject Type="Embed" ProgID="Equation.DSMT4" ShapeID="_x0000_i1026" DrawAspect="Content" ObjectID="_1687781669" r:id="rId18"/>
+          <o:OLEObject Type="Embed" ProgID="Equation.DSMT4" ShapeID="_x0000_i1026" DrawAspect="Content" ObjectID="_1687784346" r:id="rId18"/>
         </w:object>
       </w:r>
       <w:r>
@@ -4702,7 +4702,7 @@
           <v:shape id="_x0000_i1027" type="#_x0000_t75" style="width:30.35pt;height:14.1pt" o:ole="">
             <v:imagedata r:id="rId19" o:title=""/>
           </v:shape>
-          <o:OLEObject Type="Embed" ProgID="Equation.DSMT4" ShapeID="_x0000_i1027" DrawAspect="Content" ObjectID="_1687781670" r:id="rId20"/>
+          <o:OLEObject Type="Embed" ProgID="Equation.DSMT4" ShapeID="_x0000_i1027" DrawAspect="Content" ObjectID="_1687784347" r:id="rId20"/>
         </w:object>
       </w:r>
       <w:r>
@@ -4745,7 +4745,7 @@
           <v:shape id="_x0000_i1028" type="#_x0000_t75" style="width:12pt;height:12.7pt" o:ole="">
             <v:imagedata r:id="rId21" o:title=""/>
           </v:shape>
-          <o:OLEObject Type="Embed" ProgID="Equation.DSMT4" ShapeID="_x0000_i1028" DrawAspect="Content" ObjectID="_1687781671" r:id="rId22"/>
+          <o:OLEObject Type="Embed" ProgID="Equation.DSMT4" ShapeID="_x0000_i1028" DrawAspect="Content" ObjectID="_1687784348" r:id="rId22"/>
         </w:object>
       </w:r>
       <w:r>
@@ -4769,7 +4769,7 @@
           <v:shape id="_x0000_i1029" type="#_x0000_t75" style="width:11.3pt;height:12.7pt" o:ole="">
             <v:imagedata r:id="rId23" o:title=""/>
           </v:shape>
-          <o:OLEObject Type="Embed" ProgID="Equation.DSMT4" ShapeID="_x0000_i1029" DrawAspect="Content" ObjectID="_1687781672" r:id="rId24"/>
+          <o:OLEObject Type="Embed" ProgID="Equation.DSMT4" ShapeID="_x0000_i1029" DrawAspect="Content" ObjectID="_1687784349" r:id="rId24"/>
         </w:object>
       </w:r>
       <w:r>
@@ -5000,7 +5000,7 @@
           <v:shape id="_x0000_i1030" type="#_x0000_t75" style="width:14.1pt;height:14.1pt" o:ole="">
             <v:imagedata r:id="rId25" o:title=""/>
           </v:shape>
-          <o:OLEObject Type="Embed" ProgID="Equation.DSMT4" ShapeID="_x0000_i1030" DrawAspect="Content" ObjectID="_1687781673" r:id="rId26"/>
+          <o:OLEObject Type="Embed" ProgID="Equation.DSMT4" ShapeID="_x0000_i1030" DrawAspect="Content" ObjectID="_1687784350" r:id="rId26"/>
         </w:object>
       </w:r>
       <w:r>
@@ -5060,7 +5060,7 @@
           <v:shape id="_x0000_i1031" type="#_x0000_t75" style="width:12pt;height:12.7pt" o:ole="">
             <v:imagedata r:id="rId27" o:title=""/>
           </v:shape>
-          <o:OLEObject Type="Embed" ProgID="Equation.DSMT4" ShapeID="_x0000_i1031" DrawAspect="Content" ObjectID="_1687781674" r:id="rId28"/>
+          <o:OLEObject Type="Embed" ProgID="Equation.DSMT4" ShapeID="_x0000_i1031" DrawAspect="Content" ObjectID="_1687784351" r:id="rId28"/>
         </w:object>
       </w:r>
       <w:r>
@@ -5104,7 +5104,7 @@
           <v:shape id="_x0000_i1032" type="#_x0000_t75" style="width:11.3pt;height:14.1pt" o:ole="">
             <v:imagedata r:id="rId29" o:title=""/>
           </v:shape>
-          <o:OLEObject Type="Embed" ProgID="Equation.DSMT4" ShapeID="_x0000_i1032" DrawAspect="Content" ObjectID="_1687781675" r:id="rId30"/>
+          <o:OLEObject Type="Embed" ProgID="Equation.DSMT4" ShapeID="_x0000_i1032" DrawAspect="Content" ObjectID="_1687784352" r:id="rId30"/>
         </w:object>
       </w:r>
       <w:r>
@@ -5130,7 +5130,7 @@
           <v:shape id="_x0000_i1033" type="#_x0000_t75" style="width:11.3pt;height:14.1pt" o:ole="">
             <v:imagedata r:id="rId29" o:title=""/>
           </v:shape>
-          <o:OLEObject Type="Embed" ProgID="Equation.DSMT4" ShapeID="_x0000_i1033" DrawAspect="Content" ObjectID="_1687781676" r:id="rId31"/>
+          <o:OLEObject Type="Embed" ProgID="Equation.DSMT4" ShapeID="_x0000_i1033" DrawAspect="Content" ObjectID="_1687784353" r:id="rId31"/>
         </w:object>
       </w:r>
       <w:r>
@@ -5300,7 +5300,7 @@
           <v:shape id="_x0000_i1034" type="#_x0000_t75" style="width:11.3pt;height:14.1pt" o:ole="">
             <v:imagedata r:id="rId29" o:title=""/>
           </v:shape>
-          <o:OLEObject Type="Embed" ProgID="Equation.DSMT4" ShapeID="_x0000_i1034" DrawAspect="Content" ObjectID="_1687781677" r:id="rId32"/>
+          <o:OLEObject Type="Embed" ProgID="Equation.DSMT4" ShapeID="_x0000_i1034" DrawAspect="Content" ObjectID="_1687784354" r:id="rId32"/>
         </w:object>
       </w:r>
       <w:r>
@@ -5326,7 +5326,7 @@
           <v:shape id="_x0000_i1035" type="#_x0000_t75" style="width:12pt;height:12.7pt" o:ole="">
             <v:imagedata r:id="rId33" o:title=""/>
           </v:shape>
-          <o:OLEObject Type="Embed" ProgID="Equation.DSMT4" ShapeID="_x0000_i1035" DrawAspect="Content" ObjectID="_1687781678" r:id="rId34"/>
+          <o:OLEObject Type="Embed" ProgID="Equation.DSMT4" ShapeID="_x0000_i1035" DrawAspect="Content" ObjectID="_1687784355" r:id="rId34"/>
         </w:object>
       </w:r>
       <w:r>
@@ -5361,7 +5361,7 @@
           <v:shape id="_x0000_i1036" type="#_x0000_t75" style="width:19.75pt;height:18.35pt" o:ole="">
             <v:imagedata r:id="rId35" o:title=""/>
           </v:shape>
-          <o:OLEObject Type="Embed" ProgID="Equation.DSMT4" ShapeID="_x0000_i1036" DrawAspect="Content" ObjectID="_1687781679" r:id="rId36"/>
+          <o:OLEObject Type="Embed" ProgID="Equation.DSMT4" ShapeID="_x0000_i1036" DrawAspect="Content" ObjectID="_1687784356" r:id="rId36"/>
         </w:object>
       </w:r>
       <w:r>
@@ -5457,7 +5457,7 @@
           <v:shape id="_x0000_i1037" type="#_x0000_t75" style="width:18.35pt;height:18.35pt" o:ole="">
             <v:imagedata r:id="rId37" o:title=""/>
           </v:shape>
-          <o:OLEObject Type="Embed" ProgID="Equation.DSMT4" ShapeID="_x0000_i1037" DrawAspect="Content" ObjectID="_1687781680" r:id="rId38"/>
+          <o:OLEObject Type="Embed" ProgID="Equation.DSMT4" ShapeID="_x0000_i1037" DrawAspect="Content" ObjectID="_1687784357" r:id="rId38"/>
         </w:object>
       </w:r>
       <w:r>
@@ -5508,7 +5508,7 @@
           <v:shape id="_x0000_i1038" type="#_x0000_t75" style="width:18.35pt;height:18.35pt" o:ole="">
             <v:imagedata r:id="rId37" o:title=""/>
           </v:shape>
-          <o:OLEObject Type="Embed" ProgID="Equation.DSMT4" ShapeID="_x0000_i1038" DrawAspect="Content" ObjectID="_1687781681" r:id="rId39"/>
+          <o:OLEObject Type="Embed" ProgID="Equation.DSMT4" ShapeID="_x0000_i1038" DrawAspect="Content" ObjectID="_1687784358" r:id="rId39"/>
         </w:object>
       </w:r>
       <w:r>
@@ -5678,7 +5678,7 @@
           <v:shape id="_x0000_i1039" type="#_x0000_t75" style="width:7.05pt;height:12pt" o:ole="">
             <v:imagedata r:id="rId40" o:title=""/>
           </v:shape>
-          <o:OLEObject Type="Embed" ProgID="Equation.DSMT4" ShapeID="_x0000_i1039" DrawAspect="Content" ObjectID="_1687781682" r:id="rId41"/>
+          <o:OLEObject Type="Embed" ProgID="Equation.DSMT4" ShapeID="_x0000_i1039" DrawAspect="Content" ObjectID="_1687784359" r:id="rId41"/>
         </w:object>
       </w:r>
       <w:r>
@@ -5722,7 +5722,7 @@
           <v:shape id="_x0000_i1040" type="#_x0000_t75" style="width:36pt;height:18.35pt" o:ole="">
             <v:imagedata r:id="rId42" o:title=""/>
           </v:shape>
-          <o:OLEObject Type="Embed" ProgID="Equation.DSMT4" ShapeID="_x0000_i1040" DrawAspect="Content" ObjectID="_1687781683" r:id="rId43"/>
+          <o:OLEObject Type="Embed" ProgID="Equation.DSMT4" ShapeID="_x0000_i1040" DrawAspect="Content" ObjectID="_1687784360" r:id="rId43"/>
         </w:object>
       </w:r>
       <w:r>
@@ -5768,7 +5768,7 @@
           <v:shape id="_x0000_i1041" type="#_x0000_t75" style="width:93.2pt;height:19.75pt" o:ole="">
             <v:imagedata r:id="rId44" o:title=""/>
           </v:shape>
-          <o:OLEObject Type="Embed" ProgID="Equation.DSMT4" ShapeID="_x0000_i1041" DrawAspect="Content" ObjectID="_1687781684" r:id="rId45"/>
+          <o:OLEObject Type="Embed" ProgID="Equation.DSMT4" ShapeID="_x0000_i1041" DrawAspect="Content" ObjectID="_1687784361" r:id="rId45"/>
         </w:object>
       </w:r>
     </w:p>
@@ -5826,10 +5826,10 @@
           <w:lang w:val="en-US"/>
         </w:rPr>
         <w:object w:dxaOrig="580" w:dyaOrig="400" w14:anchorId="5677A9C0">
-          <v:shape id="_x0000_i1043" type="#_x0000_t75" style="width:29.65pt;height:18.35pt" o:ole="">
+          <v:shape id="_x0000_i1042" type="#_x0000_t75" style="width:29.65pt;height:18.35pt" o:ole="">
             <v:imagedata r:id="rId46" o:title=""/>
           </v:shape>
-          <o:OLEObject Type="Embed" ProgID="Equation.DSMT4" ShapeID="_x0000_i1043" DrawAspect="Content" ObjectID="_1687781685" r:id="rId47"/>
+          <o:OLEObject Type="Embed" ProgID="Equation.DSMT4" ShapeID="_x0000_i1042" DrawAspect="Content" ObjectID="_1687784362" r:id="rId47"/>
         </w:object>
       </w:r>
       <w:r>
@@ -5939,10 +5939,10 @@
           <w:szCs w:val="24"/>
         </w:rPr>
         <w:object w:dxaOrig="3360" w:dyaOrig="400" w14:anchorId="47B800C4">
-          <v:shape id="_x0000_i1044" type="#_x0000_t75" style="width:170.8pt;height:24pt" o:ole="">
+          <v:shape id="_x0000_i1043" type="#_x0000_t75" style="width:170.8pt;height:24pt" o:ole="">
             <v:imagedata r:id="rId48" o:title=""/>
           </v:shape>
-          <o:OLEObject Type="Embed" ProgID="Equation.DSMT4" ShapeID="_x0000_i1044" DrawAspect="Content" ObjectID="_1687781686" r:id="rId49"/>
+          <o:OLEObject Type="Embed" ProgID="Equation.DSMT4" ShapeID="_x0000_i1043" DrawAspect="Content" ObjectID="_1687784363" r:id="rId49"/>
         </w:object>
       </w:r>
       <w:r>
@@ -6137,10 +6137,10 @@
           <w:lang w:val="en-US"/>
         </w:rPr>
         <w:object w:dxaOrig="580" w:dyaOrig="400" w14:anchorId="79024D1F">
-          <v:shape id="_x0000_i1045" type="#_x0000_t75" style="width:29.65pt;height:18.35pt" o:ole="">
+          <v:shape id="_x0000_i1044" type="#_x0000_t75" style="width:29.65pt;height:18.35pt" o:ole="">
             <v:imagedata r:id="rId46" o:title=""/>
           </v:shape>
-          <o:OLEObject Type="Embed" ProgID="Equation.DSMT4" ShapeID="_x0000_i1045" DrawAspect="Content" ObjectID="_1687781687" r:id="rId50"/>
+          <o:OLEObject Type="Embed" ProgID="Equation.DSMT4" ShapeID="_x0000_i1044" DrawAspect="Content" ObjectID="_1687784364" r:id="rId50"/>
         </w:object>
       </w:r>
       <w:r>
@@ -6387,10 +6387,10 @@
           <w:szCs w:val="24"/>
         </w:rPr>
         <w:object w:dxaOrig="1860" w:dyaOrig="660" w14:anchorId="68558A02">
-          <v:shape id="_x0000_i1046" type="#_x0000_t75" style="width:96pt;height:36pt" o:ole="">
+          <v:shape id="_x0000_i1045" type="#_x0000_t75" style="width:96pt;height:36pt" o:ole="">
             <v:imagedata r:id="rId51" o:title=""/>
           </v:shape>
-          <o:OLEObject Type="Embed" ProgID="Equation.DSMT4" ShapeID="_x0000_i1046" DrawAspect="Content" ObjectID="_1687781688" r:id="rId52"/>
+          <o:OLEObject Type="Embed" ProgID="Equation.DSMT4" ShapeID="_x0000_i1045" DrawAspect="Content" ObjectID="_1687784365" r:id="rId52"/>
         </w:object>
       </w:r>
       <w:r>
@@ -6709,10 +6709,10 @@
           <w:szCs w:val="24"/>
         </w:rPr>
         <w:object w:dxaOrig="499" w:dyaOrig="279" w14:anchorId="349C505C">
-          <v:shape id="_x0000_i1047" type="#_x0000_t75" style="width:24pt;height:12pt" o:ole="">
+          <v:shape id="_x0000_i1046" type="#_x0000_t75" style="width:24pt;height:12pt" o:ole="">
             <v:imagedata r:id="rId53" o:title=""/>
           </v:shape>
-          <o:OLEObject Type="Embed" ProgID="Equation.DSMT4" ShapeID="_x0000_i1047" DrawAspect="Content" ObjectID="_1687781689" r:id="rId54"/>
+          <o:OLEObject Type="Embed" ProgID="Equation.DSMT4" ShapeID="_x0000_i1046" DrawAspect="Content" ObjectID="_1687784366" r:id="rId54"/>
         </w:object>
       </w:r>
       <w:r>
@@ -6753,10 +6753,10 @@
           <w:lang w:val="en-US"/>
         </w:rPr>
         <w:object w:dxaOrig="320" w:dyaOrig="360" w14:anchorId="6BC3A6E5">
-          <v:shape id="_x0000_i1048" type="#_x0000_t75" style="width:18.35pt;height:18.35pt" o:ole="">
+          <v:shape id="_x0000_i1047" type="#_x0000_t75" style="width:18.35pt;height:18.35pt" o:ole="">
             <v:imagedata r:id="rId37" o:title=""/>
           </v:shape>
-          <o:OLEObject Type="Embed" ProgID="Equation.DSMT4" ShapeID="_x0000_i1048" DrawAspect="Content" ObjectID="_1687781690" r:id="rId55"/>
+          <o:OLEObject Type="Embed" ProgID="Equation.DSMT4" ShapeID="_x0000_i1047" DrawAspect="Content" ObjectID="_1687784367" r:id="rId55"/>
         </w:object>
       </w:r>
       <w:r>
@@ -6778,10 +6778,10 @@
           <w:lang w:val="en-US"/>
         </w:rPr>
         <w:object w:dxaOrig="220" w:dyaOrig="279" w14:anchorId="2F0F11F2">
-          <v:shape id="_x0000_i1049" type="#_x0000_t75" style="width:11.3pt;height:14.1pt" o:ole="">
+          <v:shape id="_x0000_i1048" type="#_x0000_t75" style="width:11.3pt;height:14.1pt" o:ole="">
             <v:imagedata r:id="rId56" o:title=""/>
           </v:shape>
-          <o:OLEObject Type="Embed" ProgID="Equation.DSMT4" ShapeID="_x0000_i1049" DrawAspect="Content" ObjectID="_1687781691" r:id="rId57"/>
+          <o:OLEObject Type="Embed" ProgID="Equation.DSMT4" ShapeID="_x0000_i1048" DrawAspect="Content" ObjectID="_1687784368" r:id="rId57"/>
         </w:object>
       </w:r>
       <w:r>
@@ -6931,10 +6931,10 @@
           <w:szCs w:val="24"/>
         </w:rPr>
         <w:object w:dxaOrig="1780" w:dyaOrig="660" w14:anchorId="4BE6985A">
-          <v:shape id="_x0000_i1050" type="#_x0000_t75" style="width:89.65pt;height:36pt" o:ole="">
+          <v:shape id="_x0000_i1049" type="#_x0000_t75" style="width:89.65pt;height:36pt" o:ole="">
             <v:imagedata r:id="rId58" o:title=""/>
           </v:shape>
-          <o:OLEObject Type="Embed" ProgID="Equation.DSMT4" ShapeID="_x0000_i1050" DrawAspect="Content" ObjectID="_1687781692" r:id="rId59"/>
+          <o:OLEObject Type="Embed" ProgID="Equation.DSMT4" ShapeID="_x0000_i1049" DrawAspect="Content" ObjectID="_1687784369" r:id="rId59"/>
         </w:object>
       </w:r>
       <w:r>
@@ -7065,10 +7065,10 @@
           <w:szCs w:val="24"/>
         </w:rPr>
         <w:object w:dxaOrig="1960" w:dyaOrig="660" w14:anchorId="686F8398">
-          <v:shape id="_x0000_i1051" type="#_x0000_t75" style="width:96pt;height:36pt" o:ole="">
+          <v:shape id="_x0000_i1050" type="#_x0000_t75" style="width:96pt;height:36pt" o:ole="">
             <v:imagedata r:id="rId60" o:title=""/>
           </v:shape>
-          <o:OLEObject Type="Embed" ProgID="Equation.DSMT4" ShapeID="_x0000_i1051" DrawAspect="Content" ObjectID="_1687781693" r:id="rId61"/>
+          <o:OLEObject Type="Embed" ProgID="Equation.DSMT4" ShapeID="_x0000_i1050" DrawAspect="Content" ObjectID="_1687784370" r:id="rId61"/>
         </w:object>
       </w:r>
       <w:r>
@@ -7279,10 +7279,10 @@
           <w:szCs w:val="24"/>
         </w:rPr>
         <w:object w:dxaOrig="720" w:dyaOrig="400" w14:anchorId="19184253">
-          <v:shape id="_x0000_i1052" type="#_x0000_t75" style="width:36pt;height:24pt" o:ole="">
+          <v:shape id="_x0000_i1051" type="#_x0000_t75" style="width:36pt;height:24pt" o:ole="">
             <v:imagedata r:id="rId62" o:title=""/>
           </v:shape>
-          <o:OLEObject Type="Embed" ProgID="Equation.DSMT4" ShapeID="_x0000_i1052" DrawAspect="Content" ObjectID="_1687781694" r:id="rId63"/>
+          <o:OLEObject Type="Embed" ProgID="Equation.DSMT4" ShapeID="_x0000_i1051" DrawAspect="Content" ObjectID="_1687784371" r:id="rId63"/>
         </w:object>
       </w:r>
       <w:r>
@@ -7433,10 +7433,10 @@
           <w:szCs w:val="24"/>
         </w:rPr>
         <w:object w:dxaOrig="1420" w:dyaOrig="400" w14:anchorId="52B53767">
-          <v:shape id="_x0000_i1053" type="#_x0000_t75" style="width:1in;height:24pt" o:ole="">
+          <v:shape id="_x0000_i1052" type="#_x0000_t75" style="width:1in;height:24pt" o:ole="">
             <v:imagedata r:id="rId64" o:title=""/>
           </v:shape>
-          <o:OLEObject Type="Embed" ProgID="Equation.DSMT4" ShapeID="_x0000_i1053" DrawAspect="Content" ObjectID="_1687781695" r:id="rId65"/>
+          <o:OLEObject Type="Embed" ProgID="Equation.DSMT4" ShapeID="_x0000_i1052" DrawAspect="Content" ObjectID="_1687784372" r:id="rId65"/>
         </w:object>
       </w:r>
       <w:r>
@@ -7673,10 +7673,10 @@
           <w:szCs w:val="24"/>
         </w:rPr>
         <w:object w:dxaOrig="2140" w:dyaOrig="400" w14:anchorId="0D1B4EAD">
-          <v:shape id="_x0000_i1054" type="#_x0000_t75" style="width:108pt;height:24pt" o:ole="">
+          <v:shape id="_x0000_i1053" type="#_x0000_t75" style="width:108pt;height:24pt" o:ole="">
             <v:imagedata r:id="rId66" o:title=""/>
           </v:shape>
-          <o:OLEObject Type="Embed" ProgID="Equation.DSMT4" ShapeID="_x0000_i1054" DrawAspect="Content" ObjectID="_1687781696" r:id="rId67"/>
+          <o:OLEObject Type="Embed" ProgID="Equation.DSMT4" ShapeID="_x0000_i1053" DrawAspect="Content" ObjectID="_1687784373" r:id="rId67"/>
         </w:object>
       </w:r>
       <w:r>
@@ -8129,10 +8129,10 @@
           <w:lang w:val="en-US"/>
         </w:rPr>
         <w:object w:dxaOrig="680" w:dyaOrig="400" w14:anchorId="2C2DB078">
-          <v:shape id="_x0000_i1055" type="#_x0000_t75" style="width:33.9pt;height:19.75pt" o:ole="">
+          <v:shape id="_x0000_i1054" type="#_x0000_t75" style="width:33.9pt;height:19.75pt" o:ole="">
             <v:imagedata r:id="rId68" o:title=""/>
           </v:shape>
-          <o:OLEObject Type="Embed" ProgID="Equation.DSMT4" ShapeID="_x0000_i1055" DrawAspect="Content" ObjectID="_1687781697" r:id="rId69"/>
+          <o:OLEObject Type="Embed" ProgID="Equation.DSMT4" ShapeID="_x0000_i1054" DrawAspect="Content" ObjectID="_1687784374" r:id="rId69"/>
         </w:object>
       </w:r>
       <w:r>
@@ -8252,10 +8252,10 @@
           <w:lang w:val="en-US"/>
         </w:rPr>
         <w:object w:dxaOrig="499" w:dyaOrig="279" w14:anchorId="4FD47BB1">
-          <v:shape id="_x0000_i1057" type="#_x0000_t75" style="width:24.7pt;height:14.1pt" o:ole="">
+          <v:shape id="_x0000_i1055" type="#_x0000_t75" style="width:24.7pt;height:14.1pt" o:ole="">
             <v:imagedata r:id="rId70" o:title=""/>
           </v:shape>
-          <o:OLEObject Type="Embed" ProgID="Equation.DSMT4" ShapeID="_x0000_i1057" DrawAspect="Content" ObjectID="_1687781698" r:id="rId71"/>
+          <o:OLEObject Type="Embed" ProgID="Equation.DSMT4" ShapeID="_x0000_i1055" DrawAspect="Content" ObjectID="_1687784375" r:id="rId71"/>
         </w:object>
       </w:r>
       <w:r>
@@ -8362,10 +8362,10 @@
           <w:lang w:val="en-US"/>
         </w:rPr>
         <w:object w:dxaOrig="2180" w:dyaOrig="400" w14:anchorId="09DEAD14">
-          <v:shape id="_x0000_i1059" type="#_x0000_t75" style="width:108pt;height:24pt" o:ole="">
+          <v:shape id="_x0000_i1056" type="#_x0000_t75" style="width:108pt;height:24pt" o:ole="">
             <v:imagedata r:id="rId72" o:title=""/>
           </v:shape>
-          <o:OLEObject Type="Embed" ProgID="Equation.DSMT4" ShapeID="_x0000_i1059" DrawAspect="Content" ObjectID="_1687781699" r:id="rId73"/>
+          <o:OLEObject Type="Embed" ProgID="Equation.DSMT4" ShapeID="_x0000_i1056" DrawAspect="Content" ObjectID="_1687784376" r:id="rId73"/>
         </w:object>
       </w:r>
       <w:r>
@@ -8693,10 +8693,10 @@
           <w:lang w:val="en-US"/>
         </w:rPr>
         <w:object w:dxaOrig="5820" w:dyaOrig="1719" w14:anchorId="3EA286DF">
-          <v:shape id="_x0000_i1060" type="#_x0000_t75" style="width:291.55pt;height:83.3pt" o:ole="">
+          <v:shape id="_x0000_i1057" type="#_x0000_t75" style="width:291.55pt;height:83.3pt" o:ole="">
             <v:imagedata r:id="rId74" o:title=""/>
           </v:shape>
-          <o:OLEObject Type="Embed" ProgID="Equation.DSMT4" ShapeID="_x0000_i1060" DrawAspect="Content" ObjectID="_1687781700" r:id="rId75"/>
+          <o:OLEObject Type="Embed" ProgID="Equation.DSMT4" ShapeID="_x0000_i1057" DrawAspect="Content" ObjectID="_1687784377" r:id="rId75"/>
         </w:object>
       </w:r>
     </w:p>
@@ -8742,10 +8742,10 @@
           <w:szCs w:val="24"/>
         </w:rPr>
         <w:object w:dxaOrig="1920" w:dyaOrig="440" w14:anchorId="7C1CF219">
-          <v:shape id="_x0000_i1061" type="#_x0000_t75" style="width:96pt;height:24pt" o:ole="">
+          <v:shape id="_x0000_i1058" type="#_x0000_t75" style="width:96pt;height:24pt" o:ole="">
             <v:imagedata r:id="rId76" o:title=""/>
           </v:shape>
-          <o:OLEObject Type="Embed" ProgID="Equation.DSMT4" ShapeID="_x0000_i1061" DrawAspect="Content" ObjectID="_1687781701" r:id="rId77"/>
+          <o:OLEObject Type="Embed" ProgID="Equation.DSMT4" ShapeID="_x0000_i1058" DrawAspect="Content" ObjectID="_1687784378" r:id="rId77"/>
         </w:object>
       </w:r>
       <w:r>
@@ -9213,10 +9213,10 @@
           <w:lang w:val="en-US"/>
         </w:rPr>
         <w:object w:dxaOrig="499" w:dyaOrig="279" w14:anchorId="5895FD40">
-          <v:shape id="_x0000_i1062" type="#_x0000_t75" style="width:24.7pt;height:14.1pt" o:ole="">
+          <v:shape id="_x0000_i1059" type="#_x0000_t75" style="width:24.7pt;height:14.1pt" o:ole="">
             <v:imagedata r:id="rId78" o:title=""/>
           </v:shape>
-          <o:OLEObject Type="Embed" ProgID="Equation.DSMT4" ShapeID="_x0000_i1062" DrawAspect="Content" ObjectID="_1687781702" r:id="rId79"/>
+          <o:OLEObject Type="Embed" ProgID="Equation.DSMT4" ShapeID="_x0000_i1059" DrawAspect="Content" ObjectID="_1687784379" r:id="rId79"/>
         </w:object>
       </w:r>
       <w:r>
@@ -9282,10 +9282,10 @@
           <w:lang w:val="en-US"/>
         </w:rPr>
         <w:object w:dxaOrig="1160" w:dyaOrig="400" w14:anchorId="6FB10E37">
-          <v:shape id="_x0000_i1064" type="#_x0000_t75" style="width:57.9pt;height:19.75pt" o:ole="">
+          <v:shape id="_x0000_i1060" type="#_x0000_t75" style="width:57.9pt;height:19.75pt" o:ole="">
             <v:imagedata r:id="rId80" o:title=""/>
           </v:shape>
-          <o:OLEObject Type="Embed" ProgID="Equation.DSMT4" ShapeID="_x0000_i1064" DrawAspect="Content" ObjectID="_1687781703" r:id="rId81"/>
+          <o:OLEObject Type="Embed" ProgID="Equation.DSMT4" ShapeID="_x0000_i1060" DrawAspect="Content" ObjectID="_1687784380" r:id="rId81"/>
         </w:object>
       </w:r>
       <w:r>
@@ -9390,10 +9390,10 @@
           <w:lang w:val="en-US"/>
         </w:rPr>
         <w:object w:dxaOrig="200" w:dyaOrig="279" w14:anchorId="478D3968">
-          <v:shape id="_x0000_i1066" type="#_x0000_t75" style="width:9.9pt;height:14.1pt" o:ole="">
+          <v:shape id="_x0000_i1061" type="#_x0000_t75" style="width:9.9pt;height:14.1pt" o:ole="">
             <v:imagedata r:id="rId82" o:title=""/>
           </v:shape>
-          <o:OLEObject Type="Embed" ProgID="Equation.DSMT4" ShapeID="_x0000_i1066" DrawAspect="Content" ObjectID="_1687781704" r:id="rId83"/>
+          <o:OLEObject Type="Embed" ProgID="Equation.DSMT4" ShapeID="_x0000_i1061" DrawAspect="Content" ObjectID="_1687784381" r:id="rId83"/>
         </w:object>
       </w:r>
       <w:r>
@@ -9548,10 +9548,10 @@
           <w:position w:val="-20"/>
         </w:rPr>
         <w:object w:dxaOrig="2960" w:dyaOrig="480" w14:anchorId="212B27E8">
-          <v:shape id="_x0000_i1067" type="#_x0000_t75" style="width:150.35pt;height:24pt" o:ole="">
+          <v:shape id="_x0000_i1062" type="#_x0000_t75" style="width:150.35pt;height:24pt" o:ole="">
             <v:imagedata r:id="rId84" o:title=""/>
           </v:shape>
-          <o:OLEObject Type="Embed" ProgID="Equation.DSMT4" ShapeID="_x0000_i1067" DrawAspect="Content" ObjectID="_1687781705" r:id="rId85"/>
+          <o:OLEObject Type="Embed" ProgID="Equation.DSMT4" ShapeID="_x0000_i1062" DrawAspect="Content" ObjectID="_1687784382" r:id="rId85"/>
         </w:object>
       </w:r>
       <w:r>
@@ -9761,10 +9761,10 @@
           <w:lang w:val="en-US"/>
         </w:rPr>
         <w:object w:dxaOrig="240" w:dyaOrig="260" w14:anchorId="0A960CB8">
-          <v:shape id="_x0000_i1068" type="#_x0000_t75" style="width:12pt;height:12.7pt" o:ole="">
+          <v:shape id="_x0000_i1063" type="#_x0000_t75" style="width:12pt;height:12.7pt" o:ole="">
             <v:imagedata r:id="rId86" o:title=""/>
           </v:shape>
-          <o:OLEObject Type="Embed" ProgID="Equation.DSMT4" ShapeID="_x0000_i1068" DrawAspect="Content" ObjectID="_1687781706" r:id="rId87"/>
+          <o:OLEObject Type="Embed" ProgID="Equation.DSMT4" ShapeID="_x0000_i1063" DrawAspect="Content" ObjectID="_1687784383" r:id="rId87"/>
         </w:object>
       </w:r>
       <w:r>
@@ -9794,10 +9794,10 @@
           <w:lang w:val="en-US"/>
         </w:rPr>
         <w:object w:dxaOrig="680" w:dyaOrig="400" w14:anchorId="02995462">
-          <v:shape id="_x0000_i1070" type="#_x0000_t75" style="width:33.9pt;height:19.75pt" o:ole="">
+          <v:shape id="_x0000_i1064" type="#_x0000_t75" style="width:33.9pt;height:19.75pt" o:ole="">
             <v:imagedata r:id="rId88" o:title=""/>
           </v:shape>
-          <o:OLEObject Type="Embed" ProgID="Equation.DSMT4" ShapeID="_x0000_i1070" DrawAspect="Content" ObjectID="_1687781707" r:id="rId89"/>
+          <o:OLEObject Type="Embed" ProgID="Equation.DSMT4" ShapeID="_x0000_i1064" DrawAspect="Content" ObjectID="_1687784384" r:id="rId89"/>
         </w:object>
       </w:r>
       <w:r>
@@ -9809,8 +9809,6 @@
         </w:rPr>
         <w:t>,</w:t>
       </w:r>
-      <w:commentRangeStart w:id="13"/>
-      <w:commentRangeEnd w:id="13"/>
       <w:r>
         <w:rPr>
           <w:rFonts w:ascii="Times New Roman" w:hAnsi="Times New Roman" w:cs="Times New Roman"/>
@@ -10131,10 +10129,10 @@
           <w:lang w:val="en-US"/>
         </w:rPr>
         <w:object w:dxaOrig="240" w:dyaOrig="260" w14:anchorId="1B428866">
-          <v:shape id="_x0000_i1071" type="#_x0000_t75" style="width:12pt;height:12.7pt" o:ole="">
+          <v:shape id="_x0000_i1065" type="#_x0000_t75" style="width:12pt;height:12.7pt" o:ole="">
             <v:imagedata r:id="rId90" o:title=""/>
           </v:shape>
-          <o:OLEObject Type="Embed" ProgID="Equation.DSMT4" ShapeID="_x0000_i1071" DrawAspect="Content" ObjectID="_1687781708" r:id="rId91"/>
+          <o:OLEObject Type="Embed" ProgID="Equation.DSMT4" ShapeID="_x0000_i1065" DrawAspect="Content" ObjectID="_1687784385" r:id="rId91"/>
         </w:object>
       </w:r>
       <w:r>
@@ -10199,10 +10197,10 @@
           <w:szCs w:val="24"/>
         </w:rPr>
         <w:object w:dxaOrig="320" w:dyaOrig="360" w14:anchorId="0AF4ADA8">
-          <v:shape id="_x0000_i1072" type="#_x0000_t75" style="width:18.35pt;height:18.35pt" o:ole="">
+          <v:shape id="_x0000_i1066" type="#_x0000_t75" style="width:18.35pt;height:18.35pt" o:ole="">
             <v:imagedata r:id="rId92" o:title=""/>
           </v:shape>
-          <o:OLEObject Type="Embed" ProgID="Equation.DSMT4" ShapeID="_x0000_i1072" DrawAspect="Content" ObjectID="_1687781709" r:id="rId93"/>
+          <o:OLEObject Type="Embed" ProgID="Equation.DSMT4" ShapeID="_x0000_i1066" DrawAspect="Content" ObjectID="_1687784386" r:id="rId93"/>
         </w:object>
       </w:r>
       <w:r>
@@ -10233,10 +10231,10 @@
           <w:position w:val="-24"/>
         </w:rPr>
         <w:object w:dxaOrig="1300" w:dyaOrig="620" w14:anchorId="67B6AE31">
-          <v:shape id="_x0000_i1073" type="#_x0000_t75" style="width:65.65pt;height:29.65pt" o:ole="">
+          <v:shape id="_x0000_i1067" type="#_x0000_t75" style="width:65.65pt;height:29.65pt" o:ole="">
             <v:imagedata r:id="rId94" o:title=""/>
           </v:shape>
-          <o:OLEObject Type="Embed" ProgID="Equation.DSMT4" ShapeID="_x0000_i1073" DrawAspect="Content" ObjectID="_1687781710" r:id="rId95"/>
+          <o:OLEObject Type="Embed" ProgID="Equation.DSMT4" ShapeID="_x0000_i1067" DrawAspect="Content" ObjectID="_1687784387" r:id="rId95"/>
         </w:object>
       </w:r>
       <w:r>
@@ -10414,7 +10412,6 @@
           <w:szCs w:val="24"/>
           <w:lang w:val="en-US"/>
         </w:rPr>
-        <w:lastRenderedPageBreak/>
         <w:t xml:space="preserve">For calculating </w:t>
       </w:r>
       <w:r>
@@ -10426,10 +10423,10 @@
           <w:lang w:val="en-US"/>
         </w:rPr>
         <w:object w:dxaOrig="320" w:dyaOrig="360" w14:anchorId="43AA0023">
-          <v:shape id="_x0000_i1074" type="#_x0000_t75" style="width:15.55pt;height:18.35pt" o:ole="">
+          <v:shape id="_x0000_i1068" type="#_x0000_t75" style="width:15.55pt;height:18.35pt" o:ole="">
             <v:imagedata r:id="rId96" o:title=""/>
           </v:shape>
-          <o:OLEObject Type="Embed" ProgID="Equation.DSMT4" ShapeID="_x0000_i1074" DrawAspect="Content" ObjectID="_1687781711" r:id="rId97"/>
+          <o:OLEObject Type="Embed" ProgID="Equation.DSMT4" ShapeID="_x0000_i1068" DrawAspect="Content" ObjectID="_1687784388" r:id="rId97"/>
         </w:object>
       </w:r>
       <w:r>
@@ -10534,6 +10531,7 @@
         <w:rPr>
           <w:lang w:val="en-US"/>
         </w:rPr>
+        <w:lastRenderedPageBreak/>
         <w:tab/>
       </w:r>
       <w:r>
@@ -10541,10 +10539,10 @@
           <w:position w:val="-24"/>
         </w:rPr>
         <w:object w:dxaOrig="1240" w:dyaOrig="620" w14:anchorId="11B6B875">
-          <v:shape id="_x0000_i1076" type="#_x0000_t75" style="width:60pt;height:29.65pt" o:ole="">
+          <v:shape id="_x0000_i1069" type="#_x0000_t75" style="width:60pt;height:29.65pt" o:ole="">
             <v:imagedata r:id="rId98" o:title=""/>
           </v:shape>
-          <o:OLEObject Type="Embed" ProgID="Equation.DSMT4" ShapeID="_x0000_i1076" DrawAspect="Content" ObjectID="_1687781712" r:id="rId99"/>
+          <o:OLEObject Type="Embed" ProgID="Equation.DSMT4" ShapeID="_x0000_i1069" DrawAspect="Content" ObjectID="_1687784389" r:id="rId99"/>
         </w:object>
       </w:r>
       <w:r>
@@ -10770,10 +10768,10 @@
           <w:lang w:val="en-US"/>
         </w:rPr>
         <w:object w:dxaOrig="200" w:dyaOrig="279" w14:anchorId="3047DED8">
-          <v:shape id="_x0000_i1077" type="#_x0000_t75" style="width:9.9pt;height:14.1pt" o:ole="">
+          <v:shape id="_x0000_i1070" type="#_x0000_t75" style="width:9.9pt;height:14.1pt" o:ole="">
             <v:imagedata r:id="rId100" o:title=""/>
           </v:shape>
-          <o:OLEObject Type="Embed" ProgID="Equation.DSMT4" ShapeID="_x0000_i1077" DrawAspect="Content" ObjectID="_1687781713" r:id="rId101"/>
+          <o:OLEObject Type="Embed" ProgID="Equation.DSMT4" ShapeID="_x0000_i1070" DrawAspect="Content" ObjectID="_1687784390" r:id="rId101"/>
         </w:object>
       </w:r>
       <w:r>
@@ -10804,10 +10802,10 @@
           <w:lang w:val="en-US"/>
         </w:rPr>
         <w:object w:dxaOrig="240" w:dyaOrig="260" w14:anchorId="0943D79F">
-          <v:shape id="_x0000_i1078" type="#_x0000_t75" style="width:12pt;height:12.7pt" o:ole="">
+          <v:shape id="_x0000_i1071" type="#_x0000_t75" style="width:12pt;height:12.7pt" o:ole="">
             <v:imagedata r:id="rId102" o:title=""/>
           </v:shape>
-          <o:OLEObject Type="Embed" ProgID="Equation.DSMT4" ShapeID="_x0000_i1078" DrawAspect="Content" ObjectID="_1687781714" r:id="rId103"/>
+          <o:OLEObject Type="Embed" ProgID="Equation.DSMT4" ShapeID="_x0000_i1071" DrawAspect="Content" ObjectID="_1687784391" r:id="rId103"/>
         </w:object>
       </w:r>
       <w:r>
@@ -10846,10 +10844,10 @@
           <w:lang w:val="en-US"/>
         </w:rPr>
         <w:object w:dxaOrig="320" w:dyaOrig="360" w14:anchorId="29CF1C86">
-          <v:shape id="_x0000_i1079" type="#_x0000_t75" style="width:18.35pt;height:18.35pt" o:ole="">
+          <v:shape id="_x0000_i1072" type="#_x0000_t75" style="width:18.35pt;height:18.35pt" o:ole="">
             <v:imagedata r:id="rId104" o:title=""/>
           </v:shape>
-          <o:OLEObject Type="Embed" ProgID="Equation.DSMT4" ShapeID="_x0000_i1079" DrawAspect="Content" ObjectID="_1687781715" r:id="rId105"/>
+          <o:OLEObject Type="Embed" ProgID="Equation.DSMT4" ShapeID="_x0000_i1072" DrawAspect="Content" ObjectID="_1687784392" r:id="rId105"/>
         </w:object>
       </w:r>
       <w:r>
@@ -11011,10 +11009,10 @@
           <w:szCs w:val="24"/>
         </w:rPr>
         <w:object w:dxaOrig="320" w:dyaOrig="380" w14:anchorId="0986071E">
-          <v:shape id="_x0000_i1080" type="#_x0000_t75" style="width:18.35pt;height:17.65pt" o:ole="">
+          <v:shape id="_x0000_i1073" type="#_x0000_t75" style="width:18.35pt;height:17.65pt" o:ole="">
             <v:imagedata r:id="rId106" o:title=""/>
           </v:shape>
-          <o:OLEObject Type="Embed" ProgID="Equation.DSMT4" ShapeID="_x0000_i1080" DrawAspect="Content" ObjectID="_1687781716" r:id="rId107"/>
+          <o:OLEObject Type="Embed" ProgID="Equation.DSMT4" ShapeID="_x0000_i1073" DrawAspect="Content" ObjectID="_1687784393" r:id="rId107"/>
         </w:object>
       </w:r>
       <w:r>
@@ -11062,10 +11060,10 @@
           <w:szCs w:val="24"/>
         </w:rPr>
         <w:object w:dxaOrig="1160" w:dyaOrig="560" w14:anchorId="75CBB37B">
-          <v:shape id="_x0000_i1081" type="#_x0000_t75" style="width:60pt;height:29.65pt" o:ole="">
+          <v:shape id="_x0000_i1074" type="#_x0000_t75" style="width:60pt;height:29.65pt" o:ole="">
             <v:imagedata r:id="rId108" o:title=""/>
           </v:shape>
-          <o:OLEObject Type="Embed" ProgID="Equation.DSMT4" ShapeID="_x0000_i1081" DrawAspect="Content" ObjectID="_1687781717" r:id="rId109"/>
+          <o:OLEObject Type="Embed" ProgID="Equation.DSMT4" ShapeID="_x0000_i1074" DrawAspect="Content" ObjectID="_1687784394" r:id="rId109"/>
         </w:object>
       </w:r>
       <w:r>
@@ -11377,10 +11375,10 @@
           <w:lang w:val="en-US"/>
         </w:rPr>
         <w:object w:dxaOrig="320" w:dyaOrig="360" w14:anchorId="719D0CC0">
-          <v:shape id="_x0000_i1082" type="#_x0000_t75" style="width:15.55pt;height:18.35pt" o:ole="">
+          <v:shape id="_x0000_i1075" type="#_x0000_t75" style="width:15.55pt;height:18.35pt" o:ole="">
             <v:imagedata r:id="rId110" o:title=""/>
           </v:shape>
-          <o:OLEObject Type="Embed" ProgID="Equation.DSMT4" ShapeID="_x0000_i1082" DrawAspect="Content" ObjectID="_1687781718" r:id="rId111"/>
+          <o:OLEObject Type="Embed" ProgID="Equation.DSMT4" ShapeID="_x0000_i1075" DrawAspect="Content" ObjectID="_1687784395" r:id="rId111"/>
         </w:object>
       </w:r>
       <w:r>
@@ -11401,10 +11399,10 @@
           <w:lang w:val="en-US"/>
         </w:rPr>
         <w:object w:dxaOrig="320" w:dyaOrig="360" w14:anchorId="5AA7DF52">
-          <v:shape id="_x0000_i1083" type="#_x0000_t75" style="width:15.55pt;height:18.35pt" o:ole="">
+          <v:shape id="_x0000_i1076" type="#_x0000_t75" style="width:15.55pt;height:18.35pt" o:ole="">
             <v:imagedata r:id="rId112" o:title=""/>
           </v:shape>
-          <o:OLEObject Type="Embed" ProgID="Equation.DSMT4" ShapeID="_x0000_i1083" DrawAspect="Content" ObjectID="_1687781719" r:id="rId113"/>
+          <o:OLEObject Type="Embed" ProgID="Equation.DSMT4" ShapeID="_x0000_i1076" DrawAspect="Content" ObjectID="_1687784396" r:id="rId113"/>
         </w:object>
       </w:r>
       <w:r>
@@ -11434,10 +11432,10 @@
           <w:lang w:val="en-US"/>
         </w:rPr>
         <w:object w:dxaOrig="400" w:dyaOrig="360" w14:anchorId="3DA0A25F">
-          <v:shape id="_x0000_i1084" type="#_x0000_t75" style="width:19.75pt;height:18.35pt" o:ole="">
+          <v:shape id="_x0000_i1077" type="#_x0000_t75" style="width:19.75pt;height:18.35pt" o:ole="">
             <v:imagedata r:id="rId114" o:title=""/>
           </v:shape>
-          <o:OLEObject Type="Embed" ProgID="Equation.DSMT4" ShapeID="_x0000_i1084" DrawAspect="Content" ObjectID="_1687781720" r:id="rId115"/>
+          <o:OLEObject Type="Embed" ProgID="Equation.DSMT4" ShapeID="_x0000_i1077" DrawAspect="Content" ObjectID="_1687784397" r:id="rId115"/>
         </w:object>
       </w:r>
       <w:r>
@@ -11632,10 +11630,10 @@
           <w:position w:val="-48"/>
         </w:rPr>
         <w:object w:dxaOrig="1939" w:dyaOrig="1080" w14:anchorId="12795126">
-          <v:shape id="_x0000_i1088" type="#_x0000_t75" style="width:96pt;height:53.65pt" o:ole="">
+          <v:shape id="_x0000_i1078" type="#_x0000_t75" style="width:96pt;height:53.65pt" o:ole="">
             <v:imagedata r:id="rId116" o:title=""/>
           </v:shape>
-          <o:OLEObject Type="Embed" ProgID="Equation.DSMT4" ShapeID="_x0000_i1088" DrawAspect="Content" ObjectID="_1687781721" r:id="rId117"/>
+          <o:OLEObject Type="Embed" ProgID="Equation.DSMT4" ShapeID="_x0000_i1078" DrawAspect="Content" ObjectID="_1687784398" r:id="rId117"/>
         </w:object>
       </w:r>
       <w:r>
@@ -11687,7 +11685,7 @@
         </w:rPr>
         <w:fldChar w:fldCharType="end"/>
       </w:r>
-      <w:bookmarkStart w:id="14" w:name="ZEqnNum775558"/>
+      <w:bookmarkStart w:id="13" w:name="ZEqnNum775558"/>
       <w:r>
         <w:rPr>
           <w:sz w:val="24"/>
@@ -11788,7 +11786,7 @@
         </w:rPr>
         <w:instrText>)</w:instrText>
       </w:r>
-      <w:bookmarkEnd w:id="14"/>
+      <w:bookmarkEnd w:id="13"/>
       <w:r>
         <w:rPr>
           <w:sz w:val="24"/>
@@ -11821,10 +11819,10 @@
           <w:position w:val="-32"/>
         </w:rPr>
         <w:object w:dxaOrig="2120" w:dyaOrig="760" w14:anchorId="532AE7A2">
-          <v:shape id="_x0000_i1089" type="#_x0000_t75" style="width:108pt;height:36pt" o:ole="">
+          <v:shape id="_x0000_i1079" type="#_x0000_t75" style="width:108pt;height:36pt" o:ole="">
             <v:imagedata r:id="rId118" o:title=""/>
           </v:shape>
-          <o:OLEObject Type="Embed" ProgID="Equation.DSMT4" ShapeID="_x0000_i1089" DrawAspect="Content" ObjectID="_1687781722" r:id="rId119"/>
+          <o:OLEObject Type="Embed" ProgID="Equation.DSMT4" ShapeID="_x0000_i1079" DrawAspect="Content" ObjectID="_1687784399" r:id="rId119"/>
         </w:object>
       </w:r>
       <w:r>
@@ -12074,6 +12072,7 @@
           <w:szCs w:val="24"/>
           <w:lang w:val="en-US"/>
         </w:rPr>
+        <w:lastRenderedPageBreak/>
         <w:t xml:space="preserve">Stomatal conductance as function of time </w:t>
       </w:r>
     </w:p>
@@ -12124,10 +12123,10 @@
           <w:highlight w:val="cyan"/>
         </w:rPr>
         <w:object w:dxaOrig="340" w:dyaOrig="360" w14:anchorId="1A32B48A">
-          <v:shape id="_x0000_i1093" type="#_x0000_t75" style="width:18.35pt;height:18.35pt" o:ole="">
+          <v:shape id="_x0000_i1080" type="#_x0000_t75" style="width:18.35pt;height:18.35pt" o:ole="">
             <v:imagedata r:id="rId120" o:title=""/>
           </v:shape>
-          <o:OLEObject Type="Embed" ProgID="Equation.DSMT4" ShapeID="_x0000_i1093" DrawAspect="Content" ObjectID="_1687781723" r:id="rId121"/>
+          <o:OLEObject Type="Embed" ProgID="Equation.DSMT4" ShapeID="_x0000_i1080" DrawAspect="Content" ObjectID="_1687784400" r:id="rId121"/>
         </w:object>
       </w:r>
       <w:r>
@@ -12331,10 +12330,10 @@
           <w:position w:val="-24"/>
         </w:rPr>
         <w:object w:dxaOrig="1820" w:dyaOrig="660" w14:anchorId="44D0E6DF">
-          <v:shape id="_x0000_i1094" type="#_x0000_t75" style="width:91.05pt;height:33.2pt" o:ole="">
+          <v:shape id="_x0000_i1081" type="#_x0000_t75" style="width:91.05pt;height:33.2pt" o:ole="">
             <v:imagedata r:id="rId122" o:title=""/>
           </v:shape>
-          <o:OLEObject Type="Embed" ProgID="Equation.DSMT4" ShapeID="_x0000_i1094" DrawAspect="Content" ObjectID="_1687781724" r:id="rId123"/>
+          <o:OLEObject Type="Embed" ProgID="Equation.DSMT4" ShapeID="_x0000_i1081" DrawAspect="Content" ObjectID="_1687784401" r:id="rId123"/>
         </w:object>
       </w:r>
       <w:r>
@@ -12355,7 +12354,7 @@
       <w:r>
         <w:fldChar w:fldCharType="end"/>
       </w:r>
-      <w:bookmarkStart w:id="15" w:name="ZEqnNum874464"/>
+      <w:bookmarkStart w:id="14" w:name="ZEqnNum874464"/>
       <w:r>
         <w:instrText>(</w:instrText>
       </w:r>
@@ -12381,7 +12380,7 @@
       <w:r>
         <w:instrText>)</w:instrText>
       </w:r>
-      <w:bookmarkEnd w:id="15"/>
+      <w:bookmarkEnd w:id="14"/>
       <w:r>
         <w:fldChar w:fldCharType="end"/>
       </w:r>
@@ -12606,10 +12605,10 @@
           <w:position w:val="-24"/>
         </w:rPr>
         <w:object w:dxaOrig="1540" w:dyaOrig="620" w14:anchorId="4798E0CB">
-          <v:shape id="_x0000_i1096" type="#_x0000_t75" style="width:78.35pt;height:29.65pt" o:ole="">
+          <v:shape id="_x0000_i1082" type="#_x0000_t75" style="width:78.35pt;height:29.65pt" o:ole="">
             <v:imagedata r:id="rId124" o:title=""/>
           </v:shape>
-          <o:OLEObject Type="Embed" ProgID="Equation.DSMT4" ShapeID="_x0000_i1096" DrawAspect="Content" ObjectID="_1687781725" r:id="rId125"/>
+          <o:OLEObject Type="Embed" ProgID="Equation.DSMT4" ShapeID="_x0000_i1082" DrawAspect="Content" ObjectID="_1687784402" r:id="rId125"/>
         </w:object>
       </w:r>
       <w:r>
@@ -12650,7 +12649,7 @@
         </w:rPr>
         <w:fldChar w:fldCharType="end"/>
       </w:r>
-      <w:bookmarkStart w:id="16" w:name="ZEqnNum603015"/>
+      <w:bookmarkStart w:id="15" w:name="ZEqnNum603015"/>
       <w:r>
         <w:rPr>
           <w:sz w:val="24"/>
@@ -12744,7 +12743,7 @@
         </w:rPr>
         <w:instrText>)</w:instrText>
       </w:r>
-      <w:bookmarkEnd w:id="16"/>
+      <w:bookmarkEnd w:id="15"/>
       <w:r>
         <w:rPr>
           <w:sz w:val="24"/>
@@ -13190,10 +13189,10 @@
           <w:szCs w:val="24"/>
         </w:rPr>
         <w:object w:dxaOrig="5820" w:dyaOrig="620" w14:anchorId="59F97857">
-          <v:shape id="_x0000_i1097" type="#_x0000_t75" style="width:293.65pt;height:29.65pt" o:ole="">
+          <v:shape id="_x0000_i1083" type="#_x0000_t75" style="width:293.65pt;height:29.65pt" o:ole="">
             <v:imagedata r:id="rId126" o:title=""/>
           </v:shape>
-          <o:OLEObject Type="Embed" ProgID="Equation.DSMT4" ShapeID="_x0000_i1097" DrawAspect="Content" ObjectID="_1687781726" r:id="rId127"/>
+          <o:OLEObject Type="Embed" ProgID="Equation.DSMT4" ShapeID="_x0000_i1083" DrawAspect="Content" ObjectID="_1687784403" r:id="rId127"/>
         </w:object>
       </w:r>
     </w:p>
@@ -13238,10 +13237,10 @@
           <w:szCs w:val="24"/>
         </w:rPr>
         <w:object w:dxaOrig="1340" w:dyaOrig="620" w14:anchorId="528A7620">
-          <v:shape id="_x0000_i1098" type="#_x0000_t75" style="width:65.65pt;height:29.65pt" o:ole="">
+          <v:shape id="_x0000_i1084" type="#_x0000_t75" style="width:65.65pt;height:29.65pt" o:ole="">
             <v:imagedata r:id="rId128" o:title=""/>
           </v:shape>
-          <o:OLEObject Type="Embed" ProgID="Equation.DSMT4" ShapeID="_x0000_i1098" DrawAspect="Content" ObjectID="_1687781727" r:id="rId129"/>
+          <o:OLEObject Type="Embed" ProgID="Equation.DSMT4" ShapeID="_x0000_i1084" DrawAspect="Content" ObjectID="_1687784404" r:id="rId129"/>
         </w:object>
       </w:r>
     </w:p>
@@ -13273,10 +13272,10 @@
           <w:szCs w:val="24"/>
         </w:rPr>
         <w:object w:dxaOrig="1579" w:dyaOrig="620" w14:anchorId="24E27F45">
-          <v:shape id="_x0000_i1099" type="#_x0000_t75" style="width:78.35pt;height:29.65pt" o:ole="">
+          <v:shape id="_x0000_i1085" type="#_x0000_t75" style="width:78.35pt;height:29.65pt" o:ole="">
             <v:imagedata r:id="rId130" o:title=""/>
           </v:shape>
-          <o:OLEObject Type="Embed" ProgID="Equation.DSMT4" ShapeID="_x0000_i1099" DrawAspect="Content" ObjectID="_1687781728" r:id="rId131"/>
+          <o:OLEObject Type="Embed" ProgID="Equation.DSMT4" ShapeID="_x0000_i1085" DrawAspect="Content" ObjectID="_1687784405" r:id="rId131"/>
         </w:object>
       </w:r>
       <w:r>
@@ -13459,7 +13458,7 @@
         </w:rPr>
         <w:t xml:space="preserve">A F3 segregating population of 177 genotypes derived from the crossing of parental lines </w:t>
       </w:r>
-      <w:commentRangeStart w:id="17"/>
+      <w:commentRangeStart w:id="16"/>
       <w:r>
         <w:rPr>
           <w:rFonts w:ascii="Times New Roman" w:hAnsi="Times New Roman" w:cs="Times New Roman"/>
@@ -13470,13 +13469,13 @@
         </w:rPr>
         <w:t>SO</w:t>
       </w:r>
-      <w:commentRangeEnd w:id="17"/>
+      <w:commentRangeEnd w:id="16"/>
       <w:r>
         <w:rPr>
           <w:rStyle w:val="Refdecomentario"/>
           <w:lang w:val="es-ES" w:eastAsia="es-ES"/>
         </w:rPr>
-        <w:commentReference w:id="17"/>
+        <w:commentReference w:id="16"/>
       </w:r>
       <w:r>
         <w:rPr>
@@ -13674,7 +13673,7 @@
         </w:rPr>
         <w:t>(</w:t>
       </w:r>
-      <w:commentRangeStart w:id="18"/>
+      <w:commentRangeStart w:id="17"/>
       <w:r>
         <w:rPr>
           <w:rFonts w:ascii="Times New Roman" w:hAnsi="Times New Roman" w:cs="Times New Roman"/>
@@ -13685,13 +13684,13 @@
         </w:rPr>
         <w:t>MG</w:t>
       </w:r>
-      <w:commentRangeEnd w:id="18"/>
+      <w:commentRangeEnd w:id="17"/>
       <w:r>
         <w:rPr>
           <w:rStyle w:val="Refdecomentario"/>
           <w:lang w:val="es-ES" w:eastAsia="es-ES"/>
         </w:rPr>
-        <w:commentReference w:id="18"/>
+        <w:commentReference w:id="17"/>
       </w:r>
       <w:r>
         <w:rPr>
@@ -13951,7 +13950,7 @@
         </w:rPr>
         <w:t xml:space="preserve">Analisis de componentes </w:t>
       </w:r>
-      <w:commentRangeStart w:id="19"/>
+      <w:commentRangeStart w:id="18"/>
       <w:r>
         <w:rPr>
           <w:rFonts w:ascii="Times New Roman" w:hAnsi="Times New Roman" w:cs="Times New Roman"/>
@@ -13961,13 +13960,13 @@
         </w:rPr>
         <w:t>principales</w:t>
       </w:r>
-      <w:commentRangeEnd w:id="19"/>
+      <w:commentRangeEnd w:id="18"/>
       <w:r>
         <w:rPr>
           <w:rStyle w:val="Refdecomentario"/>
           <w:lang w:val="es-ES" w:eastAsia="es-ES"/>
         </w:rPr>
-        <w:commentReference w:id="19"/>
+        <w:commentReference w:id="18"/>
       </w:r>
       <w:r>
         <w:rPr>
@@ -14772,10 +14771,10 @@
           <w:szCs w:val="24"/>
         </w:rPr>
         <w:object w:dxaOrig="2060" w:dyaOrig="680" w14:anchorId="61343615">
-          <v:shape id="_x0000_i1100" type="#_x0000_t75" style="width:102.35pt;height:36pt" o:ole="">
+          <v:shape id="_x0000_i1086" type="#_x0000_t75" style="width:102.35pt;height:36pt" o:ole="">
             <v:imagedata r:id="rId132" o:title=""/>
           </v:shape>
-          <o:OLEObject Type="Embed" ProgID="Equation.DSMT4" ShapeID="_x0000_i1100" DrawAspect="Content" ObjectID="_1687781729" r:id="rId133"/>
+          <o:OLEObject Type="Embed" ProgID="Equation.DSMT4" ShapeID="_x0000_i1086" DrawAspect="Content" ObjectID="_1687784406" r:id="rId133"/>
         </w:object>
       </w:r>
       <w:r>
@@ -14971,10 +14970,10 @@
           <w:szCs w:val="24"/>
         </w:rPr>
         <w:object w:dxaOrig="220" w:dyaOrig="360" w14:anchorId="2B0BBC0A">
-          <v:shape id="_x0000_i1101" type="#_x0000_t75" style="width:12pt;height:18.35pt" o:ole="">
+          <v:shape id="_x0000_i1087" type="#_x0000_t75" style="width:12pt;height:18.35pt" o:ole="">
             <v:imagedata r:id="rId134" o:title=""/>
           </v:shape>
-          <o:OLEObject Type="Embed" ProgID="Equation.DSMT4" ShapeID="_x0000_i1101" DrawAspect="Content" ObjectID="_1687781730" r:id="rId135"/>
+          <o:OLEObject Type="Embed" ProgID="Equation.DSMT4" ShapeID="_x0000_i1087" DrawAspect="Content" ObjectID="_1687784407" r:id="rId135"/>
         </w:object>
       </w:r>
       <w:r>
@@ -14994,10 +14993,10 @@
           <w:szCs w:val="24"/>
         </w:rPr>
         <w:object w:dxaOrig="240" w:dyaOrig="360" w14:anchorId="7C39A17F">
-          <v:shape id="_x0000_i1102" type="#_x0000_t75" style="width:12pt;height:18.35pt" o:ole="">
+          <v:shape id="_x0000_i1088" type="#_x0000_t75" style="width:12pt;height:18.35pt" o:ole="">
             <v:imagedata r:id="rId136" o:title=""/>
           </v:shape>
-          <o:OLEObject Type="Embed" ProgID="Equation.DSMT4" ShapeID="_x0000_i1102" DrawAspect="Content" ObjectID="_1687781731" r:id="rId137"/>
+          <o:OLEObject Type="Embed" ProgID="Equation.DSMT4" ShapeID="_x0000_i1088" DrawAspect="Content" ObjectID="_1687784408" r:id="rId137"/>
         </w:object>
       </w:r>
       <w:r>
@@ -15017,10 +15016,10 @@
           <w:szCs w:val="24"/>
         </w:rPr>
         <w:object w:dxaOrig="420" w:dyaOrig="360" w14:anchorId="49F58B7C">
-          <v:shape id="_x0000_i1103" type="#_x0000_t75" style="width:24pt;height:18.35pt" o:ole="">
+          <v:shape id="_x0000_i1089" type="#_x0000_t75" style="width:24pt;height:18.35pt" o:ole="">
             <v:imagedata r:id="rId138" o:title=""/>
           </v:shape>
-          <o:OLEObject Type="Embed" ProgID="Equation.DSMT4" ShapeID="_x0000_i1103" DrawAspect="Content" ObjectID="_1687781732" r:id="rId139"/>
+          <o:OLEObject Type="Embed" ProgID="Equation.DSMT4" ShapeID="_x0000_i1089" DrawAspect="Content" ObjectID="_1687784409" r:id="rId139"/>
         </w:object>
       </w:r>
       <w:r>
@@ -15040,10 +15039,10 @@
           <w:szCs w:val="24"/>
         </w:rPr>
         <w:object w:dxaOrig="440" w:dyaOrig="360" w14:anchorId="6BF4E1BF">
-          <v:shape id="_x0000_i1104" type="#_x0000_t75" style="width:24pt;height:18.35pt" o:ole="">
+          <v:shape id="_x0000_i1090" type="#_x0000_t75" style="width:24pt;height:18.35pt" o:ole="">
             <v:imagedata r:id="rId140" o:title=""/>
           </v:shape>
-          <o:OLEObject Type="Embed" ProgID="Equation.DSMT4" ShapeID="_x0000_i1104" DrawAspect="Content" ObjectID="_1687781733" r:id="rId141"/>
+          <o:OLEObject Type="Embed" ProgID="Equation.DSMT4" ShapeID="_x0000_i1090" DrawAspect="Content" ObjectID="_1687784410" r:id="rId141"/>
         </w:object>
       </w:r>
       <w:r>
@@ -15114,6 +15113,7 @@
           <w:b/>
           <w:sz w:val="24"/>
           <w:szCs w:val="24"/>
+          <w:lang w:val="en-US"/>
         </w:rPr>
       </w:pPr>
       <w:r>
@@ -15122,6 +15122,7 @@
           <w:b/>
           <w:sz w:val="24"/>
           <w:szCs w:val="24"/>
+          <w:lang w:val="en-US"/>
         </w:rPr>
         <w:t>Sacar de los papers</w:t>
       </w:r>
@@ -15135,6 +15136,7 @@
           <w:b/>
           <w:sz w:val="24"/>
           <w:szCs w:val="24"/>
+          <w:lang w:val="en-US"/>
         </w:rPr>
       </w:pPr>
     </w:p>
@@ -15674,10 +15676,10 @@
           <w:lang w:val="en-US"/>
         </w:rPr>
         <w:object w:dxaOrig="340" w:dyaOrig="360" w14:anchorId="13E88C28">
-          <v:shape id="_x0000_i1105" type="#_x0000_t75" style="width:17.65pt;height:18.35pt" o:ole="">
+          <v:shape id="_x0000_i1091" type="#_x0000_t75" style="width:17.65pt;height:18.35pt" o:ole="">
             <v:imagedata r:id="rId142" o:title=""/>
           </v:shape>
-          <o:OLEObject Type="Embed" ProgID="Equation.DSMT4" ShapeID="_x0000_i1105" DrawAspect="Content" ObjectID="_1687781734" r:id="rId143"/>
+          <o:OLEObject Type="Embed" ProgID="Equation.DSMT4" ShapeID="_x0000_i1091" DrawAspect="Content" ObjectID="_1687784411" r:id="rId143"/>
         </w:object>
       </w:r>
       <w:r>
@@ -15895,18 +15897,7 @@
           <w:szCs w:val="24"/>
           <w:lang w:val="en-US"/>
         </w:rPr>
-        <w:t xml:space="preserve">development </w:t>
-      </w:r>
-      <w:commentRangeStart w:id="20"/>
-      <w:commentRangeEnd w:id="20"/>
-      <w:r>
-        <w:rPr>
-          <w:rFonts w:ascii="Times New Roman" w:hAnsi="Times New Roman" w:cs="Times New Roman"/>
-          <w:sz w:val="24"/>
-          <w:szCs w:val="24"/>
-          <w:lang w:val="en-US"/>
-        </w:rPr>
-        <w:t>an</w:t>
+        <w:t>development an</w:t>
       </w:r>
       <w:r>
         <w:rPr>
@@ -15944,10 +15935,10 @@
           <w:lang w:val="en-US"/>
         </w:rPr>
         <w:object w:dxaOrig="580" w:dyaOrig="400" w14:anchorId="05747B8F">
-          <v:shape id="_x0000_i1106" type="#_x0000_t75" style="width:29.65pt;height:19.75pt" o:ole="">
+          <v:shape id="_x0000_i1092" type="#_x0000_t75" style="width:29.65pt;height:19.75pt" o:ole="">
             <v:imagedata r:id="rId144" o:title=""/>
           </v:shape>
-          <o:OLEObject Type="Embed" ProgID="Equation.DSMT4" ShapeID="_x0000_i1106" DrawAspect="Content" ObjectID="_1687781735" r:id="rId145"/>
+          <o:OLEObject Type="Embed" ProgID="Equation.DSMT4" ShapeID="_x0000_i1092" DrawAspect="Content" ObjectID="_1687784412" r:id="rId145"/>
         </w:object>
       </w:r>
       <w:r>
@@ -16136,10 +16127,10 @@
           <w:lang w:val="en-US"/>
         </w:rPr>
         <w:object w:dxaOrig="279" w:dyaOrig="279" w14:anchorId="329CD51A">
-          <v:shape id="_x0000_i1107" type="#_x0000_t75" style="width:14.1pt;height:14.1pt" o:ole="">
+          <v:shape id="_x0000_i1093" type="#_x0000_t75" style="width:14.1pt;height:14.1pt" o:ole="">
             <v:imagedata r:id="rId146" o:title=""/>
           </v:shape>
-          <o:OLEObject Type="Embed" ProgID="Equation.DSMT4" ShapeID="_x0000_i1107" DrawAspect="Content" ObjectID="_1687781736" r:id="rId147"/>
+          <o:OLEObject Type="Embed" ProgID="Equation.DSMT4" ShapeID="_x0000_i1093" DrawAspect="Content" ObjectID="_1687784413" r:id="rId147"/>
         </w:object>
       </w:r>
       <w:r>
@@ -16187,10 +16178,10 @@
           <w:lang w:val="en-US"/>
         </w:rPr>
         <w:object w:dxaOrig="240" w:dyaOrig="260" w14:anchorId="422E7A52">
-          <v:shape id="_x0000_i1108" type="#_x0000_t75" style="width:12pt;height:12.7pt" o:ole="">
+          <v:shape id="_x0000_i1094" type="#_x0000_t75" style="width:12pt;height:12.7pt" o:ole="">
             <v:imagedata r:id="rId148" o:title=""/>
           </v:shape>
-          <o:OLEObject Type="Embed" ProgID="Equation.DSMT4" ShapeID="_x0000_i1108" DrawAspect="Content" ObjectID="_1687781737" r:id="rId149"/>
+          <o:OLEObject Type="Embed" ProgID="Equation.DSMT4" ShapeID="_x0000_i1094" DrawAspect="Content" ObjectID="_1687784414" r:id="rId149"/>
         </w:object>
       </w:r>
       <w:r>
@@ -16211,10 +16202,10 @@
           <w:lang w:val="en-US"/>
         </w:rPr>
         <w:object w:dxaOrig="139" w:dyaOrig="240" w14:anchorId="5C8B572B">
-          <v:shape id="_x0000_i1109" type="#_x0000_t75" style="width:7.05pt;height:12pt" o:ole="">
+          <v:shape id="_x0000_i1095" type="#_x0000_t75" style="width:7.05pt;height:12pt" o:ole="">
             <v:imagedata r:id="rId150" o:title=""/>
           </v:shape>
-          <o:OLEObject Type="Embed" ProgID="Equation.DSMT4" ShapeID="_x0000_i1109" DrawAspect="Content" ObjectID="_1687781738" r:id="rId151"/>
+          <o:OLEObject Type="Embed" ProgID="Equation.DSMT4" ShapeID="_x0000_i1095" DrawAspect="Content" ObjectID="_1687784415" r:id="rId151"/>
         </w:object>
       </w:r>
       <w:r>
@@ -16264,10 +16255,10 @@
           <w:lang w:val="en-US"/>
         </w:rPr>
         <w:object w:dxaOrig="320" w:dyaOrig="360" w14:anchorId="451165E2">
-          <v:shape id="_x0000_i1110" type="#_x0000_t75" style="width:15.55pt;height:18.35pt" o:ole="">
+          <v:shape id="_x0000_i1096" type="#_x0000_t75" style="width:15.55pt;height:18.35pt" o:ole="">
             <v:imagedata r:id="rId152" o:title=""/>
           </v:shape>
-          <o:OLEObject Type="Embed" ProgID="Equation.DSMT4" ShapeID="_x0000_i1110" DrawAspect="Content" ObjectID="_1687781739" r:id="rId153"/>
+          <o:OLEObject Type="Embed" ProgID="Equation.DSMT4" ShapeID="_x0000_i1096" DrawAspect="Content" ObjectID="_1687784416" r:id="rId153"/>
         </w:object>
       </w:r>
       <w:r>
@@ -16315,10 +16306,10 @@
           <w:lang w:val="en-US"/>
         </w:rPr>
         <w:object w:dxaOrig="220" w:dyaOrig="279" w14:anchorId="5EDAFEB8">
-          <v:shape id="_x0000_i1111" type="#_x0000_t75" style="width:11.3pt;height:14.1pt" o:ole="">
+          <v:shape id="_x0000_i1097" type="#_x0000_t75" style="width:11.3pt;height:14.1pt" o:ole="">
             <v:imagedata r:id="rId154" o:title=""/>
           </v:shape>
-          <o:OLEObject Type="Embed" ProgID="Equation.DSMT4" ShapeID="_x0000_i1111" DrawAspect="Content" ObjectID="_1687781740" r:id="rId155"/>
+          <o:OLEObject Type="Embed" ProgID="Equation.DSMT4" ShapeID="_x0000_i1097" DrawAspect="Content" ObjectID="_1687784417" r:id="rId155"/>
         </w:object>
       </w:r>
       <w:r>
@@ -16483,10 +16474,10 @@
           <w:lang w:val="en-US"/>
         </w:rPr>
         <w:object w:dxaOrig="240" w:dyaOrig="260" w14:anchorId="40EB3A21">
-          <v:shape id="_x0000_i1112" type="#_x0000_t75" style="width:12pt;height:12.7pt" o:ole="">
+          <v:shape id="_x0000_i1098" type="#_x0000_t75" style="width:12pt;height:12.7pt" o:ole="">
             <v:imagedata r:id="rId156" o:title=""/>
           </v:shape>
-          <o:OLEObject Type="Embed" ProgID="Equation.DSMT4" ShapeID="_x0000_i1112" DrawAspect="Content" ObjectID="_1687781741" r:id="rId157"/>
+          <o:OLEObject Type="Embed" ProgID="Equation.DSMT4" ShapeID="_x0000_i1098" DrawAspect="Content" ObjectID="_1687784418" r:id="rId157"/>
         </w:object>
       </w:r>
       <w:r>
@@ -16508,10 +16499,10 @@
           <w:lang w:val="en-US"/>
         </w:rPr>
         <w:object w:dxaOrig="200" w:dyaOrig="279" w14:anchorId="1B21D1C4">
-          <v:shape id="_x0000_i1113" type="#_x0000_t75" style="width:9.9pt;height:14.1pt" o:ole="">
+          <v:shape id="_x0000_i1099" type="#_x0000_t75" style="width:9.9pt;height:14.1pt" o:ole="">
             <v:imagedata r:id="rId158" o:title=""/>
           </v:shape>
-          <o:OLEObject Type="Embed" ProgID="Equation.DSMT4" ShapeID="_x0000_i1113" DrawAspect="Content" ObjectID="_1687781742" r:id="rId159"/>
+          <o:OLEObject Type="Embed" ProgID="Equation.DSMT4" ShapeID="_x0000_i1099" DrawAspect="Content" ObjectID="_1687784419" r:id="rId159"/>
         </w:object>
       </w:r>
       <w:r>
@@ -16543,10 +16534,10 @@
           <w:lang w:val="en-US"/>
         </w:rPr>
         <w:object w:dxaOrig="240" w:dyaOrig="260" w14:anchorId="7D825F26">
-          <v:shape id="_x0000_i1114" type="#_x0000_t75" style="width:12pt;height:12.7pt" o:ole="">
+          <v:shape id="_x0000_i1100" type="#_x0000_t75" style="width:12pt;height:12.7pt" o:ole="">
             <v:imagedata r:id="rId156" o:title=""/>
           </v:shape>
-          <o:OLEObject Type="Embed" ProgID="Equation.DSMT4" ShapeID="_x0000_i1114" DrawAspect="Content" ObjectID="_1687781743" r:id="rId160"/>
+          <o:OLEObject Type="Embed" ProgID="Equation.DSMT4" ShapeID="_x0000_i1100" DrawAspect="Content" ObjectID="_1687784420" r:id="rId160"/>
         </w:object>
       </w:r>
       <w:r>
@@ -16568,10 +16559,10 @@
           <w:highlight w:val="lightGray"/>
         </w:rPr>
         <w:object w:dxaOrig="320" w:dyaOrig="360" w14:anchorId="167BF84D">
-          <v:shape id="_x0000_i1288" type="#_x0000_t75" style="width:18.35pt;height:18.35pt" o:ole="">
+          <v:shape id="_x0000_i1101" type="#_x0000_t75" style="width:18.35pt;height:18.35pt" o:ole="">
             <v:imagedata r:id="rId92" o:title=""/>
           </v:shape>
-          <o:OLEObject Type="Embed" ProgID="Equation.DSMT4" ShapeID="_x0000_i1288" DrawAspect="Content" ObjectID="_1687781744" r:id="rId161"/>
+          <o:OLEObject Type="Embed" ProgID="Equation.DSMT4" ShapeID="_x0000_i1101" DrawAspect="Content" ObjectID="_1687784421" r:id="rId161"/>
         </w:object>
       </w:r>
       <w:r>
@@ -16734,7 +16725,6 @@
           <w:szCs w:val="24"/>
           <w:lang w:val="en-US" w:eastAsia="en-US"/>
         </w:rPr>
-        <w:lastRenderedPageBreak/>
         <w:drawing>
           <wp:inline distT="0" distB="0" distL="0" distR="0" wp14:anchorId="1CCCEE95" wp14:editId="417CDB02">
             <wp:extent cx="5400040" cy="2700020"/>
@@ -16796,6 +16786,7 @@
           <w:szCs w:val="24"/>
           <w:lang w:val="en-US"/>
         </w:rPr>
+        <w:lastRenderedPageBreak/>
         <w:t>F</w:t>
       </w:r>
       <w:r>
@@ -16916,10 +16907,10 @@
           <w:lang w:val="en-US"/>
         </w:rPr>
         <w:object w:dxaOrig="279" w:dyaOrig="279" w14:anchorId="7D6A950F">
-          <v:shape id="_x0000_i1116" type="#_x0000_t75" style="width:14.1pt;height:14.1pt" o:ole="">
+          <v:shape id="_x0000_i1102" type="#_x0000_t75" style="width:14.1pt;height:14.1pt" o:ole="">
             <v:imagedata r:id="rId163" o:title=""/>
           </v:shape>
-          <o:OLEObject Type="Embed" ProgID="Equation.DSMT4" ShapeID="_x0000_i1116" DrawAspect="Content" ObjectID="_1687781745" r:id="rId164"/>
+          <o:OLEObject Type="Embed" ProgID="Equation.DSMT4" ShapeID="_x0000_i1102" DrawAspect="Content" ObjectID="_1687784422" r:id="rId164"/>
         </w:object>
       </w:r>
       <w:r>
@@ -17039,10 +17030,10 @@
           <w:lang w:val="en-US"/>
         </w:rPr>
         <w:object w:dxaOrig="220" w:dyaOrig="279" w14:anchorId="2F14FF84">
-          <v:shape id="_x0000_i1117" type="#_x0000_t75" style="width:11.3pt;height:14.1pt" o:ole="">
+          <v:shape id="_x0000_i1103" type="#_x0000_t75" style="width:11.3pt;height:14.1pt" o:ole="">
             <v:imagedata r:id="rId165" o:title=""/>
           </v:shape>
-          <o:OLEObject Type="Embed" ProgID="Equation.DSMT4" ShapeID="_x0000_i1117" DrawAspect="Content" ObjectID="_1687781746" r:id="rId166"/>
+          <o:OLEObject Type="Embed" ProgID="Equation.DSMT4" ShapeID="_x0000_i1103" DrawAspect="Content" ObjectID="_1687784423" r:id="rId166"/>
         </w:object>
       </w:r>
       <w:r>
@@ -17100,10 +17091,10 @@
           <w:lang w:val="en-US"/>
         </w:rPr>
         <w:object w:dxaOrig="320" w:dyaOrig="360" w14:anchorId="74C376AB">
-          <v:shape id="_x0000_i1118" type="#_x0000_t75" style="width:15.55pt;height:18.35pt" o:ole="">
+          <v:shape id="_x0000_i1104" type="#_x0000_t75" style="width:15.55pt;height:18.35pt" o:ole="">
             <v:imagedata r:id="rId167" o:title=""/>
           </v:shape>
-          <o:OLEObject Type="Embed" ProgID="Equation.DSMT4" ShapeID="_x0000_i1118" DrawAspect="Content" ObjectID="_1687781747" r:id="rId168"/>
+          <o:OLEObject Type="Embed" ProgID="Equation.DSMT4" ShapeID="_x0000_i1104" DrawAspect="Content" ObjectID="_1687784424" r:id="rId168"/>
         </w:object>
       </w:r>
       <w:r>
@@ -17142,10 +17133,10 @@
           <w:lang w:val="en-US"/>
         </w:rPr>
         <w:object w:dxaOrig="400" w:dyaOrig="360" w14:anchorId="47547E03">
-          <v:shape id="_x0000_i1119" type="#_x0000_t75" style="width:19.75pt;height:18.35pt" o:ole="">
+          <v:shape id="_x0000_i1105" type="#_x0000_t75" style="width:19.75pt;height:18.35pt" o:ole="">
             <v:imagedata r:id="rId169" o:title=""/>
           </v:shape>
-          <o:OLEObject Type="Embed" ProgID="Equation.DSMT4" ShapeID="_x0000_i1119" DrawAspect="Content" ObjectID="_1687781748" r:id="rId170"/>
+          <o:OLEObject Type="Embed" ProgID="Equation.DSMT4" ShapeID="_x0000_i1105" DrawAspect="Content" ObjectID="_1687784425" r:id="rId170"/>
         </w:object>
       </w:r>
       <w:r>
@@ -17229,10 +17220,10 @@
           <w:lang w:val="en-US"/>
         </w:rPr>
         <w:object w:dxaOrig="240" w:dyaOrig="260" w14:anchorId="6599AA4F">
-          <v:shape id="_x0000_i1120" type="#_x0000_t75" style="width:12pt;height:12.7pt" o:ole="">
+          <v:shape id="_x0000_i1106" type="#_x0000_t75" style="width:12pt;height:12.7pt" o:ole="">
             <v:imagedata r:id="rId171" o:title=""/>
           </v:shape>
-          <o:OLEObject Type="Embed" ProgID="Equation.DSMT4" ShapeID="_x0000_i1120" DrawAspect="Content" ObjectID="_1687781749" r:id="rId172"/>
+          <o:OLEObject Type="Embed" ProgID="Equation.DSMT4" ShapeID="_x0000_i1106" DrawAspect="Content" ObjectID="_1687784426" r:id="rId172"/>
         </w:object>
       </w:r>
       <w:r>
@@ -17301,10 +17292,10 @@
           <w:lang w:val="en-US"/>
         </w:rPr>
         <w:object w:dxaOrig="400" w:dyaOrig="260" w14:anchorId="0460D16E">
-          <v:shape id="_x0000_i1121" type="#_x0000_t75" style="width:19.75pt;height:12.7pt" o:ole="">
+          <v:shape id="_x0000_i1107" type="#_x0000_t75" style="width:19.75pt;height:12.7pt" o:ole="">
             <v:imagedata r:id="rId173" o:title=""/>
           </v:shape>
-          <o:OLEObject Type="Embed" ProgID="Equation.DSMT4" ShapeID="_x0000_i1121" DrawAspect="Content" ObjectID="_1687781750" r:id="rId174"/>
+          <o:OLEObject Type="Embed" ProgID="Equation.DSMT4" ShapeID="_x0000_i1107" DrawAspect="Content" ObjectID="_1687784427" r:id="rId174"/>
         </w:object>
       </w:r>
       <w:r>
@@ -17335,10 +17326,10 @@
           <w:lang w:val="en-US"/>
         </w:rPr>
         <w:object w:dxaOrig="680" w:dyaOrig="400" w14:anchorId="40F156F7">
-          <v:shape id="_x0000_i1122" type="#_x0000_t75" style="width:33.9pt;height:19.75pt" o:ole="">
+          <v:shape id="_x0000_i1108" type="#_x0000_t75" style="width:33.9pt;height:19.75pt" o:ole="">
             <v:imagedata r:id="rId175" o:title=""/>
           </v:shape>
-          <o:OLEObject Type="Embed" ProgID="Equation.DSMT4" ShapeID="_x0000_i1122" DrawAspect="Content" ObjectID="_1687781751" r:id="rId176"/>
+          <o:OLEObject Type="Embed" ProgID="Equation.DSMT4" ShapeID="_x0000_i1108" DrawAspect="Content" ObjectID="_1687784428" r:id="rId176"/>
         </w:object>
       </w:r>
       <w:r>
@@ -17368,10 +17359,10 @@
           <w:lang w:val="en-US"/>
         </w:rPr>
         <w:object w:dxaOrig="320" w:dyaOrig="360" w14:anchorId="1512B8A4">
-          <v:shape id="_x0000_i1123" type="#_x0000_t75" style="width:15.55pt;height:18.35pt" o:ole="">
+          <v:shape id="_x0000_i1109" type="#_x0000_t75" style="width:15.55pt;height:18.35pt" o:ole="">
             <v:imagedata r:id="rId177" o:title=""/>
           </v:shape>
-          <o:OLEObject Type="Embed" ProgID="Equation.DSMT4" ShapeID="_x0000_i1123" DrawAspect="Content" ObjectID="_1687781752" r:id="rId178"/>
+          <o:OLEObject Type="Embed" ProgID="Equation.DSMT4" ShapeID="_x0000_i1109" DrawAspect="Content" ObjectID="_1687784429" r:id="rId178"/>
         </w:object>
       </w:r>
       <w:r>
@@ -17482,7 +17473,7 @@
           <w:szCs w:val="24"/>
           <w:highlight w:val="lightGray"/>
         </w:rPr>
-        <w:t xml:space="preserve">más a la línea de …………. . Lo mismo sucede para el parámetro B de la ecuación X. </w:t>
+        <w:t xml:space="preserve">más a la línea de …………. . Lo mismo sucede para el parámetro B de la ecuación X. Both parameters of the model are critical to evaluate the water consumption curve of a specific genotype. </w:t>
       </w:r>
       <w:r>
         <w:rPr>
@@ -17490,39 +17481,9 @@
           <w:sz w:val="24"/>
           <w:szCs w:val="24"/>
           <w:highlight w:val="lightGray"/>
-        </w:rPr>
-        <w:t xml:space="preserve">Both parameters of the model are critical to evaluate the water consumption curve of a specific genotype. </w:t>
-      </w:r>
-      <w:r>
-        <w:rPr>
-          <w:rFonts w:ascii="Times New Roman" w:hAnsi="Times New Roman" w:cs="Times New Roman"/>
-          <w:sz w:val="24"/>
-          <w:szCs w:val="24"/>
-          <w:highlight w:val="lightGray"/>
-          <w:lang w:val="en-US"/>
-        </w:rPr>
-        <w:t xml:space="preserve">Hence, the weight of PPS </w:t>
-      </w:r>
-      <w:r>
-        <w:rPr>
-          <w:rFonts w:ascii="Times New Roman" w:hAnsi="Times New Roman" w:cs="Times New Roman"/>
-          <w:sz w:val="24"/>
-          <w:szCs w:val="24"/>
-          <w:highlight w:val="lightGray"/>
-          <w:lang w:val="en-US"/>
-        </w:rPr>
-        <w:lastRenderedPageBreak/>
-        <w:t>in days 4 and 8 appear to be enough to describe the kinetic of water consumption for along water restriction period</w:t>
-      </w:r>
-      <w:r>
-        <w:rPr>
-          <w:rFonts w:ascii="Times New Roman" w:hAnsi="Times New Roman" w:cs="Times New Roman"/>
-          <w:sz w:val="24"/>
-          <w:szCs w:val="24"/>
-          <w:highlight w:val="lightGray"/>
-          <w:lang w:val="en-US"/>
-        </w:rPr>
-        <w:t xml:space="preserve">. </w:t>
+          <w:lang w:val="en-US"/>
+        </w:rPr>
+        <w:t xml:space="preserve">Hence, the weight of PPS in days 4 and 8 appear to be enough to describe the kinetic of water consumption for along water restriction period. </w:t>
       </w:r>
       <w:r>
         <w:rPr>
@@ -17583,10 +17544,10 @@
           <w:lang w:val="en-US"/>
         </w:rPr>
         <w:object w:dxaOrig="340" w:dyaOrig="360" w14:anchorId="7908C76F">
-          <v:shape id="_x0000_i1298" type="#_x0000_t75" style="width:17.65pt;height:18.35pt" o:ole="">
+          <v:shape id="_x0000_i1110" type="#_x0000_t75" style="width:17.65pt;height:18.35pt" o:ole="">
             <v:imagedata r:id="rId179" o:title=""/>
           </v:shape>
-          <o:OLEObject Type="Embed" ProgID="Equation.DSMT4" ShapeID="_x0000_i1298" DrawAspect="Content" ObjectID="_1687781753" r:id="rId180"/>
+          <o:OLEObject Type="Embed" ProgID="Equation.DSMT4" ShapeID="_x0000_i1110" DrawAspect="Content" ObjectID="_1687784430" r:id="rId180"/>
         </w:object>
       </w:r>
       <w:r>
@@ -17597,7 +17558,18 @@
           <w:highlight w:val="red"/>
           <w:lang w:val="en-US"/>
         </w:rPr>
-        <w:t>in response to water availability explained by the model can also contribute to phenotyping. In this case the minimum sampling data of Gw should be taken is three because the relation between both variables. By sampling the Gw in the days 2, 4 and 8 is enough to register the values of a and b predicted by the model with 0.96 and 0.95 of correlation coefficient respectively</w:t>
+        <w:t xml:space="preserve">in response to water availability explained by the model can also contribute to phenotyping. In this case the minimum sampling data of Gw should be taken is three because the relation between both variables. </w:t>
+      </w:r>
+      <w:r>
+        <w:rPr>
+          <w:rFonts w:ascii="Times New Roman" w:hAnsi="Times New Roman" w:cs="Times New Roman"/>
+          <w:sz w:val="24"/>
+          <w:szCs w:val="24"/>
+          <w:highlight w:val="red"/>
+          <w:lang w:val="en-US"/>
+        </w:rPr>
+        <w:lastRenderedPageBreak/>
+        <w:t>By sampling the Gw in the days 2, 4 and 8 is enough to register the values of a and b predicted by the model with 0.96 and 0.95 of correlation coefficient respectively</w:t>
       </w:r>
       <w:r>
         <w:rPr>
@@ -17686,7 +17658,6 @@
           <w:rFonts w:ascii="Times New Roman" w:hAnsi="Times New Roman" w:cs="Times New Roman"/>
           <w:sz w:val="24"/>
           <w:szCs w:val="24"/>
-          <w:lang w:val="en-US"/>
         </w:rPr>
         <w:lastRenderedPageBreak/>
         <w:t xml:space="preserve">Figure 3. </w:t>
@@ -17698,43 +17669,7 @@
           <w:szCs w:val="24"/>
           <w:highlight w:val="lightGray"/>
         </w:rPr>
-        <w:t xml:space="preserve">A) Regresión entre el parámetro k de la ecuación X estimados por el método numérico (k.n ) vs método analítico (k.a). B) </w:t>
-      </w:r>
-      <w:r>
-        <w:rPr>
-          <w:rFonts w:ascii="Times New Roman" w:hAnsi="Times New Roman" w:cs="Times New Roman"/>
-          <w:sz w:val="24"/>
-          <w:szCs w:val="24"/>
-          <w:highlight w:val="lightGray"/>
-        </w:rPr>
-        <w:t xml:space="preserve">Regresión entre el parámetro </w:t>
-      </w:r>
-      <w:r>
-        <w:rPr>
-          <w:rFonts w:ascii="Times New Roman" w:hAnsi="Times New Roman" w:cs="Times New Roman"/>
-          <w:sz w:val="24"/>
-          <w:szCs w:val="24"/>
-          <w:highlight w:val="lightGray"/>
-        </w:rPr>
-        <w:t>B</w:t>
-      </w:r>
-      <w:r>
-        <w:rPr>
-          <w:rFonts w:ascii="Times New Roman" w:hAnsi="Times New Roman" w:cs="Times New Roman"/>
-          <w:sz w:val="24"/>
-          <w:szCs w:val="24"/>
-          <w:highlight w:val="lightGray"/>
-        </w:rPr>
-        <w:t xml:space="preserve"> de la ecuación X estimados por el método numérico (B.n) vs método analítico (B.a).</w:t>
-      </w:r>
-      <w:r>
-        <w:rPr>
-          <w:rFonts w:ascii="Times New Roman" w:hAnsi="Times New Roman" w:cs="Times New Roman"/>
-          <w:sz w:val="24"/>
-          <w:szCs w:val="24"/>
-          <w:highlight w:val="lightGray"/>
-        </w:rPr>
-        <w:t xml:space="preserve"> C) ET en función del tiempo. La curva continua es la grafica de la ecuación X que se ajusta a los datos con los parámetros estimados por el método numérico. Las líneas punteas muestran el ajuste de la ecuación X con los parámetros estimados según el método analítico</w:t>
+        <w:t>A) Regresión entre el parámetro k de la ecuación X estimados por el método numérico (k.n ) vs método analítico (k.a). B) Regresión entre el parámetro B de la ecuación X estimados por el método numérico (B.n) vs método analítico (B.a). C) ET en función del tiempo. La curva continua es la grafica de la ecuación X que se ajusta a los datos con los parámetros estimados por el método numérico. Las líneas punteas muestran el ajuste de la ecuación X con los parámetros estimados según el método analítico</w:t>
       </w:r>
       <w:r>
         <w:rPr>
@@ -17952,51 +17887,7 @@
           <w:highlight w:val="lightGray"/>
           <w:lang w:val="en-US"/>
         </w:rPr>
-        <w:t xml:space="preserve">. A) </w:t>
-      </w:r>
-      <w:r>
-        <w:rPr>
-          <w:rFonts w:ascii="Times New Roman" w:hAnsi="Times New Roman" w:cs="Times New Roman"/>
-          <w:b/>
-          <w:sz w:val="24"/>
-          <w:szCs w:val="24"/>
-          <w:highlight w:val="lightGray"/>
-          <w:lang w:val="en-US"/>
-        </w:rPr>
-        <w:t xml:space="preserve">Empirical model representing the </w:t>
-      </w:r>
-      <w:r>
-        <w:rPr>
-          <w:rFonts w:ascii="Times New Roman" w:hAnsi="Times New Roman" w:cs="Times New Roman"/>
-          <w:b/>
-          <w:sz w:val="24"/>
-          <w:szCs w:val="24"/>
-          <w:highlight w:val="lightGray"/>
-          <w:lang w:val="en-US"/>
-        </w:rPr>
-        <w:t>conductance</w:t>
-      </w:r>
-      <w:r>
-        <w:rPr>
-          <w:rFonts w:ascii="Times New Roman" w:hAnsi="Times New Roman" w:cs="Times New Roman"/>
-          <w:b/>
-          <w:sz w:val="24"/>
-          <w:szCs w:val="24"/>
-          <w:highlight w:val="lightGray"/>
-          <w:lang w:val="en-US"/>
-        </w:rPr>
-        <w:t xml:space="preserve"> over time and empirical model adjustment.</w:t>
-      </w:r>
-      <w:r>
-        <w:rPr>
-          <w:rFonts w:ascii="Times New Roman" w:hAnsi="Times New Roman" w:cs="Times New Roman"/>
-          <w:b/>
-          <w:sz w:val="24"/>
-          <w:szCs w:val="24"/>
-          <w:highlight w:val="lightGray"/>
-          <w:lang w:val="en-US"/>
-        </w:rPr>
-        <w:t xml:space="preserve">  </w:t>
+        <w:t xml:space="preserve">. A) Empirical model representing the conductance over time and empirical model adjustment.  </w:t>
       </w:r>
       <w:r>
         <w:rPr>
@@ -18065,10 +17956,25 @@
         <w:rPr>
           <w:highlight w:val="lightGray"/>
         </w:rPr>
-        <w:t>La relación lineal teórica, obtenida a partir de la ecuación 1.15, entre la Gw y peso del PPS se observa junto con datos experimentales en la figura 4B. El coeficiente de Pearson para esta relación es de 0.92.</w:t>
+        <w:t xml:space="preserve">La relación lineal teórica, obtenida a partir de la ecuación 1.15, entre la Gw y peso del PPS se observa junto con datos experimentales en la figura 4B. </w:t>
+      </w:r>
+      <w:r>
+        <w:rPr>
+          <w:highlight w:val="lightGray"/>
+        </w:rPr>
+        <w:t>El coeficiente de Pearson para esta relación es de 0.92.</w:t>
       </w:r>
       <w:r>
         <w:t xml:space="preserve"> </w:t>
+      </w:r>
+      <w:r>
+        <w:t xml:space="preserve"> </w:t>
+      </w:r>
+      <w:r>
+        <w:rPr>
+          <w:highlight w:val="red"/>
+        </w:rPr>
+        <w:t>hay que poner que significa -a/b</w:t>
       </w:r>
     </w:p>
     <w:p>
@@ -18087,6 +17993,7 @@
         <w:spacing w:line="480" w:lineRule="auto"/>
         <w:jc w:val="both"/>
         <w:rPr>
+          <w:ins w:id="19" w:author="Gaston Quero" w:date="2021-07-14T16:07:00Z"/>
           <w:rFonts w:ascii="Times New Roman" w:hAnsi="Times New Roman" w:cs="Times New Roman"/>
           <w:b/>
           <w:sz w:val="24"/>
@@ -18094,8 +18001,6 @@
           <w:lang w:val="en-US"/>
         </w:rPr>
       </w:pPr>
-      <w:bookmarkStart w:id="21" w:name="_GoBack"/>
-      <w:bookmarkEnd w:id="21"/>
       <w:r>
         <w:rPr>
           <w:rFonts w:ascii="Times New Roman" w:hAnsi="Times New Roman" w:cs="Times New Roman"/>
@@ -18232,6 +18137,57 @@
         <w:spacing w:line="480" w:lineRule="auto"/>
         <w:jc w:val="both"/>
         <w:rPr>
+          <w:rFonts w:ascii="Times New Roman" w:hAnsi="Times New Roman" w:cs="Times New Roman"/>
+          <w:b/>
+          <w:sz w:val="24"/>
+          <w:szCs w:val="24"/>
+          <w:rPrChange w:id="20" w:author="Gaston Quero" w:date="2021-07-14T16:08:00Z">
+            <w:rPr>
+              <w:rFonts w:ascii="Times New Roman" w:hAnsi="Times New Roman" w:cs="Times New Roman"/>
+              <w:b/>
+              <w:sz w:val="24"/>
+              <w:szCs w:val="24"/>
+              <w:lang w:val="en-US"/>
+            </w:rPr>
+          </w:rPrChange>
+        </w:rPr>
+      </w:pPr>
+      <w:ins w:id="21" w:author="Gaston Quero" w:date="2021-07-14T16:08:00Z">
+        <w:r>
+          <w:rPr>
+            <w:rFonts w:ascii="Times New Roman" w:hAnsi="Times New Roman" w:cs="Times New Roman"/>
+            <w:b/>
+            <w:sz w:val="24"/>
+            <w:szCs w:val="24"/>
+            <w:rPrChange w:id="22" w:author="Gaston Quero" w:date="2021-07-14T16:08:00Z">
+              <w:rPr>
+                <w:rFonts w:ascii="Times New Roman" w:hAnsi="Times New Roman" w:cs="Times New Roman"/>
+                <w:b/>
+                <w:sz w:val="24"/>
+                <w:szCs w:val="24"/>
+                <w:lang w:val="en-US"/>
+              </w:rPr>
+            </w:rPrChange>
+          </w:rPr>
+          <w:t>Usando jas lif time  y c</w:t>
+        </w:r>
+        <w:r>
+          <w:rPr>
+            <w:rFonts w:ascii="Times New Roman" w:hAnsi="Times New Roman" w:cs="Times New Roman"/>
+            <w:b/>
+            <w:sz w:val="24"/>
+            <w:szCs w:val="24"/>
+          </w:rPr>
+          <w:t>onductance</w:t>
+        </w:r>
+      </w:ins>
+    </w:p>
+    <w:p>
+      <w:pPr>
+        <w:spacing w:line="480" w:lineRule="auto"/>
+        <w:jc w:val="both"/>
+        <w:rPr>
+          <w:del w:id="23" w:author="Gaston Quero" w:date="2021-07-14T15:59:00Z"/>
           <w:rFonts w:ascii="Times New Roman" w:hAnsi="Times New Roman" w:cs="Times New Roman"/>
           <w:sz w:val="24"/>
           <w:szCs w:val="24"/>
@@ -18687,7 +18643,6 @@
         </w:rPr>
         <w:t xml:space="preserve"> On the other hand, distribution of </w:t>
       </w:r>
-      <w:commentRangeStart w:id="22"/>
       <w:r>
         <w:rPr>
           <w:rFonts w:ascii="Times New Roman" w:hAnsi="Times New Roman" w:cs="Times New Roman"/>
@@ -18697,7 +18652,6 @@
         </w:rPr>
         <w:t xml:space="preserve">Gw </w:t>
       </w:r>
-      <w:commentRangeEnd w:id="22"/>
       <w:r>
         <w:rPr>
           <w:rFonts w:ascii="Times New Roman" w:hAnsi="Times New Roman" w:cs="Times New Roman"/>
@@ -18709,10 +18663,21 @@
       </w:r>
       <w:r>
         <w:rPr>
-          <w:rStyle w:val="Refdecomentario"/>
-          <w:lang w:val="es-ES" w:eastAsia="es-ES"/>
-        </w:rPr>
-        <w:commentReference w:id="22"/>
+          <w:rFonts w:ascii="Times New Roman" w:hAnsi="Times New Roman" w:cs="Times New Roman"/>
+          <w:sz w:val="24"/>
+          <w:szCs w:val="24"/>
+          <w:highlight w:val="yellow"/>
+          <w:lang w:val="en-US"/>
+          <w:rPrChange w:id="24" w:author="Gaston Quero" w:date="2021-07-14T15:56:00Z">
+            <w:rPr>
+              <w:rFonts w:ascii="Times New Roman" w:hAnsi="Times New Roman" w:cs="Times New Roman"/>
+              <w:sz w:val="24"/>
+              <w:szCs w:val="24"/>
+              <w:lang w:val="en-US"/>
+            </w:rPr>
+          </w:rPrChange>
+        </w:rPr>
+        <w:t>ranked between 101.8 and 202.8 (poner unidades)</w:t>
       </w:r>
       <w:r>
         <w:rPr>
@@ -18732,15 +18697,8 @@
         </w:rPr>
         <w:t xml:space="preserve"> (Fig</w:t>
       </w:r>
-      <w:commentRangeStart w:id="23"/>
-      <w:commentRangeEnd w:id="23"/>
-      <w:r>
-        <w:rPr>
-          <w:rStyle w:val="Refdecomentario"/>
-          <w:lang w:val="es-ES" w:eastAsia="es-ES"/>
-        </w:rPr>
-        <w:commentReference w:id="23"/>
-      </w:r>
+      <w:commentRangeStart w:id="25"/>
+      <w:commentRangeEnd w:id="25"/>
       <w:r>
         <w:rPr>
           <w:rFonts w:ascii="Times New Roman" w:hAnsi="Times New Roman" w:cs="Times New Roman"/>
@@ -18768,12 +18726,24 @@
         </w:rPr>
         <w:t>.</w:t>
       </w:r>
+      <w:ins w:id="26" w:author="Gaston Quero" w:date="2021-07-14T15:59:00Z">
+        <w:r>
+          <w:rPr>
+            <w:rFonts w:ascii="Times New Roman" w:hAnsi="Times New Roman" w:cs="Times New Roman"/>
+            <w:sz w:val="24"/>
+            <w:szCs w:val="24"/>
+            <w:lang w:val="en-US"/>
+          </w:rPr>
+          <w:t xml:space="preserve"> </w:t>
+        </w:r>
+      </w:ins>
     </w:p>
     <w:p>
       <w:pPr>
         <w:spacing w:line="480" w:lineRule="auto"/>
         <w:jc w:val="both"/>
         <w:rPr>
+          <w:del w:id="27" w:author="Gaston Quero" w:date="2021-07-14T15:59:00Z"/>
           <w:rFonts w:ascii="Times New Roman" w:hAnsi="Times New Roman" w:cs="Times New Roman"/>
           <w:sz w:val="24"/>
           <w:szCs w:val="24"/>
@@ -18798,6 +18768,7 @@
         <w:spacing w:line="480" w:lineRule="auto"/>
         <w:jc w:val="both"/>
         <w:rPr>
+          <w:ins w:id="28" w:author="Gaston Quero" w:date="2021-07-14T16:05:00Z"/>
           <w:rFonts w:ascii="Times New Roman" w:hAnsi="Times New Roman" w:cs="Times New Roman"/>
           <w:sz w:val="24"/>
           <w:szCs w:val="24"/>
@@ -18874,22 +18845,24 @@
           <w:szCs w:val="24"/>
           <w:lang w:val="en-US"/>
         </w:rPr>
-        <w:t xml:space="preserve">V5 plants of a wider </w:t>
-      </w:r>
-      <w:r>
-        <w:rPr>
-          <w:rFonts w:ascii="Times New Roman" w:hAnsi="Times New Roman" w:cs="Times New Roman"/>
-          <w:sz w:val="24"/>
-          <w:szCs w:val="24"/>
-          <w:lang w:val="en-US"/>
-        </w:rPr>
-        <w:t>genotypic</w:t>
-      </w:r>
-      <w:r>
-        <w:rPr>
-          <w:rFonts w:ascii="Times New Roman" w:hAnsi="Times New Roman" w:cs="Times New Roman"/>
-          <w:sz w:val="24"/>
-          <w:szCs w:val="24"/>
+        <w:t xml:space="preserve">V5 plants of </w:t>
+      </w:r>
+      <w:r>
+        <w:rPr>
+          <w:rFonts w:ascii="Times New Roman" w:hAnsi="Times New Roman" w:cs="Times New Roman"/>
+          <w:sz w:val="24"/>
+          <w:szCs w:val="24"/>
+          <w:highlight w:val="yellow"/>
+          <w:lang w:val="en-US"/>
+        </w:rPr>
+        <w:t>an</w:t>
+      </w:r>
+      <w:r>
+        <w:rPr>
+          <w:rFonts w:ascii="Times New Roman" w:hAnsi="Times New Roman" w:cs="Times New Roman"/>
+          <w:sz w:val="24"/>
+          <w:szCs w:val="24"/>
+          <w:highlight w:val="yellow"/>
           <w:lang w:val="en-US"/>
         </w:rPr>
         <w:t xml:space="preserve"> </w:t>
@@ -18899,45 +18872,87 @@
           <w:rFonts w:ascii="Times New Roman" w:hAnsi="Times New Roman" w:cs="Times New Roman"/>
           <w:sz w:val="24"/>
           <w:szCs w:val="24"/>
-          <w:lang w:val="en-US"/>
-        </w:rPr>
-        <w:t>background</w:t>
-      </w:r>
-      <w:r>
-        <w:rPr>
-          <w:rFonts w:ascii="Times New Roman" w:hAnsi="Times New Roman" w:cs="Times New Roman"/>
-          <w:sz w:val="24"/>
-          <w:szCs w:val="24"/>
-          <w:lang w:val="en-US"/>
-        </w:rPr>
-        <w:t xml:space="preserve"> pop</w:t>
-      </w:r>
-      <w:r>
-        <w:rPr>
-          <w:rFonts w:ascii="Times New Roman" w:hAnsi="Times New Roman" w:cs="Times New Roman"/>
-          <w:sz w:val="24"/>
-          <w:szCs w:val="24"/>
-          <w:lang w:val="en-US"/>
-        </w:rPr>
-        <w:t xml:space="preserve">ulation </w:t>
-      </w:r>
-      <w:r>
-        <w:rPr>
-          <w:rFonts w:ascii="Times New Roman" w:hAnsi="Times New Roman" w:cs="Times New Roman"/>
-          <w:sz w:val="24"/>
-          <w:szCs w:val="24"/>
-          <w:lang w:val="en-US"/>
-        </w:rPr>
-        <w:t xml:space="preserve">(190 genotypes) </w:t>
-      </w:r>
-      <w:r>
-        <w:rPr>
-          <w:rFonts w:ascii="Times New Roman" w:hAnsi="Times New Roman" w:cs="Times New Roman"/>
-          <w:sz w:val="24"/>
-          <w:szCs w:val="24"/>
-          <w:lang w:val="en-US"/>
-        </w:rPr>
-        <w:t xml:space="preserve">similar range of </w:t>
+          <w:highlight w:val="yellow"/>
+          <w:lang w:val="en-US"/>
+        </w:rPr>
+        <w:t>elite breeding</w:t>
+      </w:r>
+      <w:r>
+        <w:rPr>
+          <w:rFonts w:ascii="Times New Roman" w:hAnsi="Times New Roman" w:cs="Times New Roman"/>
+          <w:sz w:val="24"/>
+          <w:szCs w:val="24"/>
+          <w:highlight w:val="yellow"/>
+          <w:lang w:val="en-US"/>
+        </w:rPr>
+        <w:t xml:space="preserve"> </w:t>
+      </w:r>
+      <w:r>
+        <w:rPr>
+          <w:rFonts w:ascii="Times New Roman" w:hAnsi="Times New Roman" w:cs="Times New Roman"/>
+          <w:sz w:val="24"/>
+          <w:szCs w:val="24"/>
+          <w:highlight w:val="yellow"/>
+          <w:lang w:val="en-US"/>
+        </w:rPr>
+        <w:t xml:space="preserve">population </w:t>
+      </w:r>
+      <w:r>
+        <w:rPr>
+          <w:rFonts w:ascii="Times New Roman" w:hAnsi="Times New Roman" w:cs="Times New Roman"/>
+          <w:sz w:val="24"/>
+          <w:szCs w:val="24"/>
+          <w:highlight w:val="yellow"/>
+          <w:lang w:val="en-US"/>
+        </w:rPr>
+        <w:t>(</w:t>
+      </w:r>
+      <w:r>
+        <w:rPr>
+          <w:rFonts w:ascii="Times New Roman" w:hAnsi="Times New Roman" w:cs="Times New Roman"/>
+          <w:sz w:val="24"/>
+          <w:szCs w:val="24"/>
+          <w:highlight w:val="yellow"/>
+          <w:lang w:val="en-US"/>
+        </w:rPr>
+        <w:t>wider genotypic background</w:t>
+      </w:r>
+      <w:r>
+        <w:rPr>
+          <w:rFonts w:ascii="Times New Roman" w:hAnsi="Times New Roman" w:cs="Times New Roman"/>
+          <w:sz w:val="24"/>
+          <w:szCs w:val="24"/>
+          <w:highlight w:val="yellow"/>
+          <w:lang w:val="en-US"/>
+        </w:rPr>
+        <w:t>)</w:t>
+      </w:r>
+      <w:r>
+        <w:rPr>
+          <w:rFonts w:ascii="Times New Roman" w:hAnsi="Times New Roman" w:cs="Times New Roman"/>
+          <w:sz w:val="24"/>
+          <w:szCs w:val="24"/>
+          <w:lang w:val="en-US"/>
+        </w:rPr>
+        <w:t xml:space="preserve"> </w:t>
+      </w:r>
+      <w:r>
+        <w:rPr>
+          <w:rFonts w:ascii="Times New Roman" w:hAnsi="Times New Roman" w:cs="Times New Roman"/>
+          <w:sz w:val="24"/>
+          <w:szCs w:val="24"/>
+          <w:lang w:val="en-US"/>
+        </w:rPr>
+        <w:t xml:space="preserve">similar range </w:t>
+      </w:r>
+      <w:r>
+        <w:rPr>
+          <w:rFonts w:ascii="Times New Roman" w:hAnsi="Times New Roman" w:cs="Times New Roman"/>
+          <w:sz w:val="24"/>
+          <w:szCs w:val="24"/>
+          <w:lang w:val="en-US"/>
+        </w:rPr>
+        <w:t xml:space="preserve">of </w:t>
       </w:r>
       <w:r>
         <w:rPr>
@@ -19009,25 +19024,36 @@
           <w:szCs w:val="24"/>
           <w:lang w:val="en-US"/>
         </w:rPr>
-        <w:t xml:space="preserve">(Fig </w:t>
-      </w:r>
-      <w:commentRangeStart w:id="24"/>
-      <w:r>
-        <w:rPr>
-          <w:rFonts w:ascii="Times New Roman" w:hAnsi="Times New Roman" w:cs="Times New Roman"/>
-          <w:sz w:val="24"/>
-          <w:szCs w:val="24"/>
-          <w:lang w:val="en-US"/>
-        </w:rPr>
-        <w:t>5</w:t>
-      </w:r>
-      <w:commentRangeEnd w:id="24"/>
-      <w:r>
-        <w:rPr>
-          <w:rStyle w:val="Refdecomentario"/>
-          <w:lang w:val="es-ES" w:eastAsia="es-ES"/>
-        </w:rPr>
-        <w:commentReference w:id="24"/>
+        <w:t>(Fig 5</w:t>
+      </w:r>
+      <w:del w:id="29" w:author="Gaston Quero" w:date="2021-07-14T16:02:00Z">
+        <w:r>
+          <w:rPr>
+            <w:rFonts w:ascii="Times New Roman" w:hAnsi="Times New Roman" w:cs="Times New Roman"/>
+            <w:sz w:val="24"/>
+            <w:szCs w:val="24"/>
+            <w:lang w:val="en-US"/>
+          </w:rPr>
+          <w:delText xml:space="preserve"> </w:delText>
+        </w:r>
+      </w:del>
+      <w:r>
+        <w:rPr>
+          <w:rFonts w:ascii="Times New Roman" w:hAnsi="Times New Roman" w:cs="Times New Roman"/>
+          <w:sz w:val="24"/>
+          <w:szCs w:val="24"/>
+          <w:lang w:val="en-US"/>
+        </w:rPr>
+        <w:t xml:space="preserve">C and </w:t>
+      </w:r>
+      <w:r>
+        <w:rPr>
+          <w:rFonts w:ascii="Times New Roman" w:hAnsi="Times New Roman" w:cs="Times New Roman"/>
+          <w:sz w:val="24"/>
+          <w:szCs w:val="24"/>
+          <w:lang w:val="en-US"/>
+        </w:rPr>
+        <w:t>Fig 5</w:t>
       </w:r>
       <w:r>
         <w:rPr>
@@ -19047,7 +19073,6 @@
         </w:rPr>
         <w:t xml:space="preserve">). </w:t>
       </w:r>
-      <w:commentRangeStart w:id="25"/>
       <w:r>
         <w:rPr>
           <w:rFonts w:ascii="Times New Roman" w:hAnsi="Times New Roman" w:cs="Times New Roman"/>
@@ -19073,7 +19098,7 @@
           <w:szCs w:val="24"/>
           <w:lang w:val="en-US"/>
         </w:rPr>
-        <w:t xml:space="preserve"> was </w:t>
+        <w:t xml:space="preserve">was </w:t>
       </w:r>
       <w:r>
         <w:rPr>
@@ -19138,30 +19163,50 @@
         </w:rPr>
         <w:t>is more affected by the developmental stage</w:t>
       </w:r>
-      <w:commentRangeEnd w:id="25"/>
-      <w:r>
-        <w:rPr>
-          <w:rStyle w:val="Refdecomentario"/>
-          <w:lang w:val="es-ES" w:eastAsia="es-ES"/>
-        </w:rPr>
-        <w:commentReference w:id="25"/>
-      </w:r>
-      <w:r>
-        <w:rPr>
-          <w:rFonts w:ascii="Times New Roman" w:hAnsi="Times New Roman" w:cs="Times New Roman"/>
-          <w:sz w:val="24"/>
-          <w:szCs w:val="24"/>
-          <w:lang w:val="en-US"/>
-        </w:rPr>
-        <w:t xml:space="preserve">. </w:t>
-      </w:r>
-      <w:r>
-        <w:rPr>
-          <w:rFonts w:ascii="Times New Roman" w:hAnsi="Times New Roman" w:cs="Times New Roman"/>
-          <w:sz w:val="24"/>
-          <w:szCs w:val="24"/>
-          <w:lang w:val="en-US"/>
-        </w:rPr>
+      <w:r>
+        <w:rPr>
+          <w:rFonts w:ascii="Times New Roman" w:hAnsi="Times New Roman" w:cs="Times New Roman"/>
+          <w:sz w:val="24"/>
+          <w:szCs w:val="24"/>
+          <w:lang w:val="en-US"/>
+        </w:rPr>
+        <w:t xml:space="preserve"> (Fig 5D and </w:t>
+      </w:r>
+      <w:r>
+        <w:rPr>
+          <w:rFonts w:ascii="Times New Roman" w:hAnsi="Times New Roman" w:cs="Times New Roman"/>
+          <w:sz w:val="24"/>
+          <w:szCs w:val="24"/>
+          <w:lang w:val="en-US"/>
+        </w:rPr>
+        <w:t xml:space="preserve">Fig 5 </w:t>
+      </w:r>
+      <w:r>
+        <w:rPr>
+          <w:rFonts w:ascii="Times New Roman" w:hAnsi="Times New Roman" w:cs="Times New Roman"/>
+          <w:sz w:val="24"/>
+          <w:szCs w:val="24"/>
+          <w:lang w:val="en-US"/>
+        </w:rPr>
+        <w:t>B)</w:t>
+      </w:r>
+      <w:r>
+        <w:rPr>
+          <w:rFonts w:ascii="Times New Roman" w:hAnsi="Times New Roman" w:cs="Times New Roman"/>
+          <w:sz w:val="24"/>
+          <w:szCs w:val="24"/>
+          <w:lang w:val="en-US"/>
+        </w:rPr>
+        <w:t xml:space="preserve"> </w:t>
+      </w:r>
+      <w:r>
+        <w:rPr>
+          <w:rFonts w:ascii="Times New Roman" w:hAnsi="Times New Roman" w:cs="Times New Roman"/>
+          <w:sz w:val="24"/>
+          <w:szCs w:val="24"/>
+          <w:lang w:val="en-US"/>
+        </w:rPr>
+        <w:lastRenderedPageBreak/>
         <w:t>This confirms</w:t>
       </w:r>
       <w:r>
@@ -19225,179 +19270,7 @@
           <w:szCs w:val="24"/>
           <w:lang w:val="en-US"/>
         </w:rPr>
-        <w:t xml:space="preserve"> For both variables </w:t>
-      </w:r>
-      <w:r>
-        <w:rPr>
-          <w:rFonts w:ascii="Times New Roman" w:hAnsi="Times New Roman" w:cs="Times New Roman"/>
-          <w:sz w:val="24"/>
-          <w:szCs w:val="24"/>
-          <w:lang w:val="en-US"/>
-        </w:rPr>
-        <w:t xml:space="preserve">in </w:t>
-      </w:r>
-      <w:r>
-        <w:rPr>
-          <w:rFonts w:ascii="Times New Roman" w:hAnsi="Times New Roman" w:cs="Times New Roman"/>
-          <w:sz w:val="24"/>
-          <w:szCs w:val="24"/>
-          <w:lang w:val="en-US"/>
-        </w:rPr>
-        <w:lastRenderedPageBreak/>
-        <w:t xml:space="preserve">both populations </w:t>
-      </w:r>
-      <w:r>
-        <w:rPr>
-          <w:rFonts w:ascii="Times New Roman" w:hAnsi="Times New Roman" w:cs="Times New Roman"/>
-          <w:sz w:val="24"/>
-          <w:szCs w:val="24"/>
-          <w:lang w:val="en-US"/>
-        </w:rPr>
-        <w:t xml:space="preserve">three groups was generated considering the values of </w:t>
-      </w:r>
-      <w:r>
-        <w:rPr>
-          <w:rFonts w:ascii="Times New Roman" w:hAnsi="Times New Roman" w:cs="Times New Roman"/>
-          <w:sz w:val="24"/>
-          <w:szCs w:val="24"/>
-          <w:lang w:val="en-US"/>
-        </w:rPr>
-        <w:t>t0.5</w:t>
-      </w:r>
-      <w:r>
-        <w:rPr>
-          <w:rFonts w:ascii="Times New Roman" w:hAnsi="Times New Roman" w:cs="Times New Roman"/>
-          <w:sz w:val="24"/>
-          <w:szCs w:val="24"/>
-          <w:lang w:val="en-US"/>
-        </w:rPr>
-        <w:t xml:space="preserve"> and Gw (</w:t>
-      </w:r>
-      <w:r>
-        <w:rPr>
-          <w:rFonts w:ascii="Times New Roman" w:hAnsi="Times New Roman" w:cs="Times New Roman"/>
-          <w:sz w:val="24"/>
-          <w:szCs w:val="24"/>
-          <w:lang w:val="en-US"/>
-        </w:rPr>
-        <w:t>t0.5</w:t>
-      </w:r>
-      <w:r>
-        <w:rPr>
-          <w:rFonts w:ascii="Times New Roman" w:hAnsi="Times New Roman" w:cs="Times New Roman"/>
-          <w:sz w:val="24"/>
-          <w:szCs w:val="24"/>
-          <w:lang w:val="en-US"/>
-        </w:rPr>
-        <w:t>) of each genotypes</w:t>
-      </w:r>
-      <w:r>
-        <w:rPr>
-          <w:rFonts w:ascii="Times New Roman" w:hAnsi="Times New Roman" w:cs="Times New Roman"/>
-          <w:sz w:val="24"/>
-          <w:szCs w:val="24"/>
-          <w:lang w:val="en-US"/>
-        </w:rPr>
-        <w:t xml:space="preserve">. Group 1 and 3 include the genotypes with values in the percentile 10 % </w:t>
-      </w:r>
-      <w:r>
-        <w:rPr>
-          <w:rFonts w:ascii="Times New Roman" w:hAnsi="Times New Roman" w:cs="Times New Roman"/>
-          <w:sz w:val="24"/>
-          <w:szCs w:val="24"/>
-          <w:lang w:val="en-US"/>
-        </w:rPr>
-        <w:t>(</w:t>
-      </w:r>
-      <w:commentRangeStart w:id="26"/>
-      <w:r>
-        <w:rPr>
-          <w:rFonts w:ascii="Times New Roman" w:hAnsi="Times New Roman" w:cs="Times New Roman"/>
-          <w:sz w:val="24"/>
-          <w:szCs w:val="24"/>
-          <w:lang w:val="en-US"/>
-        </w:rPr>
-        <w:t xml:space="preserve">Fig. </w:t>
-      </w:r>
-      <w:r>
-        <w:rPr>
-          <w:rFonts w:ascii="Times New Roman" w:hAnsi="Times New Roman" w:cs="Times New Roman"/>
-          <w:sz w:val="24"/>
-          <w:szCs w:val="24"/>
-          <w:lang w:val="en-US"/>
-        </w:rPr>
-        <w:t>4</w:t>
-      </w:r>
-      <w:r>
-        <w:rPr>
-          <w:rFonts w:ascii="Times New Roman" w:hAnsi="Times New Roman" w:cs="Times New Roman"/>
-          <w:sz w:val="24"/>
-          <w:szCs w:val="24"/>
-          <w:lang w:val="en-US"/>
-        </w:rPr>
         <w:t xml:space="preserve"> </w:t>
-      </w:r>
-      <w:r>
-        <w:rPr>
-          <w:rFonts w:ascii="Times New Roman" w:hAnsi="Times New Roman" w:cs="Times New Roman"/>
-          <w:sz w:val="24"/>
-          <w:szCs w:val="24"/>
-          <w:lang w:val="en-US"/>
-        </w:rPr>
-        <w:t>and</w:t>
-      </w:r>
-      <w:r>
-        <w:rPr>
-          <w:rFonts w:ascii="Times New Roman" w:hAnsi="Times New Roman" w:cs="Times New Roman"/>
-          <w:sz w:val="24"/>
-          <w:szCs w:val="24"/>
-          <w:lang w:val="en-US"/>
-        </w:rPr>
-        <w:t xml:space="preserve"> </w:t>
-      </w:r>
-      <w:r>
-        <w:rPr>
-          <w:rFonts w:ascii="Times New Roman" w:hAnsi="Times New Roman" w:cs="Times New Roman"/>
-          <w:sz w:val="24"/>
-          <w:szCs w:val="24"/>
-          <w:lang w:val="en-US"/>
-        </w:rPr>
-        <w:t xml:space="preserve">5) </w:t>
-      </w:r>
-      <w:commentRangeEnd w:id="26"/>
-      <w:r>
-        <w:rPr>
-          <w:rStyle w:val="Refdecomentario"/>
-          <w:lang w:val="es-ES" w:eastAsia="es-ES"/>
-        </w:rPr>
-        <w:commentReference w:id="26"/>
-      </w:r>
-      <w:r>
-        <w:rPr>
-          <w:rFonts w:ascii="Times New Roman" w:hAnsi="Times New Roman" w:cs="Times New Roman"/>
-          <w:sz w:val="24"/>
-          <w:szCs w:val="24"/>
-          <w:lang w:val="en-US"/>
-        </w:rPr>
-        <w:t xml:space="preserve">and 90% </w:t>
-      </w:r>
-      <w:r>
-        <w:rPr>
-          <w:rFonts w:ascii="Times New Roman" w:hAnsi="Times New Roman" w:cs="Times New Roman"/>
-          <w:sz w:val="24"/>
-          <w:szCs w:val="24"/>
-          <w:lang w:val="en-US"/>
-        </w:rPr>
-        <w:t>respectively</w:t>
-      </w:r>
-      <w:r>
-        <w:rPr>
-          <w:rFonts w:ascii="Times New Roman" w:hAnsi="Times New Roman" w:cs="Times New Roman"/>
-          <w:sz w:val="24"/>
-          <w:szCs w:val="24"/>
-          <w:lang w:val="en-US"/>
-        </w:rPr>
-        <w:t>, group 2 include genotypes with values between both previous Groups.</w:t>
       </w:r>
     </w:p>
     <w:p>
@@ -19408,6 +19281,370 @@
           <w:rFonts w:ascii="Times New Roman" w:hAnsi="Times New Roman" w:cs="Times New Roman"/>
           <w:sz w:val="24"/>
           <w:szCs w:val="24"/>
+          <w:lang w:val="en-US"/>
+        </w:rPr>
+      </w:pPr>
+      <w:ins w:id="30" w:author="Gaston Quero" w:date="2021-07-14T16:05:00Z">
+        <w:r>
+          <w:rPr>
+            <w:rFonts w:ascii="Times New Roman" w:hAnsi="Times New Roman" w:cs="Times New Roman"/>
+            <w:sz w:val="24"/>
+            <w:szCs w:val="24"/>
+            <w:lang w:val="en-US"/>
+          </w:rPr>
+          <w:t xml:space="preserve">ACA HAY  QUE PONER PARA QUE SIRVE ESTA CLASIFICACION O QUE SIGNIFICA </w:t>
+        </w:r>
+      </w:ins>
+      <w:r>
+        <w:rPr>
+          <w:rFonts w:ascii="Times New Roman" w:hAnsi="Times New Roman" w:cs="Times New Roman"/>
+          <w:sz w:val="24"/>
+          <w:szCs w:val="24"/>
+          <w:highlight w:val="yellow"/>
+          <w:lang w:val="en-US"/>
+          <w:rPrChange w:id="31" w:author="Gaston Quero" w:date="2021-07-14T16:03:00Z">
+            <w:rPr>
+              <w:rFonts w:ascii="Times New Roman" w:hAnsi="Times New Roman" w:cs="Times New Roman"/>
+              <w:sz w:val="24"/>
+              <w:szCs w:val="24"/>
+              <w:lang w:val="en-US"/>
+            </w:rPr>
+          </w:rPrChange>
+        </w:rPr>
+        <w:t xml:space="preserve">For both variables </w:t>
+      </w:r>
+      <w:r>
+        <w:rPr>
+          <w:rFonts w:ascii="Times New Roman" w:hAnsi="Times New Roman" w:cs="Times New Roman"/>
+          <w:sz w:val="24"/>
+          <w:szCs w:val="24"/>
+          <w:highlight w:val="yellow"/>
+          <w:lang w:val="en-US"/>
+          <w:rPrChange w:id="32" w:author="Gaston Quero" w:date="2021-07-14T16:03:00Z">
+            <w:rPr>
+              <w:rFonts w:ascii="Times New Roman" w:hAnsi="Times New Roman" w:cs="Times New Roman"/>
+              <w:sz w:val="24"/>
+              <w:szCs w:val="24"/>
+              <w:lang w:val="en-US"/>
+            </w:rPr>
+          </w:rPrChange>
+        </w:rPr>
+        <w:t xml:space="preserve">in both populations </w:t>
+      </w:r>
+      <w:r>
+        <w:rPr>
+          <w:rFonts w:ascii="Times New Roman" w:hAnsi="Times New Roman" w:cs="Times New Roman"/>
+          <w:sz w:val="24"/>
+          <w:szCs w:val="24"/>
+          <w:highlight w:val="yellow"/>
+          <w:lang w:val="en-US"/>
+          <w:rPrChange w:id="33" w:author="Gaston Quero" w:date="2021-07-14T16:03:00Z">
+            <w:rPr>
+              <w:rFonts w:ascii="Times New Roman" w:hAnsi="Times New Roman" w:cs="Times New Roman"/>
+              <w:sz w:val="24"/>
+              <w:szCs w:val="24"/>
+              <w:lang w:val="en-US"/>
+            </w:rPr>
+          </w:rPrChange>
+        </w:rPr>
+        <w:t xml:space="preserve">three groups was generated considering the values of </w:t>
+      </w:r>
+      <w:r>
+        <w:rPr>
+          <w:rFonts w:ascii="Times New Roman" w:hAnsi="Times New Roman" w:cs="Times New Roman"/>
+          <w:sz w:val="24"/>
+          <w:szCs w:val="24"/>
+          <w:highlight w:val="yellow"/>
+          <w:lang w:val="en-US"/>
+          <w:rPrChange w:id="34" w:author="Gaston Quero" w:date="2021-07-14T16:03:00Z">
+            <w:rPr>
+              <w:rFonts w:ascii="Times New Roman" w:hAnsi="Times New Roman" w:cs="Times New Roman"/>
+              <w:sz w:val="24"/>
+              <w:szCs w:val="24"/>
+              <w:lang w:val="en-US"/>
+            </w:rPr>
+          </w:rPrChange>
+        </w:rPr>
+        <w:t>t0.5</w:t>
+      </w:r>
+      <w:r>
+        <w:rPr>
+          <w:rFonts w:ascii="Times New Roman" w:hAnsi="Times New Roman" w:cs="Times New Roman"/>
+          <w:sz w:val="24"/>
+          <w:szCs w:val="24"/>
+          <w:highlight w:val="yellow"/>
+          <w:lang w:val="en-US"/>
+          <w:rPrChange w:id="35" w:author="Gaston Quero" w:date="2021-07-14T16:03:00Z">
+            <w:rPr>
+              <w:rFonts w:ascii="Times New Roman" w:hAnsi="Times New Roman" w:cs="Times New Roman"/>
+              <w:sz w:val="24"/>
+              <w:szCs w:val="24"/>
+              <w:lang w:val="en-US"/>
+            </w:rPr>
+          </w:rPrChange>
+        </w:rPr>
+        <w:t xml:space="preserve"> and Gw (</w:t>
+      </w:r>
+      <w:r>
+        <w:rPr>
+          <w:rFonts w:ascii="Times New Roman" w:hAnsi="Times New Roman" w:cs="Times New Roman"/>
+          <w:sz w:val="24"/>
+          <w:szCs w:val="24"/>
+          <w:highlight w:val="yellow"/>
+          <w:lang w:val="en-US"/>
+          <w:rPrChange w:id="36" w:author="Gaston Quero" w:date="2021-07-14T16:03:00Z">
+            <w:rPr>
+              <w:rFonts w:ascii="Times New Roman" w:hAnsi="Times New Roman" w:cs="Times New Roman"/>
+              <w:sz w:val="24"/>
+              <w:szCs w:val="24"/>
+              <w:lang w:val="en-US"/>
+            </w:rPr>
+          </w:rPrChange>
+        </w:rPr>
+        <w:t>t0.5</w:t>
+      </w:r>
+      <w:r>
+        <w:rPr>
+          <w:rFonts w:ascii="Times New Roman" w:hAnsi="Times New Roman" w:cs="Times New Roman"/>
+          <w:sz w:val="24"/>
+          <w:szCs w:val="24"/>
+          <w:highlight w:val="yellow"/>
+          <w:lang w:val="en-US"/>
+          <w:rPrChange w:id="37" w:author="Gaston Quero" w:date="2021-07-14T16:03:00Z">
+            <w:rPr>
+              <w:rFonts w:ascii="Times New Roman" w:hAnsi="Times New Roman" w:cs="Times New Roman"/>
+              <w:sz w:val="24"/>
+              <w:szCs w:val="24"/>
+              <w:lang w:val="en-US"/>
+            </w:rPr>
+          </w:rPrChange>
+        </w:rPr>
+        <w:t>) of each genotypes</w:t>
+      </w:r>
+      <w:r>
+        <w:rPr>
+          <w:rFonts w:ascii="Times New Roman" w:hAnsi="Times New Roman" w:cs="Times New Roman"/>
+          <w:sz w:val="24"/>
+          <w:szCs w:val="24"/>
+          <w:highlight w:val="yellow"/>
+          <w:lang w:val="en-US"/>
+          <w:rPrChange w:id="38" w:author="Gaston Quero" w:date="2021-07-14T16:03:00Z">
+            <w:rPr>
+              <w:rFonts w:ascii="Times New Roman" w:hAnsi="Times New Roman" w:cs="Times New Roman"/>
+              <w:sz w:val="24"/>
+              <w:szCs w:val="24"/>
+              <w:lang w:val="en-US"/>
+            </w:rPr>
+          </w:rPrChange>
+        </w:rPr>
+        <w:t xml:space="preserve">. Group 1 and 3 include the genotypes with values in the percentile 10 % </w:t>
+      </w:r>
+      <w:r>
+        <w:rPr>
+          <w:rFonts w:ascii="Times New Roman" w:hAnsi="Times New Roman" w:cs="Times New Roman"/>
+          <w:sz w:val="24"/>
+          <w:szCs w:val="24"/>
+          <w:highlight w:val="yellow"/>
+          <w:lang w:val="en-US"/>
+          <w:rPrChange w:id="39" w:author="Gaston Quero" w:date="2021-07-14T16:03:00Z">
+            <w:rPr>
+              <w:rFonts w:ascii="Times New Roman" w:hAnsi="Times New Roman" w:cs="Times New Roman"/>
+              <w:sz w:val="24"/>
+              <w:szCs w:val="24"/>
+              <w:lang w:val="en-US"/>
+            </w:rPr>
+          </w:rPrChange>
+        </w:rPr>
+        <w:t>(</w:t>
+      </w:r>
+      <w:commentRangeStart w:id="40"/>
+      <w:r>
+        <w:rPr>
+          <w:rFonts w:ascii="Times New Roman" w:hAnsi="Times New Roman" w:cs="Times New Roman"/>
+          <w:sz w:val="24"/>
+          <w:szCs w:val="24"/>
+          <w:highlight w:val="yellow"/>
+          <w:lang w:val="en-US"/>
+          <w:rPrChange w:id="41" w:author="Gaston Quero" w:date="2021-07-14T16:03:00Z">
+            <w:rPr>
+              <w:rFonts w:ascii="Times New Roman" w:hAnsi="Times New Roman" w:cs="Times New Roman"/>
+              <w:sz w:val="24"/>
+              <w:szCs w:val="24"/>
+              <w:lang w:val="en-US"/>
+            </w:rPr>
+          </w:rPrChange>
+        </w:rPr>
+        <w:t xml:space="preserve">Fig. </w:t>
+      </w:r>
+      <w:r>
+        <w:rPr>
+          <w:rFonts w:ascii="Times New Roman" w:hAnsi="Times New Roman" w:cs="Times New Roman"/>
+          <w:sz w:val="24"/>
+          <w:szCs w:val="24"/>
+          <w:highlight w:val="yellow"/>
+          <w:lang w:val="en-US"/>
+          <w:rPrChange w:id="42" w:author="Gaston Quero" w:date="2021-07-14T16:03:00Z">
+            <w:rPr>
+              <w:rFonts w:ascii="Times New Roman" w:hAnsi="Times New Roman" w:cs="Times New Roman"/>
+              <w:sz w:val="24"/>
+              <w:szCs w:val="24"/>
+              <w:lang w:val="en-US"/>
+            </w:rPr>
+          </w:rPrChange>
+        </w:rPr>
+        <w:t>4</w:t>
+      </w:r>
+      <w:r>
+        <w:rPr>
+          <w:rFonts w:ascii="Times New Roman" w:hAnsi="Times New Roman" w:cs="Times New Roman"/>
+          <w:sz w:val="24"/>
+          <w:szCs w:val="24"/>
+          <w:highlight w:val="yellow"/>
+          <w:lang w:val="en-US"/>
+          <w:rPrChange w:id="43" w:author="Gaston Quero" w:date="2021-07-14T16:03:00Z">
+            <w:rPr>
+              <w:rFonts w:ascii="Times New Roman" w:hAnsi="Times New Roman" w:cs="Times New Roman"/>
+              <w:sz w:val="24"/>
+              <w:szCs w:val="24"/>
+              <w:lang w:val="en-US"/>
+            </w:rPr>
+          </w:rPrChange>
+        </w:rPr>
+        <w:t xml:space="preserve"> </w:t>
+      </w:r>
+      <w:r>
+        <w:rPr>
+          <w:rFonts w:ascii="Times New Roman" w:hAnsi="Times New Roman" w:cs="Times New Roman"/>
+          <w:sz w:val="24"/>
+          <w:szCs w:val="24"/>
+          <w:highlight w:val="yellow"/>
+          <w:lang w:val="en-US"/>
+          <w:rPrChange w:id="44" w:author="Gaston Quero" w:date="2021-07-14T16:03:00Z">
+            <w:rPr>
+              <w:rFonts w:ascii="Times New Roman" w:hAnsi="Times New Roman" w:cs="Times New Roman"/>
+              <w:sz w:val="24"/>
+              <w:szCs w:val="24"/>
+              <w:lang w:val="en-US"/>
+            </w:rPr>
+          </w:rPrChange>
+        </w:rPr>
+        <w:t>and</w:t>
+      </w:r>
+      <w:r>
+        <w:rPr>
+          <w:rFonts w:ascii="Times New Roman" w:hAnsi="Times New Roman" w:cs="Times New Roman"/>
+          <w:sz w:val="24"/>
+          <w:szCs w:val="24"/>
+          <w:highlight w:val="yellow"/>
+          <w:lang w:val="en-US"/>
+          <w:rPrChange w:id="45" w:author="Gaston Quero" w:date="2021-07-14T16:03:00Z">
+            <w:rPr>
+              <w:rFonts w:ascii="Times New Roman" w:hAnsi="Times New Roman" w:cs="Times New Roman"/>
+              <w:sz w:val="24"/>
+              <w:szCs w:val="24"/>
+              <w:lang w:val="en-US"/>
+            </w:rPr>
+          </w:rPrChange>
+        </w:rPr>
+        <w:t xml:space="preserve"> </w:t>
+      </w:r>
+      <w:r>
+        <w:rPr>
+          <w:rFonts w:ascii="Times New Roman" w:hAnsi="Times New Roman" w:cs="Times New Roman"/>
+          <w:sz w:val="24"/>
+          <w:szCs w:val="24"/>
+          <w:highlight w:val="yellow"/>
+          <w:lang w:val="en-US"/>
+          <w:rPrChange w:id="46" w:author="Gaston Quero" w:date="2021-07-14T16:03:00Z">
+            <w:rPr>
+              <w:rFonts w:ascii="Times New Roman" w:hAnsi="Times New Roman" w:cs="Times New Roman"/>
+              <w:sz w:val="24"/>
+              <w:szCs w:val="24"/>
+              <w:lang w:val="en-US"/>
+            </w:rPr>
+          </w:rPrChange>
+        </w:rPr>
+        <w:t xml:space="preserve">5) </w:t>
+      </w:r>
+      <w:commentRangeEnd w:id="40"/>
+      <w:r>
+        <w:rPr>
+          <w:rStyle w:val="Refdecomentario"/>
+          <w:highlight w:val="yellow"/>
+          <w:lang w:val="es-ES" w:eastAsia="es-ES"/>
+          <w:rPrChange w:id="47" w:author="Gaston Quero" w:date="2021-07-14T16:03:00Z">
+            <w:rPr>
+              <w:rStyle w:val="Refdecomentario"/>
+              <w:lang w:val="es-ES" w:eastAsia="es-ES"/>
+            </w:rPr>
+          </w:rPrChange>
+        </w:rPr>
+        <w:commentReference w:id="40"/>
+      </w:r>
+      <w:r>
+        <w:rPr>
+          <w:rFonts w:ascii="Times New Roman" w:hAnsi="Times New Roman" w:cs="Times New Roman"/>
+          <w:sz w:val="24"/>
+          <w:szCs w:val="24"/>
+          <w:highlight w:val="yellow"/>
+          <w:lang w:val="en-US"/>
+          <w:rPrChange w:id="48" w:author="Gaston Quero" w:date="2021-07-14T16:03:00Z">
+            <w:rPr>
+              <w:rFonts w:ascii="Times New Roman" w:hAnsi="Times New Roman" w:cs="Times New Roman"/>
+              <w:sz w:val="24"/>
+              <w:szCs w:val="24"/>
+              <w:lang w:val="en-US"/>
+            </w:rPr>
+          </w:rPrChange>
+        </w:rPr>
+        <w:t xml:space="preserve">and 90% </w:t>
+      </w:r>
+      <w:r>
+        <w:rPr>
+          <w:rFonts w:ascii="Times New Roman" w:hAnsi="Times New Roman" w:cs="Times New Roman"/>
+          <w:sz w:val="24"/>
+          <w:szCs w:val="24"/>
+          <w:highlight w:val="yellow"/>
+          <w:lang w:val="en-US"/>
+          <w:rPrChange w:id="49" w:author="Gaston Quero" w:date="2021-07-14T16:03:00Z">
+            <w:rPr>
+              <w:rFonts w:ascii="Times New Roman" w:hAnsi="Times New Roman" w:cs="Times New Roman"/>
+              <w:sz w:val="24"/>
+              <w:szCs w:val="24"/>
+              <w:lang w:val="en-US"/>
+            </w:rPr>
+          </w:rPrChange>
+        </w:rPr>
+        <w:t>respectively</w:t>
+      </w:r>
+      <w:r>
+        <w:rPr>
+          <w:rFonts w:ascii="Times New Roman" w:hAnsi="Times New Roman" w:cs="Times New Roman"/>
+          <w:sz w:val="24"/>
+          <w:szCs w:val="24"/>
+          <w:highlight w:val="yellow"/>
+          <w:lang w:val="en-US"/>
+          <w:rPrChange w:id="50" w:author="Gaston Quero" w:date="2021-07-14T16:03:00Z">
+            <w:rPr>
+              <w:rFonts w:ascii="Times New Roman" w:hAnsi="Times New Roman" w:cs="Times New Roman"/>
+              <w:sz w:val="24"/>
+              <w:szCs w:val="24"/>
+              <w:lang w:val="en-US"/>
+            </w:rPr>
+          </w:rPrChange>
+        </w:rPr>
+        <w:t>, group 2 include genotypes with values between both previous Groups.</w:t>
+      </w:r>
+    </w:p>
+    <w:p>
+      <w:pPr>
+        <w:spacing w:line="480" w:lineRule="auto"/>
+        <w:jc w:val="both"/>
+        <w:rPr>
+          <w:rFonts w:ascii="Times New Roman" w:hAnsi="Times New Roman" w:cs="Times New Roman"/>
+          <w:sz w:val="24"/>
+          <w:szCs w:val="24"/>
+          <w:lang w:val="en-US"/>
         </w:rPr>
       </w:pPr>
       <w:r>
@@ -19416,13 +19653,13 @@
           <w:noProof/>
           <w:sz w:val="24"/>
           <w:szCs w:val="24"/>
-          <w:lang w:val="en-US" w:eastAsia="en-US"/>
+          <w:lang w:val="en-US"/>
         </w:rPr>
         <w:drawing>
-          <wp:inline distT="0" distB="0" distL="0" distR="0" wp14:anchorId="16C47632" wp14:editId="6A2F71DE">
+          <wp:inline distT="0" distB="0" distL="0" distR="0" wp14:anchorId="13CBC9D5" wp14:editId="553846CE">
             <wp:extent cx="5400040" cy="5400040"/>
             <wp:effectExtent l="0" t="0" r="0" b="0"/>
-            <wp:docPr id="16" name="Imagen 16"/>
+            <wp:docPr id="3" name="Imagen 3"/>
             <wp:cNvGraphicFramePr>
               <a:graphicFrameLocks xmlns:a="http://schemas.openxmlformats.org/drawingml/2006/main" noChangeAspect="1"/>
             </wp:cNvGraphicFramePr>
@@ -19430,7 +19667,7 @@
               <a:graphicData uri="http://schemas.openxmlformats.org/drawingml/2006/picture">
                 <pic:pic xmlns:pic="http://schemas.openxmlformats.org/drawingml/2006/picture">
                   <pic:nvPicPr>
-                    <pic:cNvPr id="16" name="Fig_5_q25_2021.png"/>
+                    <pic:cNvPr id="3" name="Fig_X_q25_2021.png"/>
                     <pic:cNvPicPr/>
                   </pic:nvPicPr>
                   <pic:blipFill>
@@ -19460,22 +19697,6 @@
           </wp:inline>
         </w:drawing>
       </w:r>
-      <w:r>
-        <w:rPr>
-          <w:rFonts w:ascii="Times New Roman" w:hAnsi="Times New Roman" w:cs="Times New Roman"/>
-          <w:sz w:val="24"/>
-          <w:szCs w:val="24"/>
-        </w:rPr>
-        <w:t>Gw(1/2) es la m</w:t>
-      </w:r>
-      <w:r>
-        <w:rPr>
-          <w:rFonts w:ascii="Times New Roman" w:hAnsi="Times New Roman" w:cs="Times New Roman"/>
-          <w:sz w:val="24"/>
-          <w:szCs w:val="24"/>
-        </w:rPr>
-        <w:t>itad de Gw0</w:t>
-      </w:r>
     </w:p>
     <w:p>
       <w:pPr>
@@ -19483,41 +19704,50 @@
         <w:jc w:val="both"/>
         <w:rPr>
           <w:rFonts w:ascii="Times New Roman" w:hAnsi="Times New Roman" w:cs="Times New Roman"/>
-          <w:b/>
-          <w:sz w:val="24"/>
-          <w:szCs w:val="24"/>
-          <w:lang w:val="en-US"/>
-        </w:rPr>
-      </w:pPr>
-      <w:r>
-        <w:rPr>
-          <w:rFonts w:ascii="Times New Roman" w:hAnsi="Times New Roman" w:cs="Times New Roman"/>
-          <w:b/>
-          <w:sz w:val="24"/>
-          <w:szCs w:val="24"/>
-          <w:lang w:val="en-US"/>
-        </w:rPr>
-        <w:t xml:space="preserve">Fig5 </w:t>
-      </w:r>
-      <w:r>
-        <w:rPr>
-          <w:rFonts w:ascii="Times New Roman" w:hAnsi="Times New Roman" w:cs="Times New Roman"/>
-          <w:b/>
-          <w:sz w:val="24"/>
-          <w:szCs w:val="24"/>
-          <w:lang w:val="en-US"/>
-        </w:rPr>
-        <w:t>……..</w:t>
-      </w:r>
-      <w:r>
-        <w:rPr>
-          <w:rFonts w:ascii="Times New Roman" w:hAnsi="Times New Roman" w:cs="Times New Roman"/>
-          <w:b/>
-          <w:sz w:val="24"/>
-          <w:szCs w:val="24"/>
-          <w:lang w:val="en-US"/>
-        </w:rPr>
-        <w:t>)……………….</w:t>
+          <w:sz w:val="24"/>
+          <w:szCs w:val="24"/>
+        </w:rPr>
+      </w:pPr>
+      <w:r>
+        <w:rPr>
+          <w:rFonts w:ascii="Times New Roman" w:hAnsi="Times New Roman" w:cs="Times New Roman"/>
+          <w:sz w:val="24"/>
+          <w:szCs w:val="24"/>
+        </w:rPr>
+        <w:lastRenderedPageBreak/>
+        <w:t>Gw(1/2) es la m</w:t>
+      </w:r>
+      <w:r>
+        <w:rPr>
+          <w:rFonts w:ascii="Times New Roman" w:hAnsi="Times New Roman" w:cs="Times New Roman"/>
+          <w:sz w:val="24"/>
+          <w:szCs w:val="24"/>
+        </w:rPr>
+        <w:t>itad de Gw0</w:t>
+      </w:r>
+      <w:r>
+        <w:rPr>
+          <w:rFonts w:ascii="Times New Roman" w:hAnsi="Times New Roman" w:cs="Times New Roman"/>
+          <w:sz w:val="24"/>
+          <w:szCs w:val="24"/>
+        </w:rPr>
+        <w:t xml:space="preserve">. No es que la medimo a t0 y la dividimos por 2. </w:t>
+      </w:r>
+      <w:r>
+        <w:rPr>
+          <w:rFonts w:ascii="Times New Roman" w:hAnsi="Times New Roman" w:cs="Times New Roman"/>
+          <w:sz w:val="24"/>
+          <w:szCs w:val="24"/>
+        </w:rPr>
+        <w:t xml:space="preserve"> La estimamos para el t0.5</w:t>
+      </w:r>
+      <w:r>
+        <w:rPr>
+          <w:rFonts w:ascii="Times New Roman" w:hAnsi="Times New Roman" w:cs="Times New Roman"/>
+          <w:sz w:val="24"/>
+          <w:szCs w:val="24"/>
+        </w:rPr>
+        <w:t xml:space="preserve">. ese es el verso que tenemos que armar </w:t>
       </w:r>
     </w:p>
     <w:p>
@@ -19529,9 +19759,113 @@
           <w:b/>
           <w:sz w:val="24"/>
           <w:szCs w:val="24"/>
-          <w:lang w:val="en-US"/>
-        </w:rPr>
-      </w:pPr>
+          <w:rPrChange w:id="51" w:author="Gaston Quero" w:date="2021-07-14T16:06:00Z">
+            <w:rPr>
+              <w:rFonts w:ascii="Times New Roman" w:hAnsi="Times New Roman" w:cs="Times New Roman"/>
+              <w:b/>
+              <w:sz w:val="24"/>
+              <w:szCs w:val="24"/>
+              <w:lang w:val="en-US"/>
+            </w:rPr>
+          </w:rPrChange>
+        </w:rPr>
+      </w:pPr>
+      <w:r>
+        <w:rPr>
+          <w:rFonts w:ascii="Times New Roman" w:hAnsi="Times New Roman" w:cs="Times New Roman"/>
+          <w:b/>
+          <w:sz w:val="24"/>
+          <w:szCs w:val="24"/>
+          <w:rPrChange w:id="52" w:author="Gaston Quero" w:date="2021-07-14T16:06:00Z">
+            <w:rPr>
+              <w:rFonts w:ascii="Times New Roman" w:hAnsi="Times New Roman" w:cs="Times New Roman"/>
+              <w:b/>
+              <w:sz w:val="24"/>
+              <w:szCs w:val="24"/>
+              <w:lang w:val="en-US"/>
+            </w:rPr>
+          </w:rPrChange>
+        </w:rPr>
+        <w:t xml:space="preserve">Fig5 </w:t>
+      </w:r>
+      <w:ins w:id="53" w:author="Gaston Quero" w:date="2021-07-14T16:06:00Z">
+        <w:r>
+          <w:rPr>
+            <w:rFonts w:ascii="Times New Roman" w:hAnsi="Times New Roman" w:cs="Times New Roman"/>
+            <w:b/>
+            <w:sz w:val="24"/>
+            <w:szCs w:val="24"/>
+            <w:rPrChange w:id="54" w:author="Gaston Quero" w:date="2021-07-14T16:06:00Z">
+              <w:rPr>
+                <w:rFonts w:ascii="Times New Roman" w:hAnsi="Times New Roman" w:cs="Times New Roman"/>
+                <w:b/>
+                <w:sz w:val="24"/>
+                <w:szCs w:val="24"/>
+                <w:lang w:val="en-US"/>
+              </w:rPr>
+            </w:rPrChange>
+          </w:rPr>
+          <w:t xml:space="preserve"> Distribution de los valores de los parametros d</w:t>
+        </w:r>
+        <w:r>
+          <w:rPr>
+            <w:rFonts w:ascii="Times New Roman" w:hAnsi="Times New Roman" w:cs="Times New Roman"/>
+            <w:b/>
+            <w:sz w:val="24"/>
+            <w:szCs w:val="24"/>
+          </w:rPr>
+          <w:t xml:space="preserve">e t0.5 y Gwt05 en dos población de </w:t>
+        </w:r>
+      </w:ins>
+      <w:ins w:id="55" w:author="Gaston Quero" w:date="2021-07-14T16:07:00Z">
+        <w:r>
+          <w:rPr>
+            <w:rFonts w:ascii="Times New Roman" w:hAnsi="Times New Roman" w:cs="Times New Roman"/>
+            <w:b/>
+            <w:sz w:val="24"/>
+            <w:szCs w:val="24"/>
+          </w:rPr>
+          <w:t xml:space="preserve">soja. </w:t>
+        </w:r>
+      </w:ins>
+      <w:del w:id="56" w:author="Gaston Quero" w:date="2021-07-14T16:06:00Z">
+        <w:r>
+          <w:rPr>
+            <w:rFonts w:ascii="Times New Roman" w:hAnsi="Times New Roman" w:cs="Times New Roman"/>
+            <w:b/>
+            <w:sz w:val="24"/>
+            <w:szCs w:val="24"/>
+            <w:rPrChange w:id="57" w:author="Gaston Quero" w:date="2021-07-14T16:06:00Z">
+              <w:rPr>
+                <w:rFonts w:ascii="Times New Roman" w:hAnsi="Times New Roman" w:cs="Times New Roman"/>
+                <w:b/>
+                <w:sz w:val="24"/>
+                <w:szCs w:val="24"/>
+                <w:lang w:val="en-US"/>
+              </w:rPr>
+            </w:rPrChange>
+          </w:rPr>
+          <w:delText>……..</w:delText>
+        </w:r>
+        <w:r>
+          <w:rPr>
+            <w:rFonts w:ascii="Times New Roman" w:hAnsi="Times New Roman" w:cs="Times New Roman"/>
+            <w:b/>
+            <w:sz w:val="24"/>
+            <w:szCs w:val="24"/>
+            <w:rPrChange w:id="58" w:author="Gaston Quero" w:date="2021-07-14T16:06:00Z">
+              <w:rPr>
+                <w:rFonts w:ascii="Times New Roman" w:hAnsi="Times New Roman" w:cs="Times New Roman"/>
+                <w:b/>
+                <w:sz w:val="24"/>
+                <w:szCs w:val="24"/>
+                <w:lang w:val="en-US"/>
+              </w:rPr>
+            </w:rPrChange>
+          </w:rPr>
+          <w:delText>)……………….</w:delText>
+        </w:r>
+      </w:del>
     </w:p>
     <w:p>
       <w:pPr>
@@ -19539,19 +19873,77 @@
         <w:jc w:val="both"/>
         <w:rPr>
           <w:rFonts w:ascii="Times New Roman" w:hAnsi="Times New Roman" w:cs="Times New Roman"/>
-          <w:sz w:val="24"/>
-          <w:szCs w:val="24"/>
-          <w:lang w:val="en-US"/>
-        </w:rPr>
-      </w:pPr>
-      <w:r>
-        <w:rPr>
-          <w:rFonts w:ascii="Times New Roman" w:hAnsi="Times New Roman" w:cs="Times New Roman"/>
-          <w:sz w:val="24"/>
-          <w:szCs w:val="24"/>
-          <w:lang w:val="en-US"/>
-        </w:rPr>
-        <w:lastRenderedPageBreak/>
+          <w:b/>
+          <w:sz w:val="24"/>
+          <w:szCs w:val="24"/>
+          <w:rPrChange w:id="59" w:author="Gaston Quero" w:date="2021-07-14T16:08:00Z">
+            <w:rPr>
+              <w:rFonts w:ascii="Times New Roman" w:hAnsi="Times New Roman" w:cs="Times New Roman"/>
+              <w:b/>
+              <w:sz w:val="24"/>
+              <w:szCs w:val="24"/>
+              <w:lang w:val="en-US"/>
+            </w:rPr>
+          </w:rPrChange>
+        </w:rPr>
+      </w:pPr>
+      <w:ins w:id="60" w:author="Gaston Quero" w:date="2021-07-14T16:08:00Z">
+        <w:r>
+          <w:rPr>
+            <w:rFonts w:ascii="Times New Roman" w:hAnsi="Times New Roman" w:cs="Times New Roman"/>
+            <w:b/>
+            <w:sz w:val="24"/>
+            <w:szCs w:val="24"/>
+          </w:rPr>
+          <w:t>Us</w:t>
+        </w:r>
+        <w:r>
+          <w:rPr>
+            <w:rFonts w:ascii="Times New Roman" w:hAnsi="Times New Roman" w:cs="Times New Roman"/>
+            <w:b/>
+            <w:sz w:val="24"/>
+            <w:szCs w:val="24"/>
+            <w:rPrChange w:id="61" w:author="Gaston Quero" w:date="2021-07-14T16:08:00Z">
+              <w:rPr>
+                <w:rFonts w:ascii="Times New Roman" w:hAnsi="Times New Roman" w:cs="Times New Roman"/>
+                <w:b/>
+                <w:sz w:val="24"/>
+                <w:szCs w:val="24"/>
+                <w:lang w:val="en-US"/>
+              </w:rPr>
+            </w:rPrChange>
+          </w:rPr>
+          <w:t xml:space="preserve">ando todas la variables </w:t>
+        </w:r>
+        <w:r>
+          <w:rPr>
+            <w:rFonts w:ascii="Times New Roman" w:hAnsi="Times New Roman" w:cs="Times New Roman"/>
+            <w:b/>
+            <w:sz w:val="24"/>
+            <w:szCs w:val="24"/>
+          </w:rPr>
+          <w:t xml:space="preserve">fenotípicas </w:t>
+        </w:r>
+      </w:ins>
+    </w:p>
+    <w:p>
+      <w:pPr>
+        <w:spacing w:line="480" w:lineRule="auto"/>
+        <w:jc w:val="both"/>
+        <w:rPr>
+          <w:rFonts w:ascii="Times New Roman" w:hAnsi="Times New Roman" w:cs="Times New Roman"/>
+          <w:sz w:val="24"/>
+          <w:szCs w:val="24"/>
+          <w:lang w:val="en-US"/>
+        </w:rPr>
+      </w:pPr>
+      <w:r>
+        <w:rPr>
+          <w:rFonts w:ascii="Times New Roman" w:hAnsi="Times New Roman" w:cs="Times New Roman"/>
+          <w:sz w:val="24"/>
+          <w:szCs w:val="24"/>
+          <w:lang w:val="en-US"/>
+        </w:rPr>
         <w:t xml:space="preserve">A PCA in both breeding populations was performed in order to identify the contribution and relation of different parameters generated by the mathematical modelling </w:t>
       </w:r>
       <w:r>
@@ -19572,7 +19964,7 @@
         </w:rPr>
         <w:t xml:space="preserve">(Fig </w:t>
       </w:r>
-      <w:commentRangeStart w:id="27"/>
+      <w:commentRangeStart w:id="62"/>
       <w:r>
         <w:rPr>
           <w:rFonts w:ascii="Times New Roman" w:hAnsi="Times New Roman" w:cs="Times New Roman"/>
@@ -19582,13 +19974,13 @@
         </w:rPr>
         <w:t>6</w:t>
       </w:r>
-      <w:commentRangeEnd w:id="27"/>
+      <w:commentRangeEnd w:id="62"/>
       <w:r>
         <w:rPr>
           <w:rStyle w:val="Refdecomentario"/>
           <w:lang w:val="es-ES" w:eastAsia="es-ES"/>
         </w:rPr>
-        <w:commentReference w:id="27"/>
+        <w:commentReference w:id="62"/>
       </w:r>
       <w:r>
         <w:rPr>
@@ -19698,6 +20090,7 @@
           <w:szCs w:val="24"/>
           <w:lang w:val="en-US"/>
         </w:rPr>
+        <w:lastRenderedPageBreak/>
         <w:t>Fig6……..</w:t>
       </w:r>
     </w:p>
@@ -19741,7 +20134,7 @@
         </w:rPr>
         <w:t xml:space="preserve">biparental population explained </w:t>
       </w:r>
-      <w:commentRangeStart w:id="28"/>
+      <w:commentRangeStart w:id="63"/>
       <w:r>
         <w:rPr>
           <w:rFonts w:ascii="Times New Roman" w:hAnsi="Times New Roman" w:cs="Times New Roman"/>
@@ -19751,13 +20144,13 @@
         </w:rPr>
         <w:t xml:space="preserve">28.8 % and 43.3 </w:t>
       </w:r>
-      <w:commentRangeEnd w:id="28"/>
+      <w:commentRangeEnd w:id="63"/>
       <w:r>
         <w:rPr>
           <w:rStyle w:val="Refdecomentario"/>
           <w:lang w:val="es-ES" w:eastAsia="es-ES"/>
         </w:rPr>
-        <w:commentReference w:id="28"/>
+        <w:commentReference w:id="63"/>
       </w:r>
       <w:r>
         <w:rPr>
@@ -19768,7 +20161,7 @@
         </w:rPr>
         <w:t xml:space="preserve">% of the variance. </w:t>
       </w:r>
-      <w:commentRangeStart w:id="29"/>
+      <w:commentRangeStart w:id="64"/>
       <w:r>
         <w:rPr>
           <w:rFonts w:ascii="Times New Roman" w:hAnsi="Times New Roman" w:cs="Times New Roman"/>
@@ -19920,16 +20313,15 @@
           <w:szCs w:val="24"/>
           <w:lang w:val="en-US"/>
         </w:rPr>
-        <w:lastRenderedPageBreak/>
         <w:t>(high scores)</w:t>
       </w:r>
-      <w:commentRangeEnd w:id="29"/>
+      <w:commentRangeEnd w:id="64"/>
       <w:r>
         <w:rPr>
           <w:rStyle w:val="Refdecomentario"/>
           <w:lang w:val="es-ES" w:eastAsia="es-ES"/>
         </w:rPr>
-        <w:commentReference w:id="29"/>
+        <w:commentReference w:id="64"/>
       </w:r>
       <w:r>
         <w:rPr>
@@ -20057,7 +20449,7 @@
         </w:rPr>
         <w:t xml:space="preserve">population </w:t>
       </w:r>
-      <w:commentRangeStart w:id="30"/>
+      <w:commentRangeStart w:id="65"/>
       <w:r>
         <w:rPr>
           <w:rFonts w:ascii="Times New Roman" w:hAnsi="Times New Roman" w:cs="Times New Roman"/>
@@ -20103,13 +20495,13 @@
         </w:rPr>
         <w:t>% o</w:t>
       </w:r>
-      <w:commentRangeEnd w:id="30"/>
+      <w:commentRangeEnd w:id="65"/>
       <w:r>
         <w:rPr>
           <w:rStyle w:val="Refdecomentario"/>
           <w:lang w:val="es-ES" w:eastAsia="es-ES"/>
         </w:rPr>
-        <w:commentReference w:id="30"/>
+        <w:commentReference w:id="65"/>
       </w:r>
       <w:r>
         <w:rPr>
@@ -20297,6 +20689,7 @@
         <w:spacing w:line="480" w:lineRule="auto"/>
         <w:jc w:val="both"/>
         <w:rPr>
+          <w:ins w:id="66" w:author="Gaston Quero" w:date="2021-07-14T16:09:00Z"/>
           <w:rFonts w:ascii="Times New Roman" w:hAnsi="Times New Roman" w:cs="Times New Roman"/>
           <w:sz w:val="24"/>
           <w:szCs w:val="24"/>
@@ -20600,7 +20993,7 @@
         </w:rPr>
         <w:t xml:space="preserve">) a specific changes was observed. </w:t>
       </w:r>
-      <w:commentRangeStart w:id="31"/>
+      <w:commentRangeStart w:id="67"/>
       <w:r>
         <w:rPr>
           <w:rFonts w:ascii="Times New Roman" w:hAnsi="Times New Roman" w:cs="Times New Roman"/>
@@ -20646,13 +21039,13 @@
         </w:rPr>
         <w:t>.</w:t>
       </w:r>
-      <w:commentRangeEnd w:id="31"/>
+      <w:commentRangeEnd w:id="67"/>
       <w:r>
         <w:rPr>
           <w:rStyle w:val="Refdecomentario"/>
           <w:lang w:val="es-ES" w:eastAsia="es-ES"/>
         </w:rPr>
-        <w:commentReference w:id="31"/>
+        <w:commentReference w:id="67"/>
       </w:r>
     </w:p>
     <w:p>
@@ -20663,297 +21056,54 @@
           <w:rFonts w:ascii="Times New Roman" w:hAnsi="Times New Roman" w:cs="Times New Roman"/>
           <w:sz w:val="24"/>
           <w:szCs w:val="24"/>
-          <w:lang w:val="en-US"/>
-        </w:rPr>
-      </w:pPr>
-      <w:r>
-        <w:rPr>
-          <w:rFonts w:ascii="Times New Roman" w:hAnsi="Times New Roman" w:cs="Times New Roman"/>
-          <w:sz w:val="24"/>
-          <w:szCs w:val="24"/>
-          <w:lang w:val="en-US"/>
-        </w:rPr>
-        <w:t xml:space="preserve">Genotypes </w:t>
-      </w:r>
-      <w:r>
-        <w:rPr>
-          <w:rFonts w:ascii="Times New Roman" w:hAnsi="Times New Roman" w:cs="Times New Roman"/>
-          <w:sz w:val="24"/>
-          <w:szCs w:val="24"/>
-          <w:lang w:val="en-US"/>
-        </w:rPr>
-        <w:t xml:space="preserve">were </w:t>
-      </w:r>
-      <w:r>
-        <w:rPr>
-          <w:rFonts w:ascii="Times New Roman" w:hAnsi="Times New Roman" w:cs="Times New Roman"/>
-          <w:sz w:val="24"/>
-          <w:szCs w:val="24"/>
-          <w:lang w:val="en-US"/>
-        </w:rPr>
-        <w:t>c</w:t>
-      </w:r>
-      <w:r>
-        <w:rPr>
-          <w:rFonts w:ascii="Times New Roman" w:hAnsi="Times New Roman" w:cs="Times New Roman"/>
-          <w:sz w:val="24"/>
-          <w:szCs w:val="24"/>
-          <w:lang w:val="en-US"/>
-        </w:rPr>
-        <w:t>luste</w:t>
-      </w:r>
-      <w:r>
-        <w:rPr>
-          <w:rFonts w:ascii="Times New Roman" w:hAnsi="Times New Roman" w:cs="Times New Roman"/>
-          <w:sz w:val="24"/>
-          <w:szCs w:val="24"/>
-          <w:lang w:val="en-US"/>
-        </w:rPr>
-        <w:t>r</w:t>
-      </w:r>
-      <w:r>
-        <w:rPr>
-          <w:rFonts w:ascii="Times New Roman" w:hAnsi="Times New Roman" w:cs="Times New Roman"/>
-          <w:sz w:val="24"/>
-          <w:szCs w:val="24"/>
-          <w:lang w:val="en-US"/>
-        </w:rPr>
-        <w:t xml:space="preserve">ed by </w:t>
-      </w:r>
-      <w:r>
-        <w:rPr>
-          <w:rFonts w:ascii="Times New Roman" w:hAnsi="Times New Roman" w:cs="Times New Roman"/>
-          <w:sz w:val="24"/>
-          <w:szCs w:val="24"/>
-          <w:lang w:val="en-US"/>
-        </w:rPr>
-        <w:t xml:space="preserve">using the </w:t>
-      </w:r>
-      <w:r>
-        <w:rPr>
-          <w:rFonts w:ascii="Times New Roman" w:hAnsi="Times New Roman" w:cs="Times New Roman"/>
-          <w:sz w:val="24"/>
-          <w:szCs w:val="24"/>
-          <w:lang w:val="en-US"/>
-        </w:rPr>
-        <w:t xml:space="preserve">effect of each variable </w:t>
-      </w:r>
-      <w:r>
-        <w:rPr>
-          <w:rFonts w:ascii="Times New Roman" w:hAnsi="Times New Roman" w:cs="Times New Roman"/>
-          <w:sz w:val="24"/>
-          <w:szCs w:val="24"/>
-          <w:lang w:val="en-US"/>
-        </w:rPr>
-        <w:t>in the PCA</w:t>
-      </w:r>
-      <w:r>
-        <w:rPr>
-          <w:rFonts w:ascii="Times New Roman" w:hAnsi="Times New Roman" w:cs="Times New Roman"/>
-          <w:sz w:val="24"/>
-          <w:szCs w:val="24"/>
-          <w:lang w:val="en-US"/>
-        </w:rPr>
-        <w:t>, three clusters were obtained by this analysis As</w:t>
-      </w:r>
-      <w:r>
-        <w:rPr>
-          <w:rFonts w:ascii="Times New Roman" w:hAnsi="Times New Roman" w:cs="Times New Roman"/>
-          <w:sz w:val="24"/>
-          <w:szCs w:val="24"/>
-          <w:lang w:val="en-US"/>
-        </w:rPr>
-        <w:t>sociation of</w:t>
-      </w:r>
-      <w:r>
-        <w:rPr>
-          <w:rFonts w:ascii="Times New Roman" w:hAnsi="Times New Roman" w:cs="Times New Roman"/>
-          <w:sz w:val="24"/>
-          <w:szCs w:val="24"/>
-          <w:lang w:val="en-US"/>
-        </w:rPr>
-        <w:t xml:space="preserve"> this </w:t>
-      </w:r>
-      <w:r>
-        <w:rPr>
-          <w:rFonts w:ascii="Times New Roman" w:hAnsi="Times New Roman" w:cs="Times New Roman"/>
-          <w:sz w:val="24"/>
-          <w:szCs w:val="24"/>
-          <w:lang w:val="en-US"/>
-        </w:rPr>
-        <w:t>clusters</w:t>
-      </w:r>
-      <w:r>
-        <w:rPr>
-          <w:rFonts w:ascii="Times New Roman" w:hAnsi="Times New Roman" w:cs="Times New Roman"/>
-          <w:sz w:val="24"/>
-          <w:szCs w:val="24"/>
-          <w:lang w:val="en-US"/>
-        </w:rPr>
-        <w:t xml:space="preserve"> with </w:t>
-      </w:r>
-      <w:r>
-        <w:rPr>
-          <w:rFonts w:ascii="Times New Roman" w:hAnsi="Times New Roman" w:cs="Times New Roman"/>
-          <w:sz w:val="24"/>
-          <w:szCs w:val="24"/>
-          <w:lang w:val="en-US"/>
-        </w:rPr>
-        <w:t>the G</w:t>
-      </w:r>
-      <w:r>
-        <w:rPr>
-          <w:rFonts w:ascii="Times New Roman" w:hAnsi="Times New Roman" w:cs="Times New Roman"/>
-          <w:sz w:val="24"/>
-          <w:szCs w:val="24"/>
-          <w:lang w:val="en-US"/>
-        </w:rPr>
-        <w:t>roup</w:t>
-      </w:r>
-      <w:r>
-        <w:rPr>
-          <w:rFonts w:ascii="Times New Roman" w:hAnsi="Times New Roman" w:cs="Times New Roman"/>
-          <w:sz w:val="24"/>
-          <w:szCs w:val="24"/>
-          <w:lang w:val="en-US"/>
-        </w:rPr>
-        <w:t>s</w:t>
-      </w:r>
-      <w:r>
-        <w:rPr>
-          <w:rFonts w:ascii="Times New Roman" w:hAnsi="Times New Roman" w:cs="Times New Roman"/>
-          <w:sz w:val="24"/>
-          <w:szCs w:val="24"/>
-          <w:lang w:val="en-US"/>
-        </w:rPr>
-        <w:t xml:space="preserve"> </w:t>
-      </w:r>
-      <w:r>
-        <w:rPr>
-          <w:rFonts w:ascii="Times New Roman" w:hAnsi="Times New Roman" w:cs="Times New Roman"/>
-          <w:sz w:val="24"/>
-          <w:szCs w:val="24"/>
-          <w:lang w:val="en-US"/>
-        </w:rPr>
-        <w:t>defined</w:t>
-      </w:r>
-      <w:r>
-        <w:rPr>
-          <w:rFonts w:ascii="Times New Roman" w:hAnsi="Times New Roman" w:cs="Times New Roman"/>
-          <w:sz w:val="24"/>
-          <w:szCs w:val="24"/>
-          <w:lang w:val="en-US"/>
-        </w:rPr>
-        <w:t xml:space="preserve"> </w:t>
-      </w:r>
-      <w:r>
-        <w:rPr>
-          <w:rFonts w:ascii="Times New Roman" w:hAnsi="Times New Roman" w:cs="Times New Roman"/>
-          <w:sz w:val="24"/>
-          <w:szCs w:val="24"/>
-          <w:lang w:val="en-US"/>
-        </w:rPr>
-        <w:t xml:space="preserve">previously </w:t>
-      </w:r>
-      <w:r>
-        <w:rPr>
-          <w:rFonts w:ascii="Times New Roman" w:hAnsi="Times New Roman" w:cs="Times New Roman"/>
-          <w:sz w:val="24"/>
-          <w:szCs w:val="24"/>
-          <w:lang w:val="en-US"/>
-        </w:rPr>
-        <w:t xml:space="preserve">was performed </w:t>
-      </w:r>
-      <w:r>
-        <w:rPr>
-          <w:rFonts w:ascii="Times New Roman" w:hAnsi="Times New Roman" w:cs="Times New Roman"/>
-          <w:sz w:val="24"/>
-          <w:szCs w:val="24"/>
-          <w:lang w:val="en-US"/>
-        </w:rPr>
-        <w:t xml:space="preserve">and showed in </w:t>
-      </w:r>
-      <w:r>
-        <w:rPr>
-          <w:rFonts w:ascii="Times New Roman" w:hAnsi="Times New Roman" w:cs="Times New Roman"/>
-          <w:sz w:val="24"/>
-          <w:szCs w:val="24"/>
-          <w:lang w:val="en-US"/>
-        </w:rPr>
-        <w:t>Fig</w:t>
-      </w:r>
-      <w:r>
-        <w:rPr>
-          <w:rFonts w:ascii="Times New Roman" w:hAnsi="Times New Roman" w:cs="Times New Roman"/>
-          <w:sz w:val="24"/>
-          <w:szCs w:val="24"/>
-          <w:lang w:val="en-US"/>
-        </w:rPr>
-        <w:t xml:space="preserve">ure </w:t>
-      </w:r>
-      <w:r>
-        <w:rPr>
-          <w:rFonts w:ascii="Times New Roman" w:hAnsi="Times New Roman" w:cs="Times New Roman"/>
-          <w:sz w:val="24"/>
-          <w:szCs w:val="24"/>
-          <w:lang w:val="en-US"/>
-        </w:rPr>
-        <w:t>7</w:t>
-      </w:r>
-      <w:r>
-        <w:rPr>
-          <w:rFonts w:ascii="Times New Roman" w:hAnsi="Times New Roman" w:cs="Times New Roman"/>
-          <w:sz w:val="24"/>
-          <w:szCs w:val="24"/>
-          <w:lang w:val="en-US"/>
-        </w:rPr>
-        <w:t xml:space="preserve">. </w:t>
-      </w:r>
-      <w:r>
-        <w:rPr>
-          <w:rFonts w:ascii="Times New Roman" w:hAnsi="Times New Roman" w:cs="Times New Roman"/>
-          <w:sz w:val="24"/>
-          <w:szCs w:val="24"/>
-          <w:lang w:val="en-US"/>
-        </w:rPr>
-        <w:t xml:space="preserve">Group 1 and 2 have a good association with genotypes belongs to clusters 1 and 2 respectively. No association could be found between Group 3 and remaining genotypes clustered. </w:t>
-      </w:r>
-      <w:r>
-        <w:rPr>
-          <w:rFonts w:ascii="Times New Roman" w:hAnsi="Times New Roman" w:cs="Times New Roman"/>
-          <w:sz w:val="24"/>
-          <w:szCs w:val="24"/>
-          <w:lang w:val="en-US"/>
-        </w:rPr>
-        <w:t>These results</w:t>
-      </w:r>
-      <w:r>
-        <w:rPr>
-          <w:rFonts w:ascii="Times New Roman" w:hAnsi="Times New Roman" w:cs="Times New Roman"/>
-          <w:sz w:val="24"/>
-          <w:szCs w:val="24"/>
-          <w:lang w:val="en-US"/>
-        </w:rPr>
-        <w:t xml:space="preserve"> were kept in both breeding populations, however when elite breeding population data were analyzed a new cluster was obtained (Fig </w:t>
-      </w:r>
-      <w:r>
-        <w:rPr>
-          <w:rFonts w:ascii="Times New Roman" w:hAnsi="Times New Roman" w:cs="Times New Roman"/>
-          <w:sz w:val="24"/>
-          <w:szCs w:val="24"/>
-          <w:lang w:val="en-US"/>
-        </w:rPr>
-        <w:t>7</w:t>
-      </w:r>
-      <w:r>
-        <w:rPr>
-          <w:rFonts w:ascii="Times New Roman" w:hAnsi="Times New Roman" w:cs="Times New Roman"/>
-          <w:sz w:val="24"/>
-          <w:szCs w:val="24"/>
-          <w:lang w:val="en-US"/>
-        </w:rPr>
-        <w:t>B). This could be related with high phenotypic variability of this population because a broad genetic diversity.</w:t>
-      </w:r>
+          <w:rPrChange w:id="68" w:author="Gaston Quero" w:date="2021-07-14T16:09:00Z">
+            <w:rPr>
+              <w:rFonts w:ascii="Times New Roman" w:hAnsi="Times New Roman" w:cs="Times New Roman"/>
+              <w:sz w:val="24"/>
+              <w:szCs w:val="24"/>
+              <w:lang w:val="en-US"/>
+            </w:rPr>
+          </w:rPrChange>
+        </w:rPr>
+      </w:pPr>
+      <w:ins w:id="69" w:author="Gaston Quero" w:date="2021-07-14T16:09:00Z">
+        <w:r>
+          <w:rPr>
+            <w:rFonts w:ascii="Times New Roman" w:hAnsi="Times New Roman" w:cs="Times New Roman"/>
+            <w:sz w:val="24"/>
+            <w:szCs w:val="24"/>
+            <w:rPrChange w:id="70" w:author="Gaston Quero" w:date="2021-07-14T16:09:00Z">
+              <w:rPr>
+                <w:rFonts w:ascii="Times New Roman" w:hAnsi="Times New Roman" w:cs="Times New Roman"/>
+                <w:sz w:val="24"/>
+                <w:szCs w:val="24"/>
+                <w:lang w:val="en-US"/>
+              </w:rPr>
+            </w:rPrChange>
+          </w:rPr>
+          <w:t>Analisis de correspondencia con l</w:t>
+        </w:r>
+        <w:r>
+          <w:rPr>
+            <w:rFonts w:ascii="Times New Roman" w:hAnsi="Times New Roman" w:cs="Times New Roman"/>
+            <w:sz w:val="24"/>
+            <w:szCs w:val="24"/>
+          </w:rPr>
+          <w:t>a matriz de genotipo</w:t>
+        </w:r>
+      </w:ins>
+      <w:ins w:id="71" w:author="Gaston Quero" w:date="2021-07-14T16:10:00Z">
+        <w:r>
+          <w:rPr>
+            <w:rFonts w:ascii="Times New Roman" w:hAnsi="Times New Roman" w:cs="Times New Roman"/>
+            <w:sz w:val="24"/>
+            <w:szCs w:val="24"/>
+          </w:rPr>
+          <w:t>s</w:t>
+        </w:r>
+      </w:ins>
+      <w:bookmarkStart w:id="72" w:name="_GoBack"/>
+      <w:bookmarkEnd w:id="72"/>
     </w:p>
     <w:p>
       <w:pPr>
@@ -20969,12 +21119,312 @@
       <w:r>
         <w:rPr>
           <w:rFonts w:ascii="Times New Roman" w:hAnsi="Times New Roman" w:cs="Times New Roman"/>
+          <w:sz w:val="24"/>
+          <w:szCs w:val="24"/>
+          <w:lang w:val="en-US"/>
+        </w:rPr>
+        <w:lastRenderedPageBreak/>
+        <w:t xml:space="preserve">Genotypes </w:t>
+      </w:r>
+      <w:r>
+        <w:rPr>
+          <w:rFonts w:ascii="Times New Roman" w:hAnsi="Times New Roman" w:cs="Times New Roman"/>
+          <w:sz w:val="24"/>
+          <w:szCs w:val="24"/>
+          <w:lang w:val="en-US"/>
+        </w:rPr>
+        <w:t xml:space="preserve">were </w:t>
+      </w:r>
+      <w:r>
+        <w:rPr>
+          <w:rFonts w:ascii="Times New Roman" w:hAnsi="Times New Roman" w:cs="Times New Roman"/>
+          <w:sz w:val="24"/>
+          <w:szCs w:val="24"/>
+          <w:lang w:val="en-US"/>
+        </w:rPr>
+        <w:t>c</w:t>
+      </w:r>
+      <w:r>
+        <w:rPr>
+          <w:rFonts w:ascii="Times New Roman" w:hAnsi="Times New Roman" w:cs="Times New Roman"/>
+          <w:sz w:val="24"/>
+          <w:szCs w:val="24"/>
+          <w:lang w:val="en-US"/>
+        </w:rPr>
+        <w:t>luste</w:t>
+      </w:r>
+      <w:r>
+        <w:rPr>
+          <w:rFonts w:ascii="Times New Roman" w:hAnsi="Times New Roman" w:cs="Times New Roman"/>
+          <w:sz w:val="24"/>
+          <w:szCs w:val="24"/>
+          <w:lang w:val="en-US"/>
+        </w:rPr>
+        <w:t>r</w:t>
+      </w:r>
+      <w:r>
+        <w:rPr>
+          <w:rFonts w:ascii="Times New Roman" w:hAnsi="Times New Roman" w:cs="Times New Roman"/>
+          <w:sz w:val="24"/>
+          <w:szCs w:val="24"/>
+          <w:lang w:val="en-US"/>
+        </w:rPr>
+        <w:t xml:space="preserve">ed by </w:t>
+      </w:r>
+      <w:r>
+        <w:rPr>
+          <w:rFonts w:ascii="Times New Roman" w:hAnsi="Times New Roman" w:cs="Times New Roman"/>
+          <w:sz w:val="24"/>
+          <w:szCs w:val="24"/>
+          <w:lang w:val="en-US"/>
+        </w:rPr>
+        <w:t xml:space="preserve">using the </w:t>
+      </w:r>
+      <w:r>
+        <w:rPr>
+          <w:rFonts w:ascii="Times New Roman" w:hAnsi="Times New Roman" w:cs="Times New Roman"/>
+          <w:sz w:val="24"/>
+          <w:szCs w:val="24"/>
+          <w:lang w:val="en-US"/>
+        </w:rPr>
+        <w:t xml:space="preserve">effect of each variable </w:t>
+      </w:r>
+      <w:r>
+        <w:rPr>
+          <w:rFonts w:ascii="Times New Roman" w:hAnsi="Times New Roman" w:cs="Times New Roman"/>
+          <w:sz w:val="24"/>
+          <w:szCs w:val="24"/>
+          <w:lang w:val="en-US"/>
+        </w:rPr>
+        <w:t>in the PCA</w:t>
+      </w:r>
+      <w:r>
+        <w:rPr>
+          <w:rFonts w:ascii="Times New Roman" w:hAnsi="Times New Roman" w:cs="Times New Roman"/>
+          <w:sz w:val="24"/>
+          <w:szCs w:val="24"/>
+          <w:lang w:val="en-US"/>
+        </w:rPr>
+        <w:t>, three clusters were obtained by this analysis As</w:t>
+      </w:r>
+      <w:r>
+        <w:rPr>
+          <w:rFonts w:ascii="Times New Roman" w:hAnsi="Times New Roman" w:cs="Times New Roman"/>
+          <w:sz w:val="24"/>
+          <w:szCs w:val="24"/>
+          <w:lang w:val="en-US"/>
+        </w:rPr>
+        <w:t>sociation of</w:t>
+      </w:r>
+      <w:r>
+        <w:rPr>
+          <w:rFonts w:ascii="Times New Roman" w:hAnsi="Times New Roman" w:cs="Times New Roman"/>
+          <w:sz w:val="24"/>
+          <w:szCs w:val="24"/>
+          <w:lang w:val="en-US"/>
+        </w:rPr>
+        <w:t xml:space="preserve"> this </w:t>
+      </w:r>
+      <w:r>
+        <w:rPr>
+          <w:rFonts w:ascii="Times New Roman" w:hAnsi="Times New Roman" w:cs="Times New Roman"/>
+          <w:sz w:val="24"/>
+          <w:szCs w:val="24"/>
+          <w:lang w:val="en-US"/>
+        </w:rPr>
+        <w:t>clusters</w:t>
+      </w:r>
+      <w:r>
+        <w:rPr>
+          <w:rFonts w:ascii="Times New Roman" w:hAnsi="Times New Roman" w:cs="Times New Roman"/>
+          <w:sz w:val="24"/>
+          <w:szCs w:val="24"/>
+          <w:lang w:val="en-US"/>
+        </w:rPr>
+        <w:t xml:space="preserve"> with </w:t>
+      </w:r>
+      <w:r>
+        <w:rPr>
+          <w:rFonts w:ascii="Times New Roman" w:hAnsi="Times New Roman" w:cs="Times New Roman"/>
+          <w:sz w:val="24"/>
+          <w:szCs w:val="24"/>
+          <w:lang w:val="en-US"/>
+        </w:rPr>
+        <w:t>the G</w:t>
+      </w:r>
+      <w:r>
+        <w:rPr>
+          <w:rFonts w:ascii="Times New Roman" w:hAnsi="Times New Roman" w:cs="Times New Roman"/>
+          <w:sz w:val="24"/>
+          <w:szCs w:val="24"/>
+          <w:lang w:val="en-US"/>
+        </w:rPr>
+        <w:t>roup</w:t>
+      </w:r>
+      <w:r>
+        <w:rPr>
+          <w:rFonts w:ascii="Times New Roman" w:hAnsi="Times New Roman" w:cs="Times New Roman"/>
+          <w:sz w:val="24"/>
+          <w:szCs w:val="24"/>
+          <w:lang w:val="en-US"/>
+        </w:rPr>
+        <w:t>s</w:t>
+      </w:r>
+      <w:r>
+        <w:rPr>
+          <w:rFonts w:ascii="Times New Roman" w:hAnsi="Times New Roman" w:cs="Times New Roman"/>
+          <w:sz w:val="24"/>
+          <w:szCs w:val="24"/>
+          <w:lang w:val="en-US"/>
+        </w:rPr>
+        <w:t xml:space="preserve"> </w:t>
+      </w:r>
+      <w:r>
+        <w:rPr>
+          <w:rFonts w:ascii="Times New Roman" w:hAnsi="Times New Roman" w:cs="Times New Roman"/>
+          <w:sz w:val="24"/>
+          <w:szCs w:val="24"/>
+          <w:lang w:val="en-US"/>
+        </w:rPr>
+        <w:t>defined</w:t>
+      </w:r>
+      <w:r>
+        <w:rPr>
+          <w:rFonts w:ascii="Times New Roman" w:hAnsi="Times New Roman" w:cs="Times New Roman"/>
+          <w:sz w:val="24"/>
+          <w:szCs w:val="24"/>
+          <w:lang w:val="en-US"/>
+        </w:rPr>
+        <w:t xml:space="preserve"> </w:t>
+      </w:r>
+      <w:r>
+        <w:rPr>
+          <w:rFonts w:ascii="Times New Roman" w:hAnsi="Times New Roman" w:cs="Times New Roman"/>
+          <w:sz w:val="24"/>
+          <w:szCs w:val="24"/>
+          <w:lang w:val="en-US"/>
+        </w:rPr>
+        <w:t xml:space="preserve">previously </w:t>
+      </w:r>
+      <w:r>
+        <w:rPr>
+          <w:rFonts w:ascii="Times New Roman" w:hAnsi="Times New Roman" w:cs="Times New Roman"/>
+          <w:sz w:val="24"/>
+          <w:szCs w:val="24"/>
+          <w:lang w:val="en-US"/>
+        </w:rPr>
+        <w:t xml:space="preserve">was performed </w:t>
+      </w:r>
+      <w:r>
+        <w:rPr>
+          <w:rFonts w:ascii="Times New Roman" w:hAnsi="Times New Roman" w:cs="Times New Roman"/>
+          <w:sz w:val="24"/>
+          <w:szCs w:val="24"/>
+          <w:lang w:val="en-US"/>
+        </w:rPr>
+        <w:t xml:space="preserve">and showed in </w:t>
+      </w:r>
+      <w:r>
+        <w:rPr>
+          <w:rFonts w:ascii="Times New Roman" w:hAnsi="Times New Roman" w:cs="Times New Roman"/>
+          <w:sz w:val="24"/>
+          <w:szCs w:val="24"/>
+          <w:lang w:val="en-US"/>
+        </w:rPr>
+        <w:t>Fig</w:t>
+      </w:r>
+      <w:r>
+        <w:rPr>
+          <w:rFonts w:ascii="Times New Roman" w:hAnsi="Times New Roman" w:cs="Times New Roman"/>
+          <w:sz w:val="24"/>
+          <w:szCs w:val="24"/>
+          <w:lang w:val="en-US"/>
+        </w:rPr>
+        <w:t xml:space="preserve">ure </w:t>
+      </w:r>
+      <w:r>
+        <w:rPr>
+          <w:rFonts w:ascii="Times New Roman" w:hAnsi="Times New Roman" w:cs="Times New Roman"/>
+          <w:sz w:val="24"/>
+          <w:szCs w:val="24"/>
+          <w:lang w:val="en-US"/>
+        </w:rPr>
+        <w:t>7</w:t>
+      </w:r>
+      <w:r>
+        <w:rPr>
+          <w:rFonts w:ascii="Times New Roman" w:hAnsi="Times New Roman" w:cs="Times New Roman"/>
+          <w:sz w:val="24"/>
+          <w:szCs w:val="24"/>
+          <w:lang w:val="en-US"/>
+        </w:rPr>
+        <w:t xml:space="preserve">. </w:t>
+      </w:r>
+      <w:r>
+        <w:rPr>
+          <w:rFonts w:ascii="Times New Roman" w:hAnsi="Times New Roman" w:cs="Times New Roman"/>
+          <w:sz w:val="24"/>
+          <w:szCs w:val="24"/>
+          <w:lang w:val="en-US"/>
+        </w:rPr>
+        <w:t xml:space="preserve">Group 1 and 2 have a good association with genotypes belongs to clusters 1 and 2 respectively. No association could be found between Group 3 and remaining genotypes clustered. </w:t>
+      </w:r>
+      <w:r>
+        <w:rPr>
+          <w:rFonts w:ascii="Times New Roman" w:hAnsi="Times New Roman" w:cs="Times New Roman"/>
+          <w:sz w:val="24"/>
+          <w:szCs w:val="24"/>
+          <w:lang w:val="en-US"/>
+        </w:rPr>
+        <w:t>These results</w:t>
+      </w:r>
+      <w:r>
+        <w:rPr>
+          <w:rFonts w:ascii="Times New Roman" w:hAnsi="Times New Roman" w:cs="Times New Roman"/>
+          <w:sz w:val="24"/>
+          <w:szCs w:val="24"/>
+          <w:lang w:val="en-US"/>
+        </w:rPr>
+        <w:t xml:space="preserve"> were kept in both breeding populations, however when elite breeding population data were analyzed a new cluster was obtained (Fig </w:t>
+      </w:r>
+      <w:r>
+        <w:rPr>
+          <w:rFonts w:ascii="Times New Roman" w:hAnsi="Times New Roman" w:cs="Times New Roman"/>
+          <w:sz w:val="24"/>
+          <w:szCs w:val="24"/>
+          <w:lang w:val="en-US"/>
+        </w:rPr>
+        <w:t>7</w:t>
+      </w:r>
+      <w:r>
+        <w:rPr>
+          <w:rFonts w:ascii="Times New Roman" w:hAnsi="Times New Roman" w:cs="Times New Roman"/>
+          <w:sz w:val="24"/>
+          <w:szCs w:val="24"/>
+          <w:lang w:val="en-US"/>
+        </w:rPr>
+        <w:t>B). This could be related with high phenotypic variability of this population because a broad genetic diversity.</w:t>
+      </w:r>
+    </w:p>
+    <w:p>
+      <w:pPr>
+        <w:spacing w:line="480" w:lineRule="auto"/>
+        <w:jc w:val="both"/>
+        <w:rPr>
+          <w:rFonts w:ascii="Times New Roman" w:hAnsi="Times New Roman" w:cs="Times New Roman"/>
+          <w:sz w:val="24"/>
+          <w:szCs w:val="24"/>
+          <w:lang w:val="en-US"/>
+        </w:rPr>
+      </w:pPr>
+      <w:r>
+        <w:rPr>
+          <w:rFonts w:ascii="Times New Roman" w:hAnsi="Times New Roman" w:cs="Times New Roman"/>
           <w:noProof/>
           <w:sz w:val="24"/>
           <w:szCs w:val="24"/>
           <w:lang w:val="en-US" w:eastAsia="en-US"/>
         </w:rPr>
-        <w:lastRenderedPageBreak/>
         <w:drawing>
           <wp:inline distT="0" distB="0" distL="0" distR="0" wp14:anchorId="3C68749C" wp14:editId="23D138D0">
             <wp:extent cx="2157413" cy="4314825"/>
@@ -22021,7 +22471,7 @@
         </w:rPr>
         <w:t xml:space="preserve"> </w:t>
       </w:r>
-      <w:commentRangeStart w:id="32"/>
+      <w:commentRangeStart w:id="73"/>
       <w:r>
         <w:rPr>
           <w:rFonts w:ascii="Times New Roman" w:hAnsi="Times New Roman" w:cs="Times New Roman"/>
@@ -22049,13 +22499,13 @@
         </w:rPr>
         <w:t xml:space="preserve">. </w:t>
       </w:r>
-      <w:commentRangeEnd w:id="32"/>
+      <w:commentRangeEnd w:id="73"/>
       <w:r>
         <w:rPr>
           <w:rStyle w:val="Refdecomentario"/>
           <w:lang w:val="es-ES" w:eastAsia="es-ES"/>
         </w:rPr>
-        <w:commentReference w:id="32"/>
+        <w:commentReference w:id="73"/>
       </w:r>
     </w:p>
     <w:p>
@@ -22952,8 +23402,8 @@
           <w:szCs w:val="24"/>
         </w:rPr>
       </w:pPr>
-      <w:bookmarkStart w:id="33" w:name="h7"/>
-      <w:bookmarkEnd w:id="33"/>
+      <w:bookmarkStart w:id="74" w:name="h7"/>
+      <w:bookmarkEnd w:id="74"/>
       <w:r>
         <w:rPr>
           <w:rFonts w:ascii="Times New Roman" w:hAnsi="Times New Roman" w:cs="Times New Roman"/>
@@ -23115,8 +23565,8 @@
           <w:szCs w:val="24"/>
         </w:rPr>
       </w:pPr>
-      <w:bookmarkStart w:id="34" w:name="h8"/>
-      <w:bookmarkEnd w:id="34"/>
+      <w:bookmarkStart w:id="75" w:name="h8"/>
+      <w:bookmarkEnd w:id="75"/>
     </w:p>
     <w:p>
       <w:pPr>
@@ -23174,8 +23624,8 @@
           <w:lang w:val="en-US"/>
         </w:rPr>
       </w:pPr>
-      <w:bookmarkStart w:id="35" w:name="h9"/>
-      <w:bookmarkEnd w:id="35"/>
+      <w:bookmarkStart w:id="76" w:name="h9"/>
+      <w:bookmarkEnd w:id="76"/>
     </w:p>
     <w:p>
       <w:pPr>
@@ -23959,7 +24409,7 @@
           <w:lang w:val="en-US"/>
         </w:rPr>
       </w:pPr>
-      <w:bookmarkStart w:id="36" w:name="bau20"/>
+      <w:bookmarkStart w:id="77" w:name="bau20"/>
       <w:r>
         <w:rPr>
           <w:rFonts w:ascii="Times New Roman" w:hAnsi="Times New Roman" w:cs="Times New Roman"/>
@@ -23969,8 +24419,8 @@
         </w:rPr>
         <w:t>Lu, S.J., Li</w:t>
       </w:r>
-      <w:bookmarkStart w:id="37" w:name="bau30"/>
-      <w:bookmarkEnd w:id="36"/>
+      <w:bookmarkStart w:id="78" w:name="bau30"/>
+      <w:bookmarkEnd w:id="77"/>
       <w:r>
         <w:rPr>
           <w:rFonts w:ascii="Times New Roman" w:hAnsi="Times New Roman" w:cs="Times New Roman"/>
@@ -23980,8 +24430,8 @@
         </w:rPr>
         <w:t>, Y., Wang</w:t>
       </w:r>
-      <w:bookmarkStart w:id="38" w:name="bau40"/>
-      <w:bookmarkEnd w:id="37"/>
+      <w:bookmarkStart w:id="79" w:name="bau40"/>
+      <w:bookmarkEnd w:id="78"/>
       <w:r>
         <w:rPr>
           <w:rFonts w:ascii="Times New Roman" w:hAnsi="Times New Roman" w:cs="Times New Roman"/>
@@ -23991,8 +24441,8 @@
         </w:rPr>
         <w:t>, J.L., Nan</w:t>
       </w:r>
-      <w:bookmarkStart w:id="39" w:name="bau50"/>
-      <w:bookmarkEnd w:id="38"/>
+      <w:bookmarkStart w:id="80" w:name="bau50"/>
+      <w:bookmarkEnd w:id="79"/>
       <w:r>
         <w:rPr>
           <w:rFonts w:ascii="Times New Roman" w:hAnsi="Times New Roman" w:cs="Times New Roman"/>
@@ -24002,8 +24452,8 @@
         </w:rPr>
         <w:t>, H.Y., Cao, D.</w:t>
       </w:r>
-      <w:bookmarkStart w:id="40" w:name="bau60"/>
-      <w:bookmarkEnd w:id="39"/>
+      <w:bookmarkStart w:id="81" w:name="bau60"/>
+      <w:bookmarkEnd w:id="80"/>
       <w:r>
         <w:rPr>
           <w:rFonts w:ascii="Times New Roman" w:hAnsi="Times New Roman" w:cs="Times New Roman"/>
@@ -24013,8 +24463,8 @@
         </w:rPr>
         <w:t xml:space="preserve"> Li</w:t>
       </w:r>
-      <w:bookmarkStart w:id="41" w:name="bau70"/>
-      <w:bookmarkEnd w:id="40"/>
+      <w:bookmarkStart w:id="82" w:name="bau70"/>
+      <w:bookmarkEnd w:id="81"/>
       <w:r>
         <w:rPr>
           <w:rFonts w:ascii="Times New Roman" w:hAnsi="Times New Roman" w:cs="Times New Roman"/>
@@ -24024,8 +24474,8 @@
         </w:rPr>
         <w:t>, X.M., Shi</w:t>
       </w:r>
-      <w:bookmarkStart w:id="42" w:name="bau80"/>
-      <w:bookmarkEnd w:id="41"/>
+      <w:bookmarkStart w:id="83" w:name="bau80"/>
+      <w:bookmarkEnd w:id="82"/>
       <w:r>
         <w:rPr>
           <w:rFonts w:ascii="Times New Roman" w:hAnsi="Times New Roman" w:cs="Times New Roman"/>
@@ -24035,8 +24485,8 @@
         </w:rPr>
         <w:t xml:space="preserve">, D.N., Fan, C., </w:t>
       </w:r>
-      <w:bookmarkStart w:id="43" w:name="bau90"/>
-      <w:bookmarkEnd w:id="42"/>
+      <w:bookmarkStart w:id="84" w:name="bau90"/>
+      <w:bookmarkEnd w:id="83"/>
       <w:r>
         <w:rPr>
           <w:rFonts w:ascii="Times New Roman" w:hAnsi="Times New Roman" w:cs="Times New Roman"/>
@@ -24046,8 +24496,8 @@
         </w:rPr>
         <w:t>Shi, G.X.</w:t>
       </w:r>
-      <w:bookmarkStart w:id="44" w:name="bau100"/>
-      <w:bookmarkEnd w:id="43"/>
+      <w:bookmarkStart w:id="85" w:name="bau100"/>
+      <w:bookmarkEnd w:id="84"/>
       <w:r>
         <w:rPr>
           <w:rFonts w:ascii="Times New Roman" w:hAnsi="Times New Roman" w:cs="Times New Roman"/>
@@ -24057,8 +24507,8 @@
         </w:rPr>
         <w:t xml:space="preserve"> Yuan, X.H., </w:t>
       </w:r>
-      <w:bookmarkStart w:id="45" w:name="bau110"/>
-      <w:bookmarkEnd w:id="44"/>
+      <w:bookmarkStart w:id="86" w:name="bau110"/>
+      <w:bookmarkEnd w:id="85"/>
       <w:r>
         <w:rPr>
           <w:rFonts w:ascii="Times New Roman" w:hAnsi="Times New Roman" w:cs="Times New Roman"/>
@@ -24068,8 +24518,8 @@
         </w:rPr>
         <w:t xml:space="preserve">Abe, J., </w:t>
       </w:r>
-      <w:bookmarkStart w:id="46" w:name="bau120"/>
-      <w:bookmarkEnd w:id="45"/>
+      <w:bookmarkStart w:id="87" w:name="bau120"/>
+      <w:bookmarkEnd w:id="86"/>
       <w:r>
         <w:rPr>
           <w:rFonts w:ascii="Times New Roman" w:hAnsi="Times New Roman" w:cs="Times New Roman"/>
@@ -24079,8 +24529,8 @@
         </w:rPr>
         <w:t xml:space="preserve">Liu, B.H.,  </w:t>
       </w:r>
-      <w:bookmarkStart w:id="47" w:name="bau130"/>
-      <w:bookmarkEnd w:id="46"/>
+      <w:bookmarkStart w:id="88" w:name="bau130"/>
+      <w:bookmarkEnd w:id="87"/>
       <w:r>
         <w:rPr>
           <w:rFonts w:ascii="Times New Roman" w:hAnsi="Times New Roman" w:cs="Times New Roman"/>
@@ -24090,7 +24540,7 @@
         </w:rPr>
         <w:t>Kong</w:t>
       </w:r>
-      <w:bookmarkEnd w:id="47"/>
+      <w:bookmarkEnd w:id="88"/>
       <w:r>
         <w:rPr>
           <w:rFonts w:ascii="Times New Roman" w:hAnsi="Times New Roman" w:cs="Times New Roman"/>
@@ -24147,6 +24597,7 @@
             <w:rFonts w:ascii="Times New Roman" w:hAnsi="Times New Roman" w:cs="Times New Roman"/>
             <w:sz w:val="24"/>
             <w:szCs w:val="24"/>
+            <w:lang w:val="en-US"/>
           </w:rPr>
           <w:t>Malosetti, M</w:t>
         </w:r>
@@ -24156,6 +24607,7 @@
           <w:rFonts w:ascii="Times New Roman" w:hAnsi="Times New Roman" w:cs="Times New Roman"/>
           <w:sz w:val="24"/>
           <w:szCs w:val="24"/>
+          <w:lang w:val="en-US"/>
         </w:rPr>
         <w:t xml:space="preserve">., C. Van der Linden, B. </w:t>
       </w:r>
@@ -27254,7 +27706,7 @@
       </w:r>
     </w:p>
   </w:comment>
-  <w:comment w:id="17" w:author="Gaston Quero" w:date="2020-11-19T13:48:00Z" w:initials="GQ">
+  <w:comment w:id="16" w:author="Gaston Quero" w:date="2020-11-19T13:48:00Z" w:initials="GQ">
     <w:p>
       <w:pPr>
         <w:pStyle w:val="Textocomentario"/>
@@ -27270,7 +27722,7 @@
       </w:r>
     </w:p>
   </w:comment>
-  <w:comment w:id="18" w:author="Seba" w:date="2021-07-06T17:30:00Z" w:initials="S">
+  <w:comment w:id="17" w:author="Seba" w:date="2021-07-06T17:30:00Z" w:initials="S">
     <w:p>
       <w:pPr>
         <w:pStyle w:val="Textocomentario"/>
@@ -27286,7 +27738,7 @@
       </w:r>
     </w:p>
   </w:comment>
-  <w:comment w:id="19" w:author="Omar" w:date="2019-04-29T13:10:00Z" w:initials="OB">
+  <w:comment w:id="18" w:author="Omar" w:date="2019-04-29T13:10:00Z" w:initials="OB">
     <w:p>
       <w:pPr>
         <w:pStyle w:val="Textocomentario"/>
@@ -27302,7 +27754,7 @@
       </w:r>
     </w:p>
   </w:comment>
-  <w:comment w:id="22" w:author="usuario" w:date="2020-11-11T13:58:00Z" w:initials="u">
+  <w:comment w:id="40" w:author="x" w:date="2019-09-10T10:13:00Z" w:initials="x">
     <w:p>
       <w:pPr>
         <w:pStyle w:val="Textocomentario"/>
@@ -27314,11 +27766,11 @@
         <w:annotationRef/>
       </w:r>
       <w:r>
-        <w:t>Poner rango de valores  en esta poblacion</w:t>
+        <w:t>¿???? Ponerlos???</w:t>
       </w:r>
     </w:p>
   </w:comment>
-  <w:comment w:id="23" w:author="x" w:date="2019-09-10T10:08:00Z" w:initials="x">
+  <w:comment w:id="62" w:author="x" w:date="2019-09-10T10:15:00Z" w:initials="x">
     <w:p>
       <w:pPr>
         <w:pStyle w:val="Textocomentario"/>
@@ -27330,11 +27782,11 @@
         <w:annotationRef/>
       </w:r>
       <w:r>
-        <w:t>4</w:t>
+        <w:t>5</w:t>
       </w:r>
     </w:p>
   </w:comment>
-  <w:comment w:id="24" w:author="x" w:date="2019-09-10T10:08:00Z" w:initials="x">
+  <w:comment w:id="63" w:author="x" w:date="2019-09-10T15:25:00Z" w:initials="x">
     <w:p>
       <w:pPr>
         <w:pStyle w:val="Textocomentario"/>
@@ -27346,11 +27798,11 @@
         <w:annotationRef/>
       </w:r>
       <w:r>
-        <w:t>4</w:t>
+        <w:t>Al revez..</w:t>
       </w:r>
     </w:p>
   </w:comment>
-  <w:comment w:id="25" w:author="x" w:date="2019-09-10T14:54:00Z" w:initials="x">
+  <w:comment w:id="64" w:author="x" w:date="2019-09-10T15:28:00Z" w:initials="x">
     <w:p>
       <w:pPr>
         <w:pStyle w:val="Textocomentario"/>
@@ -27362,19 +27814,11 @@
         <w:annotationRef/>
       </w:r>
       <w:r>
-        <w:t xml:space="preserve">Fig? </w:t>
-      </w:r>
-    </w:p>
-    <w:p>
-      <w:pPr>
-        <w:pStyle w:val="Textocomentario"/>
-      </w:pPr>
-      <w:r>
-        <w:t>En la F3 como da?</w:t>
+        <w:t>¿??</w:t>
       </w:r>
     </w:p>
   </w:comment>
-  <w:comment w:id="26" w:author="x" w:date="2019-09-10T10:13:00Z" w:initials="x">
+  <w:comment w:id="65" w:author="x" w:date="2019-09-10T10:29:00Z" w:initials="x">
     <w:p>
       <w:pPr>
         <w:pStyle w:val="Textocomentario"/>
@@ -27386,11 +27830,11 @@
         <w:annotationRef/>
       </w:r>
       <w:r>
-        <w:t>¿???? Ponerlos???</w:t>
+        <w:t>¿??</w:t>
       </w:r>
     </w:p>
   </w:comment>
-  <w:comment w:id="27" w:author="x" w:date="2019-09-10T10:15:00Z" w:initials="x">
+  <w:comment w:id="67" w:author="usuario" w:date="2020-11-12T10:27:00Z" w:initials="u">
     <w:p>
       <w:pPr>
         <w:pStyle w:val="Textocomentario"/>
@@ -27402,75 +27846,11 @@
         <w:annotationRef/>
       </w:r>
       <w:r>
-        <w:t>5</w:t>
+        <w:t>Revisar!!!!!</w:t>
       </w:r>
     </w:p>
   </w:comment>
-  <w:comment w:id="28" w:author="x" w:date="2019-09-10T15:25:00Z" w:initials="x">
-    <w:p>
-      <w:pPr>
-        <w:pStyle w:val="Textocomentario"/>
-      </w:pPr>
-      <w:r>
-        <w:rPr>
-          <w:rStyle w:val="Refdecomentario"/>
-        </w:rPr>
-        <w:annotationRef/>
-      </w:r>
-      <w:r>
-        <w:t>Al revez..</w:t>
-      </w:r>
-    </w:p>
-  </w:comment>
-  <w:comment w:id="29" w:author="x" w:date="2019-09-10T15:28:00Z" w:initials="x">
-    <w:p>
-      <w:pPr>
-        <w:pStyle w:val="Textocomentario"/>
-      </w:pPr>
-      <w:r>
-        <w:rPr>
-          <w:rStyle w:val="Refdecomentario"/>
-        </w:rPr>
-        <w:annotationRef/>
-      </w:r>
-      <w:r>
-        <w:t>¿??</w:t>
-      </w:r>
-    </w:p>
-  </w:comment>
-  <w:comment w:id="30" w:author="x" w:date="2019-09-10T10:29:00Z" w:initials="x">
-    <w:p>
-      <w:pPr>
-        <w:pStyle w:val="Textocomentario"/>
-      </w:pPr>
-      <w:r>
-        <w:rPr>
-          <w:rStyle w:val="Refdecomentario"/>
-        </w:rPr>
-        <w:annotationRef/>
-      </w:r>
-      <w:r>
-        <w:t>¿??</w:t>
-      </w:r>
-    </w:p>
-  </w:comment>
-  <w:comment w:id="31" w:author="usuario" w:date="2020-11-12T10:27:00Z" w:initials="u">
-    <w:p>
-      <w:pPr>
-        <w:pStyle w:val="Textocomentario"/>
-      </w:pPr>
-      <w:r>
-        <w:rPr>
-          <w:rStyle w:val="Refdecomentario"/>
-        </w:rPr>
-        <w:annotationRef/>
-      </w:r>
-      <w:r>
-        <w:t>Revisar!!!!!</w:t>
-      </w:r>
-    </w:p>
-  </w:comment>
-  <w:comment w:id="32" w:author="x" w:date="2019-09-11T10:05:00Z" w:initials="x">
+  <w:comment w:id="73" w:author="x" w:date="2019-09-11T10:05:00Z" w:initials="x">
     <w:p>
       <w:pPr>
         <w:pStyle w:val="Textocomentario"/>
@@ -27501,10 +27881,6 @@
   <w15:commentEx w15:paraId="246300D6" w15:done="0"/>
   <w15:commentEx w15:paraId="366F0FCD" w15:done="0"/>
   <w15:commentEx w15:paraId="7B38D80B" w15:done="0"/>
-  <w15:commentEx w15:paraId="6D7C352A" w15:done="0"/>
-  <w15:commentEx w15:paraId="5F945D77" w15:done="0"/>
-  <w15:commentEx w15:paraId="2AB69591" w15:done="0"/>
-  <w15:commentEx w15:paraId="335C4C6B" w15:done="0"/>
   <w15:commentEx w15:paraId="751593EA" w15:done="0"/>
   <w15:commentEx w15:paraId="0D5C9617" w15:done="0"/>
   <w15:commentEx w15:paraId="39010940" w15:done="0"/>
@@ -27527,10 +27903,6 @@
   <w16cid:commentId w16cid:paraId="246300D6" w16cid:durableId="2360F63B"/>
   <w16cid:commentId w16cid:paraId="366F0FCD" w16cid:durableId="248FD292"/>
   <w16cid:commentId w16cid:paraId="7B38D80B" w16cid:durableId="226515BC"/>
-  <w16cid:commentId w16cid:paraId="6D7C352A" w16cid:durableId="2360D29A"/>
-  <w16cid:commentId w16cid:paraId="5F945D77" w16cid:durableId="248FD29B"/>
-  <w16cid:commentId w16cid:paraId="2AB69591" w16cid:durableId="226515C6"/>
-  <w16cid:commentId w16cid:paraId="335C4C6B" w16cid:durableId="226515C7"/>
   <w16cid:commentId w16cid:paraId="751593EA" w16cid:durableId="226515C8"/>
   <w16cid:commentId w16cid:paraId="0D5C9617" w16cid:durableId="226515C9"/>
   <w16cid:commentId w16cid:paraId="39010940" w16cid:durableId="226515CA"/>
@@ -29868,7 +30240,7 @@
 </file>
 
 <file path=customXml/itemProps1.xml><?xml version="1.0" encoding="utf-8"?>
-<ds:datastoreItem xmlns:ds="http://schemas.openxmlformats.org/officeDocument/2006/customXml" ds:itemID="{5DD68160-E301-4A9F-A4AA-BD3244E31195}">
+<ds:datastoreItem xmlns:ds="http://schemas.openxmlformats.org/officeDocument/2006/customXml" ds:itemID="{D4845DC0-7419-41FF-BF78-741ACE8069F3}">
   <ds:schemaRefs>
     <ds:schemaRef ds:uri="http://schemas.openxmlformats.org/officeDocument/2006/bibliography"/>
   </ds:schemaRefs>

</xml_diff>